<commit_message>
Finished Critical Thinking 6
</commit_message>
<xml_diff>
--- a/CriticalThinking6/CT6_Stored_Functions_and_Procedures.docx
+++ b/CriticalThinking6/CT6_Stored_Functions_and_Procedures.docx
@@ -379,11 +379,14 @@
       <w:r>
         <w:t xml:space="preserve"> </w:t>
       </w:r>
-    </w:p>
-    <w:p>
-      <w:pPr>
-        <w:pStyle w:val="NormalWeb"/>
-      </w:pPr>
+      <w:hyperlink r:id="rId10" w:history="1">
+        <w:r>
+          <w:rPr>
+            <w:rStyle w:val="Hyperlink"/>
+          </w:rPr>
+          <w:t>https://drive.google.com/drive/folders/1oN6HLD1ZJ5zVhVrkuce7vmJhUJzRRVUF?usp=sharing</w:t>
+        </w:r>
+      </w:hyperlink>
     </w:p>
     <w:p>
       <w:pPr>
@@ -608,16 +611,258 @@
                 <w:iCs/>
                 <w:color w:val="00627A"/>
               </w:rPr>
-              <w:t>insert_</w:t>
-            </w:r>
-            <w:proofErr w:type="gramStart"/>
+              <w:t>insert_category</w:t>
+            </w:r>
+            <w:proofErr w:type="spellEnd"/>
+            <w:r>
+              <w:rPr>
+                <w:color w:val="080808"/>
+              </w:rPr>
+              <w:t>(</w:t>
+            </w:r>
+            <w:r>
+              <w:rPr>
+                <w:color w:val="000000"/>
+              </w:rPr>
+              <w:t xml:space="preserve">param </w:t>
+            </w:r>
+            <w:r>
+              <w:rPr>
+                <w:color w:val="0033B3"/>
+              </w:rPr>
+              <w:t>VARCHAR</w:t>
+            </w:r>
+            <w:r>
+              <w:rPr>
+                <w:color w:val="080808"/>
+              </w:rPr>
+              <w:t>(</w:t>
+            </w:r>
+            <w:r>
+              <w:rPr>
+                <w:color w:val="1750EB"/>
+              </w:rPr>
+              <w:t>255</w:t>
+            </w:r>
+            <w:r>
+              <w:rPr>
+                <w:color w:val="080808"/>
+              </w:rPr>
+              <w:t>))</w:t>
+            </w:r>
+            <w:r>
+              <w:rPr>
+                <w:color w:val="080808"/>
+              </w:rPr>
+              <w:br/>
+              <w:t xml:space="preserve">    </w:t>
+            </w:r>
+            <w:r>
+              <w:rPr>
+                <w:color w:val="0033B3"/>
+              </w:rPr>
+              <w:t>BEGIN</w:t>
+            </w:r>
+            <w:r>
+              <w:rPr>
+                <w:color w:val="0033B3"/>
+              </w:rPr>
+              <w:br/>
+              <w:t xml:space="preserve">        INSERT INTO </w:t>
+            </w:r>
+            <w:r>
+              <w:rPr>
+                <w:color w:val="000000"/>
+              </w:rPr>
+              <w:t>categories</w:t>
+            </w:r>
+            <w:r>
+              <w:rPr>
+                <w:color w:val="080808"/>
+              </w:rPr>
+              <w:t>(</w:t>
+            </w:r>
+            <w:proofErr w:type="spellStart"/>
+            <w:r>
+              <w:rPr>
+                <w:color w:val="871094"/>
+              </w:rPr>
+              <w:t>category_name</w:t>
+            </w:r>
+            <w:proofErr w:type="spellEnd"/>
+            <w:r>
+              <w:rPr>
+                <w:color w:val="080808"/>
+              </w:rPr>
+              <w:t>)</w:t>
+            </w:r>
+            <w:r>
+              <w:rPr>
+                <w:color w:val="080808"/>
+              </w:rPr>
+              <w:br/>
+              <w:t xml:space="preserve">        </w:t>
+            </w:r>
+            <w:r>
+              <w:rPr>
+                <w:color w:val="0033B3"/>
+              </w:rPr>
+              <w:t>VALUES</w:t>
+            </w:r>
+            <w:r>
+              <w:rPr>
+                <w:color w:val="080808"/>
+              </w:rPr>
+              <w:t>(</w:t>
+            </w:r>
+            <w:r>
+              <w:rPr>
+                <w:color w:val="000000"/>
+              </w:rPr>
+              <w:t>param</w:t>
+            </w:r>
+            <w:r>
+              <w:rPr>
+                <w:color w:val="080808"/>
+              </w:rPr>
+              <w:t>);</w:t>
+            </w:r>
+            <w:r>
+              <w:rPr>
+                <w:color w:val="080808"/>
+              </w:rPr>
+              <w:br/>
+              <w:t xml:space="preserve">        </w:t>
+            </w:r>
+            <w:r>
+              <w:rPr>
+                <w:color w:val="0033B3"/>
+              </w:rPr>
+              <w:t xml:space="preserve">SELECT </w:t>
+            </w:r>
+            <w:proofErr w:type="spellStart"/>
+            <w:r>
+              <w:rPr>
+                <w:color w:val="871094"/>
+              </w:rPr>
+              <w:t>category_name</w:t>
+            </w:r>
+            <w:proofErr w:type="spellEnd"/>
+            <w:r>
+              <w:rPr>
+                <w:color w:val="871094"/>
+              </w:rPr>
+              <w:br/>
+              <w:t xml:space="preserve">            </w:t>
+            </w:r>
+            <w:r>
+              <w:rPr>
+                <w:color w:val="0033B3"/>
+              </w:rPr>
+              <w:t xml:space="preserve">FROM </w:t>
+            </w:r>
+            <w:r>
+              <w:rPr>
+                <w:color w:val="000000"/>
+              </w:rPr>
+              <w:t>categories</w:t>
+            </w:r>
+            <w:r>
+              <w:rPr>
+                <w:color w:val="000000"/>
+              </w:rPr>
+              <w:br/>
+              <w:t xml:space="preserve">            </w:t>
+            </w:r>
+            <w:r>
+              <w:rPr>
+                <w:color w:val="0033B3"/>
+              </w:rPr>
+              <w:t xml:space="preserve">ORDER BY </w:t>
+            </w:r>
+            <w:proofErr w:type="spellStart"/>
+            <w:r>
+              <w:rPr>
+                <w:color w:val="871094"/>
+              </w:rPr>
+              <w:t>category_id</w:t>
+            </w:r>
+            <w:proofErr w:type="spellEnd"/>
+            <w:r>
+              <w:rPr>
+                <w:color w:val="871094"/>
+              </w:rPr>
+              <w:t xml:space="preserve"> DESC</w:t>
+            </w:r>
+            <w:r>
+              <w:rPr>
+                <w:color w:val="080808"/>
+              </w:rPr>
+              <w:t>;</w:t>
+            </w:r>
+            <w:r>
+              <w:rPr>
+                <w:color w:val="080808"/>
+              </w:rPr>
+              <w:br/>
+              <w:t xml:space="preserve">    </w:t>
+            </w:r>
+            <w:r>
+              <w:rPr>
+                <w:color w:val="0033B3"/>
+              </w:rPr>
+              <w:t>END</w:t>
+            </w:r>
+            <w:r>
+              <w:rPr>
+                <w:color w:val="080808"/>
+              </w:rPr>
+              <w:t>//</w:t>
+            </w:r>
+            <w:r>
+              <w:rPr>
+                <w:color w:val="080808"/>
+              </w:rPr>
+              <w:br/>
+            </w:r>
+            <w:r>
+              <w:rPr>
+                <w:color w:val="0033B3"/>
+              </w:rPr>
+              <w:t xml:space="preserve">DELIMITER </w:t>
+            </w:r>
+            <w:r>
+              <w:rPr>
+                <w:color w:val="080808"/>
+              </w:rPr>
+              <w:t>;</w:t>
+            </w:r>
+            <w:r>
+              <w:rPr>
+                <w:color w:val="080808"/>
+              </w:rPr>
+              <w:br/>
+            </w:r>
+            <w:r>
+              <w:rPr>
+                <w:color w:val="080808"/>
+              </w:rPr>
+              <w:br/>
+            </w:r>
+            <w:r>
+              <w:rPr>
+                <w:color w:val="0033B3"/>
+              </w:rPr>
+              <w:t xml:space="preserve">CALL </w:t>
+            </w:r>
+            <w:proofErr w:type="spellStart"/>
             <w:r>
               <w:rPr>
                 <w:i/>
                 <w:iCs/>
                 <w:color w:val="00627A"/>
               </w:rPr>
-              <w:t>category</w:t>
+              <w:t>insert_category</w:t>
             </w:r>
             <w:proofErr w:type="spellEnd"/>
             <w:r>
@@ -626,270 +871,20 @@
               </w:rPr>
               <w:t>(</w:t>
             </w:r>
+            <w:r>
+              <w:rPr>
+                <w:color w:val="067D17"/>
+              </w:rPr>
+              <w:t>'Brass'</w:t>
+            </w:r>
+            <w:proofErr w:type="gramStart"/>
+            <w:r>
+              <w:rPr>
+                <w:color w:val="080808"/>
+              </w:rPr>
+              <w:t>);</w:t>
+            </w:r>
             <w:proofErr w:type="gramEnd"/>
-            <w:r>
-              <w:rPr>
-                <w:color w:val="000000"/>
-              </w:rPr>
-              <w:t xml:space="preserve">param </w:t>
-            </w:r>
-            <w:r>
-              <w:rPr>
-                <w:color w:val="0033B3"/>
-              </w:rPr>
-              <w:t>VARCHAR</w:t>
-            </w:r>
-            <w:r>
-              <w:rPr>
-                <w:color w:val="080808"/>
-              </w:rPr>
-              <w:t>(</w:t>
-            </w:r>
-            <w:r>
-              <w:rPr>
-                <w:color w:val="1750EB"/>
-              </w:rPr>
-              <w:t>255</w:t>
-            </w:r>
-            <w:r>
-              <w:rPr>
-                <w:color w:val="080808"/>
-              </w:rPr>
-              <w:t>))</w:t>
-            </w:r>
-            <w:r>
-              <w:rPr>
-                <w:color w:val="080808"/>
-              </w:rPr>
-              <w:br/>
-              <w:t xml:space="preserve">    </w:t>
-            </w:r>
-            <w:r>
-              <w:rPr>
-                <w:color w:val="0033B3"/>
-              </w:rPr>
-              <w:t>BEGIN</w:t>
-            </w:r>
-            <w:r>
-              <w:rPr>
-                <w:color w:val="0033B3"/>
-              </w:rPr>
-              <w:br/>
-              <w:t xml:space="preserve">        INSERT INTO </w:t>
-            </w:r>
-            <w:r>
-              <w:rPr>
-                <w:color w:val="000000"/>
-              </w:rPr>
-              <w:t>categories</w:t>
-            </w:r>
-            <w:r>
-              <w:rPr>
-                <w:color w:val="080808"/>
-              </w:rPr>
-              <w:t>(</w:t>
-            </w:r>
-            <w:proofErr w:type="spellStart"/>
-            <w:r>
-              <w:rPr>
-                <w:color w:val="871094"/>
-              </w:rPr>
-              <w:t>category_name</w:t>
-            </w:r>
-            <w:proofErr w:type="spellEnd"/>
-            <w:r>
-              <w:rPr>
-                <w:color w:val="080808"/>
-              </w:rPr>
-              <w:t>)</w:t>
-            </w:r>
-            <w:r>
-              <w:rPr>
-                <w:color w:val="080808"/>
-              </w:rPr>
-              <w:br/>
-              <w:t xml:space="preserve">        </w:t>
-            </w:r>
-            <w:r>
-              <w:rPr>
-                <w:color w:val="0033B3"/>
-              </w:rPr>
-              <w:t>VALUES</w:t>
-            </w:r>
-            <w:r>
-              <w:rPr>
-                <w:color w:val="080808"/>
-              </w:rPr>
-              <w:t>(</w:t>
-            </w:r>
-            <w:r>
-              <w:rPr>
-                <w:color w:val="000000"/>
-              </w:rPr>
-              <w:t>param</w:t>
-            </w:r>
-            <w:r>
-              <w:rPr>
-                <w:color w:val="080808"/>
-              </w:rPr>
-              <w:t>);</w:t>
-            </w:r>
-            <w:r>
-              <w:rPr>
-                <w:color w:val="080808"/>
-              </w:rPr>
-              <w:br/>
-              <w:t xml:space="preserve">        </w:t>
-            </w:r>
-            <w:r>
-              <w:rPr>
-                <w:color w:val="0033B3"/>
-              </w:rPr>
-              <w:t xml:space="preserve">SELECT </w:t>
-            </w:r>
-            <w:proofErr w:type="spellStart"/>
-            <w:r>
-              <w:rPr>
-                <w:color w:val="871094"/>
-              </w:rPr>
-              <w:t>category_name</w:t>
-            </w:r>
-            <w:proofErr w:type="spellEnd"/>
-            <w:r>
-              <w:rPr>
-                <w:color w:val="871094"/>
-              </w:rPr>
-              <w:br/>
-              <w:t xml:space="preserve">            </w:t>
-            </w:r>
-            <w:r>
-              <w:rPr>
-                <w:color w:val="0033B3"/>
-              </w:rPr>
-              <w:t xml:space="preserve">FROM </w:t>
-            </w:r>
-            <w:r>
-              <w:rPr>
-                <w:color w:val="000000"/>
-              </w:rPr>
-              <w:t>categories</w:t>
-            </w:r>
-            <w:r>
-              <w:rPr>
-                <w:color w:val="000000"/>
-              </w:rPr>
-              <w:br/>
-              <w:t xml:space="preserve">            </w:t>
-            </w:r>
-            <w:r>
-              <w:rPr>
-                <w:color w:val="0033B3"/>
-              </w:rPr>
-              <w:t xml:space="preserve">ORDER BY </w:t>
-            </w:r>
-            <w:proofErr w:type="spellStart"/>
-            <w:r>
-              <w:rPr>
-                <w:color w:val="871094"/>
-              </w:rPr>
-              <w:t>category_id</w:t>
-            </w:r>
-            <w:proofErr w:type="spellEnd"/>
-            <w:r>
-              <w:rPr>
-                <w:color w:val="871094"/>
-              </w:rPr>
-              <w:t xml:space="preserve"> DESC</w:t>
-            </w:r>
-            <w:r>
-              <w:rPr>
-                <w:color w:val="080808"/>
-              </w:rPr>
-              <w:t>;</w:t>
-            </w:r>
-            <w:r>
-              <w:rPr>
-                <w:color w:val="080808"/>
-              </w:rPr>
-              <w:br/>
-              <w:t xml:space="preserve">    </w:t>
-            </w:r>
-            <w:r>
-              <w:rPr>
-                <w:color w:val="0033B3"/>
-              </w:rPr>
-              <w:t>END</w:t>
-            </w:r>
-            <w:r>
-              <w:rPr>
-                <w:color w:val="080808"/>
-              </w:rPr>
-              <w:t>//</w:t>
-            </w:r>
-            <w:r>
-              <w:rPr>
-                <w:color w:val="080808"/>
-              </w:rPr>
-              <w:br/>
-            </w:r>
-            <w:r>
-              <w:rPr>
-                <w:color w:val="0033B3"/>
-              </w:rPr>
-              <w:t xml:space="preserve">DELIMITER </w:t>
-            </w:r>
-            <w:r>
-              <w:rPr>
-                <w:color w:val="080808"/>
-              </w:rPr>
-              <w:t>;</w:t>
-            </w:r>
-            <w:r>
-              <w:rPr>
-                <w:color w:val="080808"/>
-              </w:rPr>
-              <w:br/>
-            </w:r>
-            <w:r>
-              <w:rPr>
-                <w:color w:val="080808"/>
-              </w:rPr>
-              <w:br/>
-            </w:r>
-            <w:r>
-              <w:rPr>
-                <w:color w:val="0033B3"/>
-              </w:rPr>
-              <w:t xml:space="preserve">CALL </w:t>
-            </w:r>
-            <w:proofErr w:type="spellStart"/>
-            <w:r>
-              <w:rPr>
-                <w:i/>
-                <w:iCs/>
-                <w:color w:val="00627A"/>
-              </w:rPr>
-              <w:t>insert_category</w:t>
-            </w:r>
-            <w:proofErr w:type="spellEnd"/>
-            <w:r>
-              <w:rPr>
-                <w:color w:val="080808"/>
-              </w:rPr>
-              <w:t>(</w:t>
-            </w:r>
-            <w:r>
-              <w:rPr>
-                <w:color w:val="067D17"/>
-              </w:rPr>
-              <w:t>'Brass'</w:t>
-            </w:r>
-            <w:r>
-              <w:rPr>
-                <w:color w:val="080808"/>
-              </w:rPr>
-              <w:t>);</w:t>
-            </w:r>
           </w:p>
           <w:p>
             <w:pPr>
@@ -1042,7 +1037,7 @@
           <w:noProof/>
         </w:rPr>
         <w:drawing>
-          <wp:inline distT="0" distB="0" distL="0" distR="0" wp14:anchorId="319A440A" wp14:editId="6C8805D6">
+          <wp:inline distT="0" distB="0" distL="0" distR="0" wp14:anchorId="319A440A" wp14:editId="17EB67E4">
             <wp:extent cx="5038344" cy="2834640"/>
             <wp:effectExtent l="0" t="0" r="0" b="0"/>
             <wp:docPr id="2003217080" name="Picture 2003217080"/>
@@ -1054,188 +1049,6 @@
                 <pic:pic xmlns:pic="http://schemas.openxmlformats.org/drawingml/2006/picture">
                   <pic:nvPicPr>
                     <pic:cNvPr id="2003217080" name="Picture 2003217080"/>
-                    <pic:cNvPicPr/>
-                  </pic:nvPicPr>
-                  <pic:blipFill>
-                    <a:blip r:embed="rId10" cstate="print">
-                      <a:extLst>
-                        <a:ext uri="{28A0092B-C50C-407E-A947-70E740481C1C}">
-                          <a14:useLocalDpi xmlns:a14="http://schemas.microsoft.com/office/drawing/2010/main" val="0"/>
-                        </a:ext>
-                      </a:extLst>
-                    </a:blip>
-                    <a:stretch>
-                      <a:fillRect/>
-                    </a:stretch>
-                  </pic:blipFill>
-                  <pic:spPr>
-                    <a:xfrm>
-                      <a:off x="0" y="0"/>
-                      <a:ext cx="5038344" cy="2834640"/>
-                    </a:xfrm>
-                    <a:prstGeom prst="rect">
-                      <a:avLst/>
-                    </a:prstGeom>
-                  </pic:spPr>
-                </pic:pic>
-              </a:graphicData>
-            </a:graphic>
-          </wp:inline>
-        </w:drawing>
-      </w:r>
-    </w:p>
-    <w:p>
-      <w:pPr>
-        <w:pStyle w:val="FigureHeading"/>
-      </w:pPr>
-      <w:r>
-        <w:t>Script</w:t>
-      </w:r>
-      <w:r>
-        <w:t xml:space="preserve"> 1</w:t>
-      </w:r>
-      <w:r>
-        <w:t>b</w:t>
-      </w:r>
-    </w:p>
-    <w:tbl>
-      <w:tblPr>
-        <w:tblStyle w:val="TableGrid"/>
-        <w:tblW w:w="0" w:type="auto"/>
-        <w:tblLook w:val="04A0" w:firstRow="1" w:lastRow="0" w:firstColumn="1" w:lastColumn="0" w:noHBand="0" w:noVBand="1"/>
-      </w:tblPr>
-      <w:tblGrid>
-        <w:gridCol w:w="9576"/>
-      </w:tblGrid>
-      <w:tr>
-        <w:tc>
-          <w:tcPr>
-            <w:tcW w:w="9576" w:type="dxa"/>
-          </w:tcPr>
-          <w:p>
-            <w:pPr>
-              <w:pStyle w:val="HTMLPreformatted"/>
-              <w:shd w:val="clear" w:color="auto" w:fill="FFFFFF"/>
-              <w:rPr>
-                <w:color w:val="080808"/>
-              </w:rPr>
-            </w:pPr>
-            <w:r>
-              <w:rPr>
-                <w:color w:val="0033B3"/>
-              </w:rPr>
-              <w:t xml:space="preserve">CALL </w:t>
-            </w:r>
-            <w:proofErr w:type="spellStart"/>
-            <w:r>
-              <w:rPr>
-                <w:i/>
-                <w:iCs/>
-                <w:color w:val="00627A"/>
-              </w:rPr>
-              <w:t>insert_category</w:t>
-            </w:r>
-            <w:proofErr w:type="spellEnd"/>
-            <w:r>
-              <w:rPr>
-                <w:color w:val="080808"/>
-              </w:rPr>
-              <w:t>(</w:t>
-            </w:r>
-            <w:r>
-              <w:rPr>
-                <w:color w:val="067D17"/>
-              </w:rPr>
-              <w:t>'Woodwinds'</w:t>
-            </w:r>
-            <w:r>
-              <w:rPr>
-                <w:color w:val="080808"/>
-              </w:rPr>
-              <w:t>);</w:t>
-            </w:r>
-          </w:p>
-        </w:tc>
-      </w:tr>
-    </w:tbl>
-    <w:p>
-      <w:pPr>
-        <w:pStyle w:val="FigureHeading"/>
-        <w:spacing w:before="240"/>
-      </w:pPr>
-      <w:r>
-        <w:t xml:space="preserve">Figure </w:t>
-      </w:r>
-      <w:proofErr w:type="gramStart"/>
-      <w:r>
-        <w:t>1</w:t>
-      </w:r>
-      <w:r>
-        <w:t>b</w:t>
-      </w:r>
-      <w:proofErr w:type="gramEnd"/>
-    </w:p>
-    <w:p>
-      <w:pPr>
-        <w:pStyle w:val="FigureDescription"/>
-      </w:pPr>
-      <w:r>
-        <w:t xml:space="preserve">CALL </w:t>
-      </w:r>
-      <w:proofErr w:type="spellStart"/>
-      <w:r>
-        <w:t>insert_category</w:t>
-      </w:r>
-      <w:proofErr w:type="spellEnd"/>
-      <w:r>
-        <w:t>('</w:t>
-      </w:r>
-      <w:r>
-        <w:t>Woodwinds</w:t>
-      </w:r>
-      <w:r>
-        <w:t>'</w:t>
-      </w:r>
-      <w:proofErr w:type="gramStart"/>
-      <w:r>
-        <w:t>)</w:t>
-      </w:r>
-      <w:r>
-        <w:t>;</w:t>
-      </w:r>
-      <w:proofErr w:type="gramEnd"/>
-    </w:p>
-    <w:p>
-      <w:pPr>
-        <w:pStyle w:val="Default"/>
-        <w:spacing w:line="480" w:lineRule="auto"/>
-        <w:jc w:val="center"/>
-        <w:rPr>
-          <w:rFonts w:ascii="Times New Roman" w:hAnsi="Times New Roman" w:cs="Times New Roman"/>
-          <w:b/>
-          <w:bCs/>
-        </w:rPr>
-      </w:pPr>
-      <w:r>
-        <w:rPr>
-          <w:rFonts w:ascii="Times New Roman" w:hAnsi="Times New Roman" w:cs="Times New Roman"/>
-          <w:b/>
-          <w:bCs/>
-          <w:noProof/>
-        </w:rPr>
-        <w:drawing>
-          <wp:inline distT="0" distB="0" distL="0" distR="0" wp14:anchorId="6520F8C9" wp14:editId="0A0E9573">
-            <wp:extent cx="5038344" cy="2834640"/>
-            <wp:effectExtent l="0" t="0" r="0" b="0"/>
-            <wp:docPr id="1832285528" name="Picture 1832285528"/>
-            <wp:cNvGraphicFramePr>
-              <a:graphicFrameLocks xmlns:a="http://schemas.openxmlformats.org/drawingml/2006/main" noChangeAspect="1"/>
-            </wp:cNvGraphicFramePr>
-            <a:graphic xmlns:a="http://schemas.openxmlformats.org/drawingml/2006/main">
-              <a:graphicData uri="http://schemas.openxmlformats.org/drawingml/2006/picture">
-                <pic:pic xmlns:pic="http://schemas.openxmlformats.org/drawingml/2006/picture">
-                  <pic:nvPicPr>
-                    <pic:cNvPr id="1832285528" name="Picture 1832285528"/>
                     <pic:cNvPicPr/>
                   </pic:nvPicPr>
                   <pic:blipFill>
@@ -1268,76 +1081,16 @@
     </w:p>
     <w:p>
       <w:pPr>
-        <w:pStyle w:val="Heading2"/>
-      </w:pPr>
-      <w:r>
-        <w:lastRenderedPageBreak/>
-        <w:t>Storing and Calling a Stored Function in MySQL</w:t>
-      </w:r>
-    </w:p>
-    <w:p>
-      <w:pPr>
-        <w:pStyle w:val="NormalWeb"/>
-      </w:pPr>
-      <w:r>
-        <w:t xml:space="preserve">This </w:t>
-      </w:r>
-      <w:r>
-        <w:t xml:space="preserve">function returns the actual price of an order item after </w:t>
-      </w:r>
-      <w:r>
-        <w:t xml:space="preserve">the </w:t>
-      </w:r>
-      <w:r>
-        <w:t>discount</w:t>
-      </w:r>
-      <w:r>
-        <w:t xml:space="preserve"> </w:t>
-      </w:r>
-      <w:r>
-        <w:t>amount has been applied.</w:t>
-      </w:r>
-      <w:r>
-        <w:t xml:space="preserve"> The query returns the order item, </w:t>
-      </w:r>
-      <w:r>
-        <w:t>the product name, the list price, the discount amount</w:t>
-      </w:r>
-      <w:r>
-        <w:t xml:space="preserve">, and the discount price using the stored </w:t>
-      </w:r>
-      <w:proofErr w:type="spellStart"/>
-      <w:r>
-        <w:rPr>
-          <w:rFonts w:ascii="Courier New" w:hAnsi="Courier New" w:cs="Courier New"/>
-          <w:sz w:val="20"/>
-          <w:szCs w:val="20"/>
-        </w:rPr>
-        <w:t>discount_price</w:t>
-      </w:r>
-      <w:proofErr w:type="spellEnd"/>
-      <w:r>
-        <w:t xml:space="preserve"> function</w:t>
-      </w:r>
-      <w:r>
-        <w:t xml:space="preserve"> ordered by order id</w:t>
-      </w:r>
-      <w:r>
-        <w:t>.</w:t>
-      </w:r>
-    </w:p>
-    <w:p>
-      <w:pPr>
         <w:pStyle w:val="FigureHeading"/>
       </w:pPr>
       <w:r>
         <w:t>Script</w:t>
       </w:r>
       <w:r>
-        <w:t xml:space="preserve"> </w:t>
-      </w:r>
-      <w:r>
-        <w:t>2</w:t>
+        <w:t xml:space="preserve"> 1</w:t>
+      </w:r>
+      <w:r>
+        <w:t>b</w:t>
       </w:r>
     </w:p>
     <w:tbl>
@@ -1366,6 +1119,248 @@
               <w:rPr>
                 <w:color w:val="0033B3"/>
               </w:rPr>
+              <w:t xml:space="preserve">CALL </w:t>
+            </w:r>
+            <w:proofErr w:type="spellStart"/>
+            <w:r>
+              <w:rPr>
+                <w:i/>
+                <w:iCs/>
+                <w:color w:val="00627A"/>
+              </w:rPr>
+              <w:t>insert_category</w:t>
+            </w:r>
+            <w:proofErr w:type="spellEnd"/>
+            <w:r>
+              <w:rPr>
+                <w:color w:val="080808"/>
+              </w:rPr>
+              <w:t>(</w:t>
+            </w:r>
+            <w:r>
+              <w:rPr>
+                <w:color w:val="067D17"/>
+              </w:rPr>
+              <w:t>'Woodwinds'</w:t>
+            </w:r>
+            <w:r>
+              <w:rPr>
+                <w:color w:val="080808"/>
+              </w:rPr>
+              <w:t>);</w:t>
+            </w:r>
+          </w:p>
+        </w:tc>
+      </w:tr>
+    </w:tbl>
+    <w:p>
+      <w:pPr>
+        <w:pStyle w:val="FigureHeading"/>
+        <w:spacing w:before="240"/>
+      </w:pPr>
+      <w:r>
+        <w:t xml:space="preserve">Figure </w:t>
+      </w:r>
+      <w:proofErr w:type="gramStart"/>
+      <w:r>
+        <w:t>1</w:t>
+      </w:r>
+      <w:r>
+        <w:t>b</w:t>
+      </w:r>
+      <w:proofErr w:type="gramEnd"/>
+    </w:p>
+    <w:p>
+      <w:pPr>
+        <w:pStyle w:val="FigureDescription"/>
+      </w:pPr>
+      <w:r>
+        <w:t xml:space="preserve">CALL </w:t>
+      </w:r>
+      <w:proofErr w:type="spellStart"/>
+      <w:r>
+        <w:t>insert_category</w:t>
+      </w:r>
+      <w:proofErr w:type="spellEnd"/>
+      <w:r>
+        <w:t>('</w:t>
+      </w:r>
+      <w:r>
+        <w:t>Woodwinds</w:t>
+      </w:r>
+      <w:r>
+        <w:t>'</w:t>
+      </w:r>
+      <w:proofErr w:type="gramStart"/>
+      <w:r>
+        <w:t>)</w:t>
+      </w:r>
+      <w:r>
+        <w:t>;</w:t>
+      </w:r>
+      <w:proofErr w:type="gramEnd"/>
+    </w:p>
+    <w:p>
+      <w:pPr>
+        <w:pStyle w:val="Default"/>
+        <w:spacing w:line="480" w:lineRule="auto"/>
+        <w:jc w:val="center"/>
+        <w:rPr>
+          <w:rFonts w:ascii="Times New Roman" w:hAnsi="Times New Roman" w:cs="Times New Roman"/>
+          <w:b/>
+          <w:bCs/>
+        </w:rPr>
+      </w:pPr>
+      <w:r>
+        <w:rPr>
+          <w:rFonts w:ascii="Times New Roman" w:hAnsi="Times New Roman" w:cs="Times New Roman"/>
+          <w:b/>
+          <w:bCs/>
+          <w:noProof/>
+        </w:rPr>
+        <w:drawing>
+          <wp:inline distT="0" distB="0" distL="0" distR="0" wp14:anchorId="6520F8C9" wp14:editId="1EB4C4B7">
+            <wp:extent cx="5038344" cy="2834640"/>
+            <wp:effectExtent l="0" t="0" r="0" b="0"/>
+            <wp:docPr id="1832285528" name="Picture 1832285528"/>
+            <wp:cNvGraphicFramePr>
+              <a:graphicFrameLocks xmlns:a="http://schemas.openxmlformats.org/drawingml/2006/main" noChangeAspect="1"/>
+            </wp:cNvGraphicFramePr>
+            <a:graphic xmlns:a="http://schemas.openxmlformats.org/drawingml/2006/main">
+              <a:graphicData uri="http://schemas.openxmlformats.org/drawingml/2006/picture">
+                <pic:pic xmlns:pic="http://schemas.openxmlformats.org/drawingml/2006/picture">
+                  <pic:nvPicPr>
+                    <pic:cNvPr id="1832285528" name="Picture 1832285528"/>
+                    <pic:cNvPicPr/>
+                  </pic:nvPicPr>
+                  <pic:blipFill>
+                    <a:blip r:embed="rId12" cstate="print">
+                      <a:extLst>
+                        <a:ext uri="{28A0092B-C50C-407E-A947-70E740481C1C}">
+                          <a14:useLocalDpi xmlns:a14="http://schemas.microsoft.com/office/drawing/2010/main" val="0"/>
+                        </a:ext>
+                      </a:extLst>
+                    </a:blip>
+                    <a:stretch>
+                      <a:fillRect/>
+                    </a:stretch>
+                  </pic:blipFill>
+                  <pic:spPr>
+                    <a:xfrm>
+                      <a:off x="0" y="0"/>
+                      <a:ext cx="5038344" cy="2834640"/>
+                    </a:xfrm>
+                    <a:prstGeom prst="rect">
+                      <a:avLst/>
+                    </a:prstGeom>
+                  </pic:spPr>
+                </pic:pic>
+              </a:graphicData>
+            </a:graphic>
+          </wp:inline>
+        </w:drawing>
+      </w:r>
+    </w:p>
+    <w:p>
+      <w:pPr>
+        <w:pStyle w:val="Heading2"/>
+      </w:pPr>
+      <w:r>
+        <w:lastRenderedPageBreak/>
+        <w:t>Storing and Calling a Stored Function in MySQL</w:t>
+      </w:r>
+    </w:p>
+    <w:p>
+      <w:pPr>
+        <w:pStyle w:val="NormalWeb"/>
+      </w:pPr>
+      <w:r>
+        <w:t xml:space="preserve">This </w:t>
+      </w:r>
+      <w:r>
+        <w:t xml:space="preserve">function returns the actual price of an order item after </w:t>
+      </w:r>
+      <w:r>
+        <w:t xml:space="preserve">the </w:t>
+      </w:r>
+      <w:r>
+        <w:t>discount</w:t>
+      </w:r>
+      <w:r>
+        <w:t xml:space="preserve"> </w:t>
+      </w:r>
+      <w:r>
+        <w:t>amount has been applied.</w:t>
+      </w:r>
+      <w:r>
+        <w:t xml:space="preserve"> The query returns the order item, </w:t>
+      </w:r>
+      <w:r>
+        <w:t>the product name, the list price, the discount amount</w:t>
+      </w:r>
+      <w:r>
+        <w:t xml:space="preserve">, and the discount price using the stored </w:t>
+      </w:r>
+      <w:proofErr w:type="spellStart"/>
+      <w:r>
+        <w:rPr>
+          <w:rFonts w:ascii="Courier New" w:hAnsi="Courier New" w:cs="Courier New"/>
+          <w:sz w:val="20"/>
+          <w:szCs w:val="20"/>
+        </w:rPr>
+        <w:t>discount_price</w:t>
+      </w:r>
+      <w:proofErr w:type="spellEnd"/>
+      <w:r>
+        <w:t xml:space="preserve"> function</w:t>
+      </w:r>
+      <w:r>
+        <w:t xml:space="preserve"> ordered by order id</w:t>
+      </w:r>
+      <w:r>
+        <w:t>.</w:t>
+      </w:r>
+    </w:p>
+    <w:p>
+      <w:pPr>
+        <w:pStyle w:val="FigureHeading"/>
+      </w:pPr>
+      <w:r>
+        <w:t>Script</w:t>
+      </w:r>
+      <w:r>
+        <w:t xml:space="preserve"> </w:t>
+      </w:r>
+      <w:r>
+        <w:t>2</w:t>
+      </w:r>
+    </w:p>
+    <w:tbl>
+      <w:tblPr>
+        <w:tblStyle w:val="TableGrid"/>
+        <w:tblW w:w="0" w:type="auto"/>
+        <w:tblLook w:val="04A0" w:firstRow="1" w:lastRow="0" w:firstColumn="1" w:lastColumn="0" w:noHBand="0" w:noVBand="1"/>
+      </w:tblPr>
+      <w:tblGrid>
+        <w:gridCol w:w="9576"/>
+      </w:tblGrid>
+      <w:tr>
+        <w:tc>
+          <w:tcPr>
+            <w:tcW w:w="9576" w:type="dxa"/>
+          </w:tcPr>
+          <w:p>
+            <w:pPr>
+              <w:pStyle w:val="HTMLPreformatted"/>
+              <w:shd w:val="clear" w:color="auto" w:fill="FFFFFF"/>
+              <w:rPr>
+                <w:color w:val="080808"/>
+              </w:rPr>
+            </w:pPr>
+            <w:r>
+              <w:rPr>
+                <w:color w:val="0033B3"/>
+              </w:rPr>
               <w:t xml:space="preserve">USE </w:t>
             </w:r>
             <w:r>
@@ -1985,7 +1980,6 @@
               <w:t xml:space="preserve">       </w:t>
             </w:r>
             <w:proofErr w:type="spellStart"/>
-            <w:proofErr w:type="gramStart"/>
             <w:r>
               <w:rPr>
                 <w:color w:val="000000"/>
@@ -2002,14 +1996,7 @@
               <w:rPr>
                 <w:color w:val="871094"/>
               </w:rPr>
-              <w:t>discount</w:t>
-            </w:r>
-            <w:proofErr w:type="gramEnd"/>
-            <w:r>
-              <w:rPr>
-                <w:color w:val="871094"/>
-              </w:rPr>
-              <w:t>_amount</w:t>
+              <w:t>discount_amount</w:t>
             </w:r>
             <w:proofErr w:type="spellEnd"/>
             <w:r>
@@ -2314,7 +2301,7 @@
           <w:noProof/>
         </w:rPr>
         <w:drawing>
-          <wp:inline distT="0" distB="0" distL="0" distR="0" wp14:anchorId="319A440C" wp14:editId="36E4A0D5">
+          <wp:inline distT="0" distB="0" distL="0" distR="0" wp14:anchorId="319A440C" wp14:editId="32E5387C">
             <wp:extent cx="5171928" cy="2907789"/>
             <wp:effectExtent l="0" t="0" r="0" b="0"/>
             <wp:docPr id="1031687601" name="Picture 1031687601"/>
@@ -2329,7 +2316,7 @@
                     <pic:cNvPicPr/>
                   </pic:nvPicPr>
                   <pic:blipFill>
-                    <a:blip r:embed="rId12" cstate="print">
+                    <a:blip r:embed="rId13" cstate="print">
                       <a:extLst>
                         <a:ext uri="{28A0092B-C50C-407E-A947-70E740481C1C}">
                           <a14:useLocalDpi xmlns:a14="http://schemas.microsoft.com/office/drawing/2010/main" val="0"/>
@@ -2426,7 +2413,7 @@
                     <pic:cNvPicPr/>
                   </pic:nvPicPr>
                   <pic:blipFill>
-                    <a:blip r:embed="rId13">
+                    <a:blip r:embed="rId14">
                       <a:extLst>
                         <a:ext uri="{28A0092B-C50C-407E-A947-70E740481C1C}">
                           <a14:useLocalDpi xmlns:a14="http://schemas.microsoft.com/office/drawing/2010/main" val="0"/>
@@ -2474,15 +2461,19 @@
       </w:pPr>
       <w:r>
         <w:lastRenderedPageBreak/>
-        <w:t xml:space="preserve">Using </w:t>
-      </w:r>
-      <w:proofErr w:type="gramStart"/>
-      <w:r>
-        <w:t>sum(</w:t>
-      </w:r>
-      <w:proofErr w:type="gramEnd"/>
-      <w:r>
-        <w:t>) in a MySQL Query</w:t>
+        <w:t xml:space="preserve">Storing a Stored Function that </w:t>
+      </w:r>
+      <w:r>
+        <w:t>u</w:t>
+      </w:r>
+      <w:r>
+        <w:t>ses a</w:t>
+      </w:r>
+      <w:r>
+        <w:t>nother</w:t>
+      </w:r>
+      <w:r>
+        <w:t xml:space="preserve"> Stored Function</w:t>
       </w:r>
     </w:p>
     <w:p>
@@ -2490,210 +2481,1122 @@
         <w:pStyle w:val="NormalWeb"/>
       </w:pPr>
       <w:r>
-        <w:t xml:space="preserve">This query </w:t>
-      </w:r>
-      <w:r>
-        <w:t>returns one row for each customer that has orders with these columns:</w:t>
+        <w:t xml:space="preserve">This function returns the </w:t>
+      </w:r>
+      <w:r>
+        <w:t>tota</w:t>
+      </w:r>
+      <w:r>
+        <w:t>l price of an order item after the discount amount has been applied</w:t>
+      </w:r>
+      <w:r>
+        <w:t xml:space="preserve"> </w:t>
+      </w:r>
+      <w:r>
+        <w:t xml:space="preserve">multiplied by </w:t>
+      </w:r>
+      <w:r>
+        <w:t>the quantity ordered</w:t>
+      </w:r>
+      <w:r>
+        <w:t>. The query returns the order item, the product name, the list price, the discount amount, the discount price</w:t>
+      </w:r>
+      <w:r>
+        <w:t xml:space="preserve"> using the stored </w:t>
+      </w:r>
+      <w:proofErr w:type="spellStart"/>
+      <w:r>
+        <w:rPr>
+          <w:rFonts w:ascii="Courier New" w:hAnsi="Courier New" w:cs="Courier New"/>
+          <w:sz w:val="20"/>
+          <w:szCs w:val="20"/>
+        </w:rPr>
+        <w:t>discount_price</w:t>
+      </w:r>
+      <w:proofErr w:type="spellEnd"/>
+      <w:r>
+        <w:t xml:space="preserve"> function</w:t>
+      </w:r>
+      <w:r>
+        <w:t xml:space="preserve">, the quantity, and the </w:t>
+      </w:r>
+      <w:r>
+        <w:t>item total</w:t>
+      </w:r>
+      <w:r>
+        <w:t xml:space="preserve"> using the stored </w:t>
+      </w:r>
+      <w:proofErr w:type="spellStart"/>
+      <w:r>
+        <w:rPr>
+          <w:rFonts w:ascii="Courier New" w:hAnsi="Courier New" w:cs="Courier New"/>
+          <w:sz w:val="20"/>
+          <w:szCs w:val="20"/>
+        </w:rPr>
+        <w:t>item_total</w:t>
+      </w:r>
+      <w:proofErr w:type="spellEnd"/>
+      <w:r>
+        <w:t xml:space="preserve"> function ordered by order id.</w:t>
+      </w:r>
+      <w:r>
+        <w:t xml:space="preserve"> The function can be seen in action looking at </w:t>
+      </w:r>
+      <w:proofErr w:type="spellStart"/>
+      <w:r>
+        <w:t>order_id</w:t>
+      </w:r>
+      <w:proofErr w:type="spellEnd"/>
+      <w:r>
+        <w:t xml:space="preserve"> 5, where 2 Gibson Les Paul’s are ordered</w:t>
+      </w:r>
+      <w:r>
+        <w:t xml:space="preserve"> at the discount price of </w:t>
+      </w:r>
+      <w:r>
+        <w:t xml:space="preserve">$839.30 each, for a total of </w:t>
+      </w:r>
+      <w:r>
+        <w:t>$1678.60.</w:t>
       </w:r>
     </w:p>
     <w:p>
       <w:pPr>
+        <w:pStyle w:val="FigureHeading"/>
+      </w:pPr>
+      <w:r>
+        <w:t>Script</w:t>
+      </w:r>
+      <w:r>
+        <w:t xml:space="preserve"> </w:t>
+      </w:r>
+      <w:r>
+        <w:t>3</w:t>
+      </w:r>
+    </w:p>
+    <w:tbl>
+      <w:tblPr>
+        <w:tblStyle w:val="TableGrid"/>
+        <w:tblW w:w="0" w:type="auto"/>
+        <w:tblLook w:val="04A0" w:firstRow="1" w:lastRow="0" w:firstColumn="1" w:lastColumn="0" w:noHBand="0" w:noVBand="1"/>
+      </w:tblPr>
+      <w:tblGrid>
+        <w:gridCol w:w="9576"/>
+      </w:tblGrid>
+      <w:tr>
+        <w:tc>
+          <w:tcPr>
+            <w:tcW w:w="9576" w:type="dxa"/>
+          </w:tcPr>
+          <w:p>
+            <w:pPr>
+              <w:pStyle w:val="HTMLPreformatted"/>
+              <w:shd w:val="clear" w:color="auto" w:fill="FFFFFF"/>
+              <w:rPr>
+                <w:color w:val="080808"/>
+              </w:rPr>
+            </w:pPr>
+            <w:r>
+              <w:rPr>
+                <w:color w:val="0033B3"/>
+              </w:rPr>
+              <w:t xml:space="preserve">USE </w:t>
+            </w:r>
+            <w:r>
+              <w:rPr>
+                <w:color w:val="000000"/>
+              </w:rPr>
+              <w:t>my_guitar_shop</w:t>
+            </w:r>
+            <w:r>
+              <w:rPr>
+                <w:color w:val="080808"/>
+              </w:rPr>
+              <w:t>;</w:t>
+            </w:r>
+            <w:r>
+              <w:rPr>
+                <w:color w:val="080808"/>
+              </w:rPr>
+              <w:br/>
+            </w:r>
+            <w:r>
+              <w:rPr>
+                <w:color w:val="080808"/>
+              </w:rPr>
+              <w:br/>
+            </w:r>
+            <w:r>
+              <w:rPr>
+                <w:color w:val="0033B3"/>
+              </w:rPr>
+              <w:t xml:space="preserve">SELECT </w:t>
+            </w:r>
+            <w:r>
+              <w:rPr>
+                <w:i/>
+                <w:iCs/>
+                <w:color w:val="080808"/>
+              </w:rPr>
+              <w:t xml:space="preserve">* </w:t>
+            </w:r>
+            <w:r>
+              <w:rPr>
+                <w:color w:val="0033B3"/>
+              </w:rPr>
+              <w:t xml:space="preserve">FROM </w:t>
+            </w:r>
+            <w:proofErr w:type="spellStart"/>
+            <w:r>
+              <w:rPr>
+                <w:color w:val="000000"/>
+              </w:rPr>
+              <w:t>order_items</w:t>
+            </w:r>
+            <w:proofErr w:type="spellEnd"/>
+            <w:r>
+              <w:rPr>
+                <w:color w:val="080808"/>
+              </w:rPr>
+              <w:t>;</w:t>
+            </w:r>
+            <w:r>
+              <w:rPr>
+                <w:color w:val="080808"/>
+              </w:rPr>
+              <w:br/>
+            </w:r>
+            <w:r>
+              <w:rPr>
+                <w:color w:val="080808"/>
+              </w:rPr>
+              <w:br/>
+            </w:r>
+            <w:r>
+              <w:rPr>
+                <w:color w:val="0033B3"/>
+              </w:rPr>
+              <w:t xml:space="preserve">DROP FUNCTION IF EXISTS </w:t>
+            </w:r>
+            <w:proofErr w:type="spellStart"/>
+            <w:r>
+              <w:rPr>
+                <w:i/>
+                <w:iCs/>
+                <w:color w:val="00627A"/>
+              </w:rPr>
+              <w:t>item_total</w:t>
+            </w:r>
+            <w:proofErr w:type="spellEnd"/>
+            <w:r>
+              <w:rPr>
+                <w:color w:val="080808"/>
+              </w:rPr>
+              <w:t>;</w:t>
+            </w:r>
+            <w:r>
+              <w:rPr>
+                <w:color w:val="080808"/>
+              </w:rPr>
+              <w:br/>
+            </w:r>
+            <w:r>
+              <w:rPr>
+                <w:color w:val="080808"/>
+              </w:rPr>
+              <w:br/>
+            </w:r>
+            <w:r>
+              <w:rPr>
+                <w:color w:val="0033B3"/>
+              </w:rPr>
+              <w:t xml:space="preserve">DELIMITER </w:t>
+            </w:r>
+            <w:r>
+              <w:rPr>
+                <w:color w:val="080808"/>
+              </w:rPr>
+              <w:t>//</w:t>
+            </w:r>
+            <w:r>
+              <w:rPr>
+                <w:color w:val="080808"/>
+              </w:rPr>
+              <w:br/>
+            </w:r>
+            <w:r>
+              <w:rPr>
+                <w:color w:val="0033B3"/>
+              </w:rPr>
+              <w:t xml:space="preserve">CREATE FUNCTION </w:t>
+            </w:r>
+            <w:proofErr w:type="spellStart"/>
+            <w:r>
+              <w:rPr>
+                <w:i/>
+                <w:iCs/>
+                <w:color w:val="00627A"/>
+              </w:rPr>
+              <w:t>item_total</w:t>
+            </w:r>
+            <w:proofErr w:type="spellEnd"/>
+            <w:r>
+              <w:rPr>
+                <w:color w:val="080808"/>
+              </w:rPr>
+              <w:t>(</w:t>
+            </w:r>
+            <w:proofErr w:type="spellStart"/>
+            <w:r>
+              <w:rPr>
+                <w:color w:val="000000"/>
+              </w:rPr>
+              <w:t>order_item_id</w:t>
+            </w:r>
+            <w:proofErr w:type="spellEnd"/>
+            <w:r>
+              <w:rPr>
+                <w:color w:val="000000"/>
+              </w:rPr>
+              <w:t xml:space="preserve"> </w:t>
+            </w:r>
+            <w:r>
+              <w:rPr>
+                <w:color w:val="0033B3"/>
+              </w:rPr>
+              <w:t>INT</w:t>
+            </w:r>
+            <w:r>
+              <w:rPr>
+                <w:color w:val="080808"/>
+              </w:rPr>
+              <w:t>)</w:t>
+            </w:r>
+            <w:r>
+              <w:rPr>
+                <w:color w:val="080808"/>
+              </w:rPr>
+              <w:br/>
+            </w:r>
+            <w:r>
+              <w:rPr>
+                <w:color w:val="0033B3"/>
+              </w:rPr>
+              <w:t>RETURNS DECIMAL</w:t>
+            </w:r>
+            <w:r>
+              <w:rPr>
+                <w:color w:val="080808"/>
+              </w:rPr>
+              <w:t>(</w:t>
+            </w:r>
+            <w:r>
+              <w:rPr>
+                <w:color w:val="1750EB"/>
+              </w:rPr>
+              <w:t>10</w:t>
+            </w:r>
+            <w:r>
+              <w:rPr>
+                <w:color w:val="080808"/>
+              </w:rPr>
+              <w:t>,</w:t>
+            </w:r>
+            <w:r>
+              <w:rPr>
+                <w:color w:val="1750EB"/>
+              </w:rPr>
+              <w:t>2</w:t>
+            </w:r>
+            <w:r>
+              <w:rPr>
+                <w:color w:val="080808"/>
+              </w:rPr>
+              <w:t>)</w:t>
+            </w:r>
+            <w:r>
+              <w:rPr>
+                <w:color w:val="080808"/>
+              </w:rPr>
+              <w:br/>
+            </w:r>
+            <w:r>
+              <w:rPr>
+                <w:color w:val="0033B3"/>
+              </w:rPr>
+              <w:t>DETERMINISTIC</w:t>
+            </w:r>
+            <w:r>
+              <w:rPr>
+                <w:color w:val="0033B3"/>
+              </w:rPr>
+              <w:br/>
+              <w:t>BEGIN</w:t>
+            </w:r>
+            <w:r>
+              <w:rPr>
+                <w:color w:val="0033B3"/>
+              </w:rPr>
+              <w:br/>
+              <w:t xml:space="preserve">    DECLARE </w:t>
+            </w:r>
+            <w:proofErr w:type="spellStart"/>
+            <w:r>
+              <w:rPr>
+                <w:color w:val="000000"/>
+              </w:rPr>
+              <w:t>line_items_total</w:t>
+            </w:r>
+            <w:proofErr w:type="spellEnd"/>
+            <w:r>
+              <w:rPr>
+                <w:color w:val="000000"/>
+              </w:rPr>
+              <w:t xml:space="preserve"> </w:t>
+            </w:r>
+            <w:r>
+              <w:rPr>
+                <w:color w:val="0033B3"/>
+              </w:rPr>
+              <w:t>DECIMAL</w:t>
+            </w:r>
+            <w:r>
+              <w:rPr>
+                <w:color w:val="080808"/>
+              </w:rPr>
+              <w:t>(</w:t>
+            </w:r>
+            <w:r>
+              <w:rPr>
+                <w:color w:val="1750EB"/>
+              </w:rPr>
+              <w:t>10</w:t>
+            </w:r>
+            <w:r>
+              <w:rPr>
+                <w:color w:val="080808"/>
+              </w:rPr>
+              <w:t>,</w:t>
+            </w:r>
+            <w:r>
+              <w:rPr>
+                <w:color w:val="1750EB"/>
+              </w:rPr>
+              <w:t>2</w:t>
+            </w:r>
+            <w:r>
+              <w:rPr>
+                <w:color w:val="080808"/>
+              </w:rPr>
+              <w:t>);</w:t>
+            </w:r>
+            <w:r>
+              <w:rPr>
+                <w:color w:val="080808"/>
+              </w:rPr>
+              <w:br/>
+              <w:t xml:space="preserve">    </w:t>
+            </w:r>
+            <w:r>
+              <w:rPr>
+                <w:color w:val="0033B3"/>
+              </w:rPr>
+              <w:t xml:space="preserve">SELECT </w:t>
+            </w:r>
+            <w:r>
+              <w:rPr>
+                <w:color w:val="080808"/>
+              </w:rPr>
+              <w:t>(</w:t>
+            </w:r>
+            <w:proofErr w:type="spellStart"/>
+            <w:r>
+              <w:rPr>
+                <w:i/>
+                <w:iCs/>
+                <w:color w:val="00627A"/>
+              </w:rPr>
+              <w:t>discount_price</w:t>
+            </w:r>
+            <w:proofErr w:type="spellEnd"/>
+            <w:r>
+              <w:rPr>
+                <w:color w:val="080808"/>
+              </w:rPr>
+              <w:t>(</w:t>
+            </w:r>
+            <w:proofErr w:type="spellStart"/>
+            <w:r>
+              <w:rPr>
+                <w:color w:val="000000"/>
+              </w:rPr>
+              <w:t>order_item_id</w:t>
+            </w:r>
+            <w:proofErr w:type="spellEnd"/>
+            <w:r>
+              <w:rPr>
+                <w:color w:val="080808"/>
+              </w:rPr>
+              <w:t xml:space="preserve">) * </w:t>
+            </w:r>
+            <w:r>
+              <w:rPr>
+                <w:color w:val="871094"/>
+              </w:rPr>
+              <w:t>quantity</w:t>
+            </w:r>
+            <w:r>
+              <w:rPr>
+                <w:color w:val="080808"/>
+              </w:rPr>
+              <w:t xml:space="preserve">) </w:t>
+            </w:r>
+            <w:r>
+              <w:rPr>
+                <w:color w:val="0033B3"/>
+              </w:rPr>
+              <w:t xml:space="preserve">INTO </w:t>
+            </w:r>
+            <w:proofErr w:type="spellStart"/>
+            <w:r>
+              <w:rPr>
+                <w:color w:val="000000"/>
+              </w:rPr>
+              <w:t>line_items_total</w:t>
+            </w:r>
+            <w:proofErr w:type="spellEnd"/>
+            <w:r>
+              <w:rPr>
+                <w:color w:val="000000"/>
+              </w:rPr>
+              <w:br/>
+              <w:t xml:space="preserve">    </w:t>
+            </w:r>
+            <w:r>
+              <w:rPr>
+                <w:color w:val="0033B3"/>
+              </w:rPr>
+              <w:t xml:space="preserve">FROM </w:t>
+            </w:r>
+            <w:proofErr w:type="spellStart"/>
+            <w:r>
+              <w:rPr>
+                <w:color w:val="000000"/>
+              </w:rPr>
+              <w:t>order_items</w:t>
+            </w:r>
+            <w:proofErr w:type="spellEnd"/>
+            <w:r>
+              <w:rPr>
+                <w:color w:val="000000"/>
+              </w:rPr>
+              <w:t xml:space="preserve"> </w:t>
+            </w:r>
+            <w:r>
+              <w:rPr>
+                <w:color w:val="0033B3"/>
+              </w:rPr>
+              <w:t xml:space="preserve">WHERE </w:t>
+            </w:r>
+            <w:proofErr w:type="spellStart"/>
+            <w:r>
+              <w:rPr>
+                <w:color w:val="871094"/>
+              </w:rPr>
+              <w:t>item_id</w:t>
+            </w:r>
+            <w:proofErr w:type="spellEnd"/>
+            <w:r>
+              <w:rPr>
+                <w:color w:val="871094"/>
+              </w:rPr>
+              <w:t xml:space="preserve"> </w:t>
+            </w:r>
+            <w:r>
+              <w:rPr>
+                <w:color w:val="080808"/>
+              </w:rPr>
+              <w:t xml:space="preserve">= </w:t>
+            </w:r>
+            <w:proofErr w:type="spellStart"/>
+            <w:r>
+              <w:rPr>
+                <w:color w:val="000000"/>
+              </w:rPr>
+              <w:t>order_item_id</w:t>
+            </w:r>
+            <w:proofErr w:type="spellEnd"/>
+            <w:r>
+              <w:rPr>
+                <w:color w:val="080808"/>
+              </w:rPr>
+              <w:t>;</w:t>
+            </w:r>
+            <w:r>
+              <w:rPr>
+                <w:color w:val="080808"/>
+              </w:rPr>
+              <w:br/>
+              <w:t xml:space="preserve">    </w:t>
+            </w:r>
+            <w:r>
+              <w:rPr>
+                <w:color w:val="0033B3"/>
+              </w:rPr>
+              <w:t xml:space="preserve">RETURN </w:t>
+            </w:r>
+            <w:proofErr w:type="spellStart"/>
+            <w:r>
+              <w:rPr>
+                <w:color w:val="000000"/>
+              </w:rPr>
+              <w:t>line_items_total</w:t>
+            </w:r>
+            <w:proofErr w:type="spellEnd"/>
+            <w:r>
+              <w:rPr>
+                <w:color w:val="080808"/>
+              </w:rPr>
+              <w:t>;</w:t>
+            </w:r>
+            <w:r>
+              <w:rPr>
+                <w:color w:val="080808"/>
+              </w:rPr>
+              <w:br/>
+            </w:r>
+            <w:r>
+              <w:rPr>
+                <w:color w:val="0033B3"/>
+              </w:rPr>
+              <w:t>END</w:t>
+            </w:r>
+            <w:r>
+              <w:rPr>
+                <w:color w:val="080808"/>
+              </w:rPr>
+              <w:t>//</w:t>
+            </w:r>
+            <w:r>
+              <w:rPr>
+                <w:color w:val="080808"/>
+              </w:rPr>
+              <w:br/>
+            </w:r>
+            <w:r>
+              <w:rPr>
+                <w:color w:val="0033B3"/>
+              </w:rPr>
+              <w:t xml:space="preserve">DELIMITER </w:t>
+            </w:r>
+            <w:r>
+              <w:rPr>
+                <w:color w:val="080808"/>
+              </w:rPr>
+              <w:t>;</w:t>
+            </w:r>
+            <w:r>
+              <w:rPr>
+                <w:color w:val="080808"/>
+              </w:rPr>
+              <w:br/>
+            </w:r>
+            <w:r>
+              <w:rPr>
+                <w:color w:val="080808"/>
+              </w:rPr>
+              <w:br/>
+            </w:r>
+            <w:r>
+              <w:rPr>
+                <w:color w:val="0033B3"/>
+              </w:rPr>
+              <w:t xml:space="preserve">SELECT </w:t>
+            </w:r>
+            <w:proofErr w:type="spellStart"/>
+            <w:r>
+              <w:rPr>
+                <w:color w:val="000000"/>
+              </w:rPr>
+              <w:t>o</w:t>
+            </w:r>
+            <w:r>
+              <w:rPr>
+                <w:color w:val="080808"/>
+              </w:rPr>
+              <w:t>.</w:t>
+            </w:r>
+            <w:r>
+              <w:rPr>
+                <w:color w:val="871094"/>
+              </w:rPr>
+              <w:t>item_id</w:t>
+            </w:r>
+            <w:proofErr w:type="spellEnd"/>
+            <w:r>
+              <w:rPr>
+                <w:color w:val="871094"/>
+              </w:rPr>
+              <w:t xml:space="preserve"> </w:t>
+            </w:r>
+            <w:r>
+              <w:rPr>
+                <w:color w:val="0033B3"/>
+              </w:rPr>
+              <w:t xml:space="preserve">AS </w:t>
+            </w:r>
+            <w:proofErr w:type="spellStart"/>
+            <w:r>
+              <w:rPr>
+                <w:color w:val="000000"/>
+              </w:rPr>
+              <w:t>order_item_id</w:t>
+            </w:r>
+            <w:proofErr w:type="spellEnd"/>
+            <w:r>
+              <w:rPr>
+                <w:color w:val="080808"/>
+              </w:rPr>
+              <w:t xml:space="preserve">, </w:t>
+            </w:r>
+            <w:proofErr w:type="spellStart"/>
+            <w:r>
+              <w:rPr>
+                <w:color w:val="000000"/>
+              </w:rPr>
+              <w:t>p</w:t>
+            </w:r>
+            <w:r>
+              <w:rPr>
+                <w:color w:val="080808"/>
+              </w:rPr>
+              <w:t>.</w:t>
+            </w:r>
+            <w:r>
+              <w:rPr>
+                <w:color w:val="871094"/>
+              </w:rPr>
+              <w:t>product_name</w:t>
+            </w:r>
+            <w:proofErr w:type="spellEnd"/>
+            <w:r>
+              <w:rPr>
+                <w:color w:val="080808"/>
+              </w:rPr>
+              <w:t xml:space="preserve">, </w:t>
+            </w:r>
+            <w:proofErr w:type="spellStart"/>
+            <w:r>
+              <w:rPr>
+                <w:color w:val="000000"/>
+              </w:rPr>
+              <w:t>o</w:t>
+            </w:r>
+            <w:r>
+              <w:rPr>
+                <w:color w:val="080808"/>
+              </w:rPr>
+              <w:t>.</w:t>
+            </w:r>
+            <w:r>
+              <w:rPr>
+                <w:color w:val="871094"/>
+              </w:rPr>
+              <w:t>item_price</w:t>
+            </w:r>
+            <w:proofErr w:type="spellEnd"/>
+            <w:r>
+              <w:rPr>
+                <w:color w:val="080808"/>
+              </w:rPr>
+              <w:t xml:space="preserve">, </w:t>
+            </w:r>
+            <w:r>
+              <w:rPr>
+                <w:color w:val="080808"/>
+              </w:rPr>
+              <w:br/>
+              <w:t xml:space="preserve">       </w:t>
+            </w:r>
+            <w:proofErr w:type="spellStart"/>
+            <w:r>
+              <w:rPr>
+                <w:color w:val="000000"/>
+              </w:rPr>
+              <w:t>o</w:t>
+            </w:r>
+            <w:r>
+              <w:rPr>
+                <w:color w:val="080808"/>
+              </w:rPr>
+              <w:t>.</w:t>
+            </w:r>
+            <w:r>
+              <w:rPr>
+                <w:color w:val="871094"/>
+              </w:rPr>
+              <w:t>discount_amount</w:t>
+            </w:r>
+            <w:proofErr w:type="spellEnd"/>
+            <w:r>
+              <w:rPr>
+                <w:color w:val="080808"/>
+              </w:rPr>
+              <w:t xml:space="preserve">, </w:t>
+            </w:r>
+            <w:proofErr w:type="spellStart"/>
+            <w:r>
+              <w:rPr>
+                <w:i/>
+                <w:iCs/>
+                <w:color w:val="00627A"/>
+              </w:rPr>
+              <w:t>discount_price</w:t>
+            </w:r>
+            <w:proofErr w:type="spellEnd"/>
+            <w:r>
+              <w:rPr>
+                <w:color w:val="080808"/>
+              </w:rPr>
+              <w:t>(</w:t>
+            </w:r>
+            <w:proofErr w:type="spellStart"/>
+            <w:r>
+              <w:rPr>
+                <w:color w:val="871094"/>
+              </w:rPr>
+              <w:t>item_id</w:t>
+            </w:r>
+            <w:proofErr w:type="spellEnd"/>
+            <w:r>
+              <w:rPr>
+                <w:color w:val="080808"/>
+              </w:rPr>
+              <w:t xml:space="preserve">) </w:t>
+            </w:r>
+            <w:r>
+              <w:rPr>
+                <w:color w:val="0033B3"/>
+              </w:rPr>
+              <w:t xml:space="preserve">AS </w:t>
+            </w:r>
+            <w:proofErr w:type="spellStart"/>
+            <w:r>
+              <w:rPr>
+                <w:color w:val="000000"/>
+              </w:rPr>
+              <w:t>discount_price</w:t>
+            </w:r>
+            <w:proofErr w:type="spellEnd"/>
+            <w:r>
+              <w:rPr>
+                <w:color w:val="080808"/>
+              </w:rPr>
+              <w:t xml:space="preserve">, </w:t>
+            </w:r>
+            <w:r>
+              <w:rPr>
+                <w:color w:val="080808"/>
+              </w:rPr>
+              <w:br/>
+              <w:t xml:space="preserve">       </w:t>
+            </w:r>
+            <w:proofErr w:type="spellStart"/>
+            <w:r>
+              <w:rPr>
+                <w:color w:val="000000"/>
+              </w:rPr>
+              <w:t>o</w:t>
+            </w:r>
+            <w:r>
+              <w:rPr>
+                <w:color w:val="080808"/>
+              </w:rPr>
+              <w:t>.</w:t>
+            </w:r>
+            <w:r>
+              <w:rPr>
+                <w:color w:val="871094"/>
+              </w:rPr>
+              <w:t>quantity</w:t>
+            </w:r>
+            <w:proofErr w:type="spellEnd"/>
+            <w:r>
+              <w:rPr>
+                <w:color w:val="080808"/>
+              </w:rPr>
+              <w:t xml:space="preserve">, </w:t>
+            </w:r>
+            <w:proofErr w:type="spellStart"/>
+            <w:r>
+              <w:rPr>
+                <w:i/>
+                <w:iCs/>
+                <w:color w:val="00627A"/>
+              </w:rPr>
+              <w:t>item_total</w:t>
+            </w:r>
+            <w:proofErr w:type="spellEnd"/>
+            <w:r>
+              <w:rPr>
+                <w:color w:val="080808"/>
+              </w:rPr>
+              <w:t>(</w:t>
+            </w:r>
+            <w:proofErr w:type="spellStart"/>
+            <w:r>
+              <w:rPr>
+                <w:color w:val="871094"/>
+              </w:rPr>
+              <w:t>item_id</w:t>
+            </w:r>
+            <w:proofErr w:type="spellEnd"/>
+            <w:r>
+              <w:rPr>
+                <w:color w:val="080808"/>
+              </w:rPr>
+              <w:t xml:space="preserve">) </w:t>
+            </w:r>
+            <w:r>
+              <w:rPr>
+                <w:color w:val="0033B3"/>
+              </w:rPr>
+              <w:t xml:space="preserve">AS </w:t>
+            </w:r>
+            <w:proofErr w:type="spellStart"/>
+            <w:r>
+              <w:rPr>
+                <w:color w:val="000000"/>
+              </w:rPr>
+              <w:t>item_total</w:t>
+            </w:r>
+            <w:proofErr w:type="spellEnd"/>
+            <w:r>
+              <w:rPr>
+                <w:color w:val="000000"/>
+              </w:rPr>
+              <w:br/>
+            </w:r>
+            <w:r>
+              <w:rPr>
+                <w:color w:val="0033B3"/>
+              </w:rPr>
+              <w:t xml:space="preserve">FROM </w:t>
+            </w:r>
+            <w:proofErr w:type="spellStart"/>
+            <w:r>
+              <w:rPr>
+                <w:color w:val="000000"/>
+              </w:rPr>
+              <w:t>order_items</w:t>
+            </w:r>
+            <w:proofErr w:type="spellEnd"/>
+            <w:r>
+              <w:rPr>
+                <w:color w:val="000000"/>
+              </w:rPr>
+              <w:t xml:space="preserve"> </w:t>
+            </w:r>
+            <w:proofErr w:type="spellStart"/>
+            <w:r>
+              <w:rPr>
+                <w:color w:val="000000"/>
+              </w:rPr>
+              <w:t>o</w:t>
+            </w:r>
+            <w:proofErr w:type="spellEnd"/>
+            <w:r>
+              <w:rPr>
+                <w:color w:val="000000"/>
+              </w:rPr>
+              <w:br/>
+            </w:r>
+            <w:r>
+              <w:rPr>
+                <w:color w:val="0033B3"/>
+              </w:rPr>
+              <w:t xml:space="preserve">JOIN </w:t>
+            </w:r>
+            <w:r>
+              <w:rPr>
+                <w:color w:val="000000"/>
+              </w:rPr>
+              <w:t xml:space="preserve">products p </w:t>
+            </w:r>
+            <w:r>
+              <w:rPr>
+                <w:color w:val="0033B3"/>
+              </w:rPr>
+              <w:t xml:space="preserve">USING </w:t>
+            </w:r>
+            <w:r>
+              <w:rPr>
+                <w:color w:val="080808"/>
+              </w:rPr>
+              <w:t>(</w:t>
+            </w:r>
+            <w:proofErr w:type="spellStart"/>
+            <w:r>
+              <w:rPr>
+                <w:color w:val="871094"/>
+              </w:rPr>
+              <w:t>product_id</w:t>
+            </w:r>
+            <w:proofErr w:type="spellEnd"/>
+            <w:r>
+              <w:rPr>
+                <w:color w:val="080808"/>
+              </w:rPr>
+              <w:t>)</w:t>
+            </w:r>
+            <w:r>
+              <w:rPr>
+                <w:color w:val="080808"/>
+              </w:rPr>
+              <w:br/>
+            </w:r>
+            <w:r>
+              <w:rPr>
+                <w:color w:val="0033B3"/>
+              </w:rPr>
+              <w:t xml:space="preserve">ORDER BY </w:t>
+            </w:r>
+            <w:proofErr w:type="spellStart"/>
+            <w:r>
+              <w:rPr>
+                <w:color w:val="000000"/>
+              </w:rPr>
+              <w:t>o</w:t>
+            </w:r>
+            <w:r>
+              <w:rPr>
+                <w:color w:val="080808"/>
+              </w:rPr>
+              <w:t>.</w:t>
+            </w:r>
+            <w:r>
+              <w:rPr>
+                <w:color w:val="871094"/>
+              </w:rPr>
+              <w:t>item_id</w:t>
+            </w:r>
+            <w:proofErr w:type="spellEnd"/>
+            <w:r>
+              <w:rPr>
+                <w:color w:val="080808"/>
+              </w:rPr>
+              <w:t>;</w:t>
+            </w:r>
+            <w:r>
+              <w:rPr>
+                <w:color w:val="080808"/>
+              </w:rPr>
+              <w:br/>
+            </w:r>
+            <w:r>
+              <w:rPr>
+                <w:color w:val="080808"/>
+              </w:rPr>
+              <w:br/>
+            </w:r>
+            <w:r>
+              <w:rPr>
+                <w:color w:val="0033B3"/>
+              </w:rPr>
+              <w:t xml:space="preserve">SHOW FUNCTION STATUS WHERE </w:t>
+            </w:r>
+            <w:proofErr w:type="spellStart"/>
+            <w:r>
+              <w:rPr>
+                <w:color w:val="871094"/>
+              </w:rPr>
+              <w:t>db</w:t>
+            </w:r>
+            <w:proofErr w:type="spellEnd"/>
+            <w:r>
+              <w:rPr>
+                <w:color w:val="871094"/>
+              </w:rPr>
+              <w:t xml:space="preserve"> </w:t>
+            </w:r>
+            <w:r>
+              <w:rPr>
+                <w:color w:val="080808"/>
+              </w:rPr>
+              <w:t xml:space="preserve">= </w:t>
+            </w:r>
+            <w:r>
+              <w:rPr>
+                <w:color w:val="067D17"/>
+              </w:rPr>
+              <w:t>'my_guitar_shop'</w:t>
+            </w:r>
+            <w:r>
+              <w:rPr>
+                <w:color w:val="080808"/>
+              </w:rPr>
+              <w:t>;</w:t>
+            </w:r>
+          </w:p>
+        </w:tc>
+      </w:tr>
+    </w:tbl>
+    <w:p>
+      <w:pPr>
         <w:pStyle w:val="NormalWeb"/>
-        <w:numPr>
-          <w:ilvl w:val="0"/>
-          <w:numId w:val="11"/>
-        </w:numPr>
-      </w:pPr>
-      <w:r>
-        <w:t xml:space="preserve">The email address column from the </w:t>
-      </w:r>
-      <w:proofErr w:type="gramStart"/>
-      <w:r>
-        <w:t>customers</w:t>
-      </w:r>
-      <w:proofErr w:type="gramEnd"/>
-      <w:r>
-        <w:t xml:space="preserve"> table</w:t>
-      </w:r>
+        <w:ind w:firstLine="0"/>
+      </w:pPr>
     </w:p>
     <w:p>
       <w:pPr>
-        <w:pStyle w:val="NormalWeb"/>
-        <w:numPr>
-          <w:ilvl w:val="0"/>
-          <w:numId w:val="11"/>
-        </w:numPr>
-      </w:pPr>
-      <w:r>
-        <w:t xml:space="preserve">The sum of the item price in the order items table multiplied by the quantity in the order items </w:t>
-      </w:r>
-      <w:proofErr w:type="gramStart"/>
-      <w:r>
-        <w:t>table</w:t>
-      </w:r>
-      <w:proofErr w:type="gramEnd"/>
+        <w:spacing w:after="0" w:line="240" w:lineRule="auto"/>
+        <w:rPr>
+          <w:rFonts w:ascii="Times New Roman" w:hAnsi="Times New Roman"/>
+          <w:b/>
+          <w:iCs/>
+          <w:color w:val="444444"/>
+          <w:spacing w:val="2"/>
+          <w:sz w:val="24"/>
+          <w:szCs w:val="24"/>
+          <w:shd w:val="clear" w:color="auto" w:fill="FFFFFF"/>
+        </w:rPr>
+      </w:pPr>
+      <w:r>
+        <w:br w:type="page"/>
+      </w:r>
     </w:p>
     <w:p>
       <w:pPr>
-        <w:pStyle w:val="NormalWeb"/>
-        <w:numPr>
-          <w:ilvl w:val="0"/>
-          <w:numId w:val="11"/>
-        </w:numPr>
-      </w:pPr>
-      <w:r>
-        <w:t xml:space="preserve">The sum of the discount amount column in the order items table multiplied by the quantity in the order items </w:t>
-      </w:r>
-      <w:proofErr w:type="gramStart"/>
-      <w:r>
-        <w:t>table</w:t>
-      </w:r>
-      <w:proofErr w:type="gramEnd"/>
+        <w:pStyle w:val="FigureHeading"/>
+      </w:pPr>
+      <w:r>
+        <w:lastRenderedPageBreak/>
+        <w:t xml:space="preserve">Figure </w:t>
+      </w:r>
+      <w:r>
+        <w:t>3</w:t>
+      </w:r>
     </w:p>
     <w:p>
       <w:pPr>
-        <w:pStyle w:val="NormalWeb"/>
-      </w:pPr>
-      <w:r>
-        <w:t>s</w:t>
-      </w:r>
-      <w:r>
-        <w:t>orted in descending sequence by the item price total for each customer</w:t>
-      </w:r>
-      <w:r>
-        <w:t>.</w:t>
-      </w:r>
-    </w:p>
-    <w:p>
-      <w:pPr>
-        <w:pStyle w:val="FigureHeading"/>
-      </w:pPr>
-      <w:r>
-        <w:t xml:space="preserve">Figure </w:t>
-      </w:r>
-      <w:r>
-        <w:t>3</w:t>
-      </w:r>
-    </w:p>
-    <w:p>
-      <w:pPr>
         <w:pStyle w:val="FigureDescription"/>
       </w:pPr>
       <w:r>
-        <w:t xml:space="preserve">SELECT </w:t>
+        <w:t xml:space="preserve">CREATE FUNCTION </w:t>
       </w:r>
       <w:proofErr w:type="spellStart"/>
+      <w:r>
+        <w:t>item_</w:t>
+      </w:r>
       <w:proofErr w:type="gramStart"/>
       <w:r>
-        <w:t>c.email</w:t>
+        <w:t>total</w:t>
+      </w:r>
+      <w:proofErr w:type="spellEnd"/>
+      <w:r>
+        <w:t>;</w:t>
       </w:r>
       <w:proofErr w:type="gramEnd"/>
-      <w:r>
-        <w:t>_address</w:t>
-      </w:r>
-      <w:proofErr w:type="spellEnd"/>
-      <w:r>
-        <w:t>, sum(</w:t>
-      </w:r>
-      <w:proofErr w:type="spellStart"/>
-      <w:r>
-        <w:t>oi.item_price</w:t>
-      </w:r>
-      <w:proofErr w:type="spellEnd"/>
-      <w:r>
-        <w:t xml:space="preserve"> * </w:t>
-      </w:r>
-      <w:proofErr w:type="spellStart"/>
-      <w:r>
-        <w:t>oi.quantity</w:t>
-      </w:r>
-      <w:proofErr w:type="spellEnd"/>
-      <w:r>
-        <w:t xml:space="preserve">) AS </w:t>
-      </w:r>
-      <w:proofErr w:type="spellStart"/>
-      <w:r>
-        <w:t>total_order_price</w:t>
-      </w:r>
-      <w:proofErr w:type="spellEnd"/>
-      <w:r>
-        <w:t>, sum(</w:t>
-      </w:r>
-      <w:proofErr w:type="spellStart"/>
-      <w:r>
-        <w:t>oi.discount_amount</w:t>
-      </w:r>
-      <w:proofErr w:type="spellEnd"/>
-      <w:r>
-        <w:t xml:space="preserve"> * </w:t>
-      </w:r>
-      <w:proofErr w:type="spellStart"/>
-      <w:r>
-        <w:t>oi.quantity</w:t>
-      </w:r>
-      <w:proofErr w:type="spellEnd"/>
-      <w:r>
-        <w:t xml:space="preserve">) AS </w:t>
-      </w:r>
-      <w:proofErr w:type="spellStart"/>
-      <w:r>
-        <w:t>total_discount_amount</w:t>
-      </w:r>
-      <w:proofErr w:type="spellEnd"/>
-      <w:r>
-        <w:t xml:space="preserve"> FROM </w:t>
-      </w:r>
-      <w:proofErr w:type="spellStart"/>
-      <w:r>
-        <w:t>order_items</w:t>
-      </w:r>
-      <w:proofErr w:type="spellEnd"/>
-      <w:r>
-        <w:t xml:space="preserve"> oi JOIN orders </w:t>
-      </w:r>
-      <w:proofErr w:type="spellStart"/>
-      <w:r>
-        <w:t>o</w:t>
-      </w:r>
-      <w:proofErr w:type="spellEnd"/>
-      <w:r>
-        <w:t xml:space="preserve"> USING (</w:t>
-      </w:r>
-      <w:proofErr w:type="spellStart"/>
-      <w:r>
-        <w:t>order_id</w:t>
-      </w:r>
-      <w:proofErr w:type="spellEnd"/>
-      <w:r>
-        <w:t>) JOIN customers c USING (</w:t>
-      </w:r>
-      <w:proofErr w:type="spellStart"/>
-      <w:r>
-        <w:t>customer_id</w:t>
-      </w:r>
-      <w:proofErr w:type="spellEnd"/>
-      <w:r>
-        <w:t xml:space="preserve">) GROUP BY </w:t>
-      </w:r>
-      <w:proofErr w:type="spellStart"/>
-      <w:r>
-        <w:t>c.email_address</w:t>
-      </w:r>
-      <w:proofErr w:type="spellEnd"/>
-      <w:r>
-        <w:t xml:space="preserve"> ORDER BY </w:t>
-      </w:r>
-      <w:proofErr w:type="spellStart"/>
-      <w:r>
-        <w:t>total_order_price</w:t>
-      </w:r>
-      <w:proofErr w:type="spellEnd"/>
-      <w:r>
-        <w:t xml:space="preserve"> DESC</w:t>
-      </w:r>
-      <w:r>
-        <w:t>;</w:t>
-      </w:r>
     </w:p>
     <w:p>
       <w:pPr>
@@ -2714,8 +3617,8 @@
           <w:noProof/>
         </w:rPr>
         <w:drawing>
-          <wp:inline distT="0" distB="0" distL="0" distR="0" wp14:anchorId="319A440E" wp14:editId="4AA1A931">
-            <wp:extent cx="5171928" cy="2907789"/>
+          <wp:inline distT="0" distB="0" distL="0" distR="0" wp14:anchorId="319A440E" wp14:editId="46E74F97">
+            <wp:extent cx="5171926" cy="2907789"/>
             <wp:effectExtent l="0" t="0" r="0" b="0"/>
             <wp:docPr id="2071837667" name="Picture 2071837667"/>
             <wp:cNvGraphicFramePr>
@@ -2726,302 +3629,6 @@
                 <pic:pic xmlns:pic="http://schemas.openxmlformats.org/drawingml/2006/picture">
                   <pic:nvPicPr>
                     <pic:cNvPr id="2071837667" name="Picture 2071837667"/>
-                    <pic:cNvPicPr/>
-                  </pic:nvPicPr>
-                  <pic:blipFill>
-                    <a:blip r:embed="rId14" cstate="print">
-                      <a:extLst>
-                        <a:ext uri="{28A0092B-C50C-407E-A947-70E740481C1C}">
-                          <a14:useLocalDpi xmlns:a14="http://schemas.microsoft.com/office/drawing/2010/main" val="0"/>
-                        </a:ext>
-                      </a:extLst>
-                    </a:blip>
-                    <a:stretch>
-                      <a:fillRect/>
-                    </a:stretch>
-                  </pic:blipFill>
-                  <pic:spPr>
-                    <a:xfrm>
-                      <a:off x="0" y="0"/>
-                      <a:ext cx="5171928" cy="2907789"/>
-                    </a:xfrm>
-                    <a:prstGeom prst="rect">
-                      <a:avLst/>
-                    </a:prstGeom>
-                  </pic:spPr>
-                </pic:pic>
-              </a:graphicData>
-            </a:graphic>
-          </wp:inline>
-        </w:drawing>
-      </w:r>
-    </w:p>
-    <w:p>
-      <w:pPr>
-        <w:pStyle w:val="NormalWeb"/>
-        <w:ind w:firstLine="0"/>
-      </w:pPr>
-    </w:p>
-    <w:p>
-      <w:pPr>
-        <w:spacing w:after="0" w:line="240" w:lineRule="auto"/>
-        <w:rPr>
-          <w:rFonts w:ascii="Times New Roman" w:hAnsi="Times New Roman"/>
-          <w:b/>
-          <w:bCs/>
-          <w:sz w:val="24"/>
-          <w:szCs w:val="24"/>
-        </w:rPr>
-      </w:pPr>
-      <w:r>
-        <w:br w:type="page"/>
-      </w:r>
-    </w:p>
-    <w:p>
-      <w:pPr>
-        <w:pStyle w:val="Heading2"/>
-      </w:pPr>
-      <w:r>
-        <w:lastRenderedPageBreak/>
-        <w:t xml:space="preserve">Using </w:t>
-      </w:r>
-      <w:proofErr w:type="gramStart"/>
-      <w:r>
-        <w:t>sum(</w:t>
-      </w:r>
-      <w:proofErr w:type="gramEnd"/>
-      <w:r>
-        <w:t>) and count(DISTINCT) in a MySQL Query</w:t>
-      </w:r>
-    </w:p>
-    <w:p>
-      <w:pPr>
-        <w:pStyle w:val="NormalWeb"/>
-      </w:pPr>
-      <w:r>
-        <w:t>This query returns one row for each customer that has orders with these columns:</w:t>
-      </w:r>
-    </w:p>
-    <w:p>
-      <w:pPr>
-        <w:pStyle w:val="NormalWeb"/>
-        <w:numPr>
-          <w:ilvl w:val="0"/>
-          <w:numId w:val="12"/>
-        </w:numPr>
-      </w:pPr>
-      <w:r>
-        <w:t xml:space="preserve">The email address column from the </w:t>
-      </w:r>
-      <w:proofErr w:type="gramStart"/>
-      <w:r>
-        <w:t>customers</w:t>
-      </w:r>
-      <w:proofErr w:type="gramEnd"/>
-      <w:r>
-        <w:t xml:space="preserve"> table</w:t>
-      </w:r>
-    </w:p>
-    <w:p>
-      <w:pPr>
-        <w:pStyle w:val="NormalWeb"/>
-        <w:numPr>
-          <w:ilvl w:val="0"/>
-          <w:numId w:val="12"/>
-        </w:numPr>
-      </w:pPr>
-      <w:r>
-        <w:t>A count of the number of orders</w:t>
-      </w:r>
-    </w:p>
-    <w:p>
-      <w:pPr>
-        <w:pStyle w:val="NormalWeb"/>
-        <w:numPr>
-          <w:ilvl w:val="0"/>
-          <w:numId w:val="12"/>
-        </w:numPr>
-      </w:pPr>
-      <w:r>
-        <w:t xml:space="preserve">The total amount for each order </w:t>
-      </w:r>
-    </w:p>
-    <w:p>
-      <w:pPr>
-        <w:pStyle w:val="NormalWeb"/>
-      </w:pPr>
-      <w:r>
-        <w:t xml:space="preserve">It returns only those rows where the customer has more than one order, sorted in descending sequence by the sum of the </w:t>
-      </w:r>
-      <w:r>
-        <w:t>line-item</w:t>
-      </w:r>
-      <w:r>
-        <w:t xml:space="preserve"> amounts.</w:t>
-      </w:r>
-    </w:p>
-    <w:p>
-      <w:pPr>
-        <w:pStyle w:val="FigureHeading"/>
-      </w:pPr>
-      <w:r>
-        <w:t xml:space="preserve">Figure </w:t>
-      </w:r>
-      <w:r>
-        <w:t>4</w:t>
-      </w:r>
-    </w:p>
-    <w:p>
-      <w:pPr>
-        <w:pStyle w:val="FigureDescription"/>
-      </w:pPr>
-      <w:r>
-        <w:t xml:space="preserve">SELECT </w:t>
-      </w:r>
-      <w:proofErr w:type="spellStart"/>
-      <w:r>
-        <w:t>c.email_address</w:t>
-      </w:r>
-      <w:proofErr w:type="spellEnd"/>
-      <w:r>
-        <w:t xml:space="preserve">, count(DISTINCT </w:t>
-      </w:r>
-      <w:proofErr w:type="spellStart"/>
-      <w:r>
-        <w:t>o.order_id</w:t>
-      </w:r>
-      <w:proofErr w:type="spellEnd"/>
-      <w:r>
-        <w:t xml:space="preserve">) AS </w:t>
-      </w:r>
-      <w:proofErr w:type="spellStart"/>
-      <w:r>
-        <w:t>number_of_orders</w:t>
-      </w:r>
-      <w:proofErr w:type="spellEnd"/>
-      <w:r>
-        <w:t>, sum((</w:t>
-      </w:r>
-      <w:proofErr w:type="spellStart"/>
-      <w:r>
-        <w:t>oi.item_price</w:t>
-      </w:r>
-      <w:proofErr w:type="spellEnd"/>
-      <w:r>
-        <w:t xml:space="preserve"> - </w:t>
-      </w:r>
-      <w:proofErr w:type="spellStart"/>
-      <w:r>
-        <w:t>oi.discount_amount</w:t>
-      </w:r>
-      <w:proofErr w:type="spellEnd"/>
-      <w:r>
-        <w:t xml:space="preserve">) * </w:t>
-      </w:r>
-      <w:proofErr w:type="spellStart"/>
-      <w:r>
-        <w:t>oi.quantity</w:t>
-      </w:r>
-      <w:proofErr w:type="spellEnd"/>
-      <w:r>
-        <w:t xml:space="preserve">) AS </w:t>
-      </w:r>
-      <w:proofErr w:type="spellStart"/>
-      <w:r>
-        <w:t>total_line_item_amount</w:t>
-      </w:r>
-      <w:proofErr w:type="spellEnd"/>
-      <w:r>
-        <w:t xml:space="preserve"> FROM </w:t>
-      </w:r>
-      <w:proofErr w:type="spellStart"/>
-      <w:r>
-        <w:t>order_items</w:t>
-      </w:r>
-      <w:proofErr w:type="spellEnd"/>
-      <w:r>
-        <w:t xml:space="preserve"> oi JOIN orders </w:t>
-      </w:r>
-      <w:proofErr w:type="spellStart"/>
-      <w:r>
-        <w:t>o</w:t>
-      </w:r>
-      <w:proofErr w:type="spellEnd"/>
-      <w:r>
-        <w:t xml:space="preserve"> USING (</w:t>
-      </w:r>
-      <w:proofErr w:type="spellStart"/>
-      <w:r>
-        <w:t>order_id</w:t>
-      </w:r>
-      <w:proofErr w:type="spellEnd"/>
-      <w:r>
-        <w:t>) JOIN customers c USING (</w:t>
-      </w:r>
-      <w:proofErr w:type="spellStart"/>
-      <w:r>
-        <w:t>customer_id</w:t>
-      </w:r>
-      <w:proofErr w:type="spellEnd"/>
-      <w:r>
-        <w:t xml:space="preserve">) GROUP BY </w:t>
-      </w:r>
-      <w:proofErr w:type="spellStart"/>
-      <w:r>
-        <w:t>c.email_address</w:t>
-      </w:r>
-      <w:proofErr w:type="spellEnd"/>
-      <w:r>
-        <w:t xml:space="preserve"> HAVING COUNT(DISTINCT </w:t>
-      </w:r>
-      <w:proofErr w:type="spellStart"/>
-      <w:r>
-        <w:t>o.order_id</w:t>
-      </w:r>
-      <w:proofErr w:type="spellEnd"/>
-      <w:r>
-        <w:t xml:space="preserve">) &gt; 1 ORDER BY </w:t>
-      </w:r>
-      <w:proofErr w:type="spellStart"/>
-      <w:r>
-        <w:t>total_line_item_amount</w:t>
-      </w:r>
-      <w:proofErr w:type="spellEnd"/>
-      <w:r>
-        <w:t xml:space="preserve"> DESC;</w:t>
-      </w:r>
-    </w:p>
-    <w:p>
-      <w:pPr>
-        <w:pStyle w:val="Default"/>
-        <w:spacing w:line="480" w:lineRule="auto"/>
-        <w:jc w:val="center"/>
-        <w:rPr>
-          <w:rFonts w:ascii="Times New Roman" w:hAnsi="Times New Roman" w:cs="Times New Roman"/>
-          <w:b/>
-          <w:bCs/>
-        </w:rPr>
-      </w:pPr>
-      <w:r>
-        <w:rPr>
-          <w:rFonts w:ascii="Times New Roman" w:hAnsi="Times New Roman" w:cs="Times New Roman"/>
-          <w:b/>
-          <w:bCs/>
-          <w:noProof/>
-        </w:rPr>
-        <w:drawing>
-          <wp:inline distT="0" distB="0" distL="0" distR="0" wp14:anchorId="319A4410" wp14:editId="707EC6E8">
-            <wp:extent cx="5171926" cy="2907789"/>
-            <wp:effectExtent l="0" t="0" r="0" b="0"/>
-            <wp:docPr id="1594587595" name="Picture 1594587595"/>
-            <wp:cNvGraphicFramePr>
-              <a:graphicFrameLocks xmlns:a="http://schemas.openxmlformats.org/drawingml/2006/main" noChangeAspect="1"/>
-            </wp:cNvGraphicFramePr>
-            <a:graphic xmlns:a="http://schemas.openxmlformats.org/drawingml/2006/main">
-              <a:graphicData uri="http://schemas.openxmlformats.org/drawingml/2006/picture">
-                <pic:pic xmlns:pic="http://schemas.openxmlformats.org/drawingml/2006/picture">
-                  <pic:nvPicPr>
-                    <pic:cNvPr id="1594587595" name="Picture 1594587595"/>
                     <pic:cNvPicPr/>
                   </pic:nvPicPr>
                   <pic:blipFill>
@@ -3060,8 +3667,14 @@
     </w:p>
     <w:p>
       <w:pPr>
-        <w:pStyle w:val="NormalWeb"/>
-        <w:ind w:firstLine="0"/>
+        <w:spacing w:after="0" w:line="240" w:lineRule="auto"/>
+        <w:rPr>
+          <w:rFonts w:ascii="Times New Roman" w:hAnsi="Times New Roman"/>
+          <w:b/>
+          <w:bCs/>
+          <w:sz w:val="24"/>
+          <w:szCs w:val="24"/>
+        </w:rPr>
       </w:pPr>
     </w:p>
     <w:sectPr>

</xml_diff>

<commit_message>
Tweaks to Module 6
</commit_message>
<xml_diff>
--- a/CriticalThinking6/CT6_Stored_Functions_and_Procedures.docx
+++ b/CriticalThinking6/CT6_Stored_Functions_and_Procedures.docx
@@ -1,6 +1,6 @@
 
 <file path=word/document.xml><?xml version="1.0" encoding="utf-8"?>
-<w:document xmlns:wpc="http://schemas.microsoft.com/office/word/2010/wordprocessingCanvas" xmlns:cx="http://schemas.microsoft.com/office/drawing/2014/chartex" xmlns:cx1="http://schemas.microsoft.com/office/drawing/2015/9/8/chartex" xmlns:cx2="http://schemas.microsoft.com/office/drawing/2015/10/21/chartex" xmlns:cx3="http://schemas.microsoft.com/office/drawing/2016/5/9/chartex" xmlns:cx4="http://schemas.microsoft.com/office/drawing/2016/5/10/chartex" xmlns:cx5="http://schemas.microsoft.com/office/drawing/2016/5/11/chartex" xmlns:cx6="http://schemas.microsoft.com/office/drawing/2016/5/12/chartex" xmlns:cx7="http://schemas.microsoft.com/office/drawing/2016/5/13/chartex" xmlns:cx8="http://schemas.microsoft.com/office/drawing/2016/5/14/chartex" xmlns:mc="http://schemas.openxmlformats.org/markup-compatibility/2006" xmlns:aink="http://schemas.microsoft.com/office/drawing/2016/ink" xmlns:am3d="http://schemas.microsoft.com/office/drawing/2017/model3d" xmlns:o="urn:schemas-microsoft-com:office:office" xmlns:oel="http://schemas.microsoft.com/office/2019/extlst" xmlns:r="http://schemas.openxmlformats.org/officeDocument/2006/relationships" xmlns:m="http://schemas.openxmlformats.org/officeDocument/2006/math" xmlns:v="urn:schemas-microsoft-com:vml" xmlns:wp14="http://schemas.microsoft.com/office/word/2010/wordprocessingDrawing" xmlns:wp="http://schemas.openxmlformats.org/drawingml/2006/wordprocessingDrawing" xmlns:w10="urn:schemas-microsoft-com:office:word" xmlns:w="http://schemas.openxmlformats.org/wordprocessingml/2006/main" xmlns:w14="http://schemas.microsoft.com/office/word/2010/wordml" xmlns:w15="http://schemas.microsoft.com/office/word/2012/wordml" xmlns:w16cex="http://schemas.microsoft.com/office/word/2018/wordml/cex" xmlns:w16cid="http://schemas.microsoft.com/office/word/2016/wordml/cid" xmlns:w16="http://schemas.microsoft.com/office/word/2018/wordml" xmlns:w16sdtdh="http://schemas.microsoft.com/office/word/2020/wordml/sdtdatahash" xmlns:w16se="http://schemas.microsoft.com/office/word/2015/wordml/symex" xmlns:wpg="http://schemas.microsoft.com/office/word/2010/wordprocessingGroup" xmlns:wpi="http://schemas.microsoft.com/office/word/2010/wordprocessingInk" xmlns:wne="http://schemas.microsoft.com/office/word/2006/wordml" xmlns:wps="http://schemas.microsoft.com/office/word/2010/wordprocessingShape" mc:Ignorable="w14 w15 w16se w16cid w16 w16cex w16sdtdh wp14">
+<w:document xmlns:ve="http://schemas.openxmlformats.org/markup-compatibility/2006" xmlns:o="urn:schemas-microsoft-com:office:office" xmlns:r="http://schemas.openxmlformats.org/officeDocument/2006/relationships" xmlns:m="http://schemas.openxmlformats.org/officeDocument/2006/math" xmlns:v="urn:schemas-microsoft-com:vml" xmlns:wp="http://schemas.openxmlformats.org/drawingml/2006/wordprocessingDrawing" xmlns:w10="urn:schemas-microsoft-com:office:word" xmlns:w="http://schemas.openxmlformats.org/wordprocessingml/2006/main" xmlns:wne="http://schemas.microsoft.com/office/word/2006/wordml">
   <w:body>
     <w:p>
       <w:pPr>
@@ -409,7 +409,6 @@
       <w:r>
         <w:t xml:space="preserve"> writes a stored procedure named </w:t>
       </w:r>
-      <w:proofErr w:type="spellStart"/>
       <w:r>
         <w:rPr>
           <w:rFonts w:ascii="Courier New" w:hAnsi="Courier New" w:cs="Courier New"/>
@@ -418,7 +417,6 @@
         </w:rPr>
         <w:t>insert_category</w:t>
       </w:r>
-      <w:proofErr w:type="spellEnd"/>
       <w:r>
         <w:t xml:space="preserve"> that </w:t>
       </w:r>
@@ -459,7 +457,13 @@
         <w:t>following</w:t>
       </w:r>
       <w:r>
-        <w:t xml:space="preserve"> (</w:t>
+        <w:t xml:space="preserve"> </w:t>
+      </w:r>
+      <w:r>
+        <w:t xml:space="preserve">query </w:t>
+      </w:r>
+      <w:r>
+        <w:t>(</w:t>
       </w:r>
       <w:r>
         <w:t xml:space="preserve">Script 1b / </w:t>
@@ -498,7 +502,7 @@
       <w:tblPr>
         <w:tblStyle w:val="TableGrid"/>
         <w:tblW w:w="0" w:type="auto"/>
-        <w:tblLook w:val="04A0" w:firstRow="1" w:lastRow="0" w:firstColumn="1" w:lastColumn="0" w:noHBand="0" w:noVBand="1"/>
+        <w:tblLook w:val="04A0"/>
       </w:tblPr>
       <w:tblGrid>
         <w:gridCol w:w="9576"/>
@@ -552,7 +556,6 @@
               </w:rPr>
               <w:t xml:space="preserve">DROP PROCEDURE IF EXISTS </w:t>
             </w:r>
-            <w:proofErr w:type="spellStart"/>
             <w:r>
               <w:rPr>
                 <w:i/>
@@ -561,7 +564,6 @@
               </w:rPr>
               <w:t>insert_category</w:t>
             </w:r>
-            <w:proofErr w:type="spellEnd"/>
             <w:r>
               <w:rPr>
                 <w:color w:val="080808"/>
@@ -604,7 +606,6 @@
               </w:rPr>
               <w:t xml:space="preserve">CREATE PROCEDURE </w:t>
             </w:r>
-            <w:proofErr w:type="spellStart"/>
             <w:r>
               <w:rPr>
                 <w:i/>
@@ -613,7 +614,6 @@
               </w:rPr>
               <w:t>insert_category</w:t>
             </w:r>
-            <w:proofErr w:type="spellEnd"/>
             <w:r>
               <w:rPr>
                 <w:color w:val="080808"/>
@@ -682,14 +682,12 @@
               </w:rPr>
               <w:t>(</w:t>
             </w:r>
-            <w:proofErr w:type="spellStart"/>
             <w:r>
               <w:rPr>
                 <w:color w:val="871094"/>
               </w:rPr>
               <w:t>category_name</w:t>
             </w:r>
-            <w:proofErr w:type="spellEnd"/>
             <w:r>
               <w:rPr>
                 <w:color w:val="080808"/>
@@ -740,14 +738,12 @@
               </w:rPr>
               <w:t xml:space="preserve">SELECT </w:t>
             </w:r>
-            <w:proofErr w:type="spellStart"/>
             <w:r>
               <w:rPr>
                 <w:color w:val="871094"/>
               </w:rPr>
               <w:t>category_name</w:t>
             </w:r>
-            <w:proofErr w:type="spellEnd"/>
             <w:r>
               <w:rPr>
                 <w:color w:val="871094"/>
@@ -780,14 +776,12 @@
               </w:rPr>
               <w:t xml:space="preserve">ORDER BY </w:t>
             </w:r>
-            <w:proofErr w:type="spellStart"/>
             <w:r>
               <w:rPr>
                 <w:color w:val="871094"/>
               </w:rPr>
               <w:t>category_id</w:t>
             </w:r>
-            <w:proofErr w:type="spellEnd"/>
             <w:r>
               <w:rPr>
                 <w:color w:val="871094"/>
@@ -855,7 +849,6 @@
               </w:rPr>
               <w:t xml:space="preserve">CALL </w:t>
             </w:r>
-            <w:proofErr w:type="spellStart"/>
             <w:r>
               <w:rPr>
                 <w:i/>
@@ -864,7 +857,6 @@
               </w:rPr>
               <w:t>insert_category</w:t>
             </w:r>
-            <w:proofErr w:type="spellEnd"/>
             <w:r>
               <w:rPr>
                 <w:color w:val="080808"/>
@@ -877,14 +869,12 @@
               </w:rPr>
               <w:t>'Brass'</w:t>
             </w:r>
-            <w:proofErr w:type="gramStart"/>
             <w:r>
               <w:rPr>
                 <w:color w:val="080808"/>
               </w:rPr>
               <w:t>);</w:t>
             </w:r>
-            <w:proofErr w:type="gramEnd"/>
           </w:p>
           <w:p>
             <w:pPr>
@@ -921,19 +911,11 @@
               </w:rPr>
               <w:t xml:space="preserve"> STATUS WHERE </w:t>
             </w:r>
-            <w:proofErr w:type="spellStart"/>
             <w:r>
               <w:rPr>
                 <w:color w:val="871094"/>
               </w:rPr>
-              <w:t>db</w:t>
-            </w:r>
-            <w:proofErr w:type="spellEnd"/>
-            <w:r>
-              <w:rPr>
-                <w:color w:val="871094"/>
-              </w:rPr>
-              <w:t xml:space="preserve"> </w:t>
+              <w:t xml:space="preserve">db </w:t>
             </w:r>
             <w:r>
               <w:rPr>
@@ -989,34 +971,19 @@
         <w:t>Figure</w:t>
       </w:r>
       <w:r>
-        <w:t xml:space="preserve"> </w:t>
-      </w:r>
-      <w:proofErr w:type="gramStart"/>
-      <w:r>
-        <w:t>1</w:t>
+        <w:t xml:space="preserve"> 1</w:t>
       </w:r>
       <w:r>
         <w:t>a</w:t>
       </w:r>
-      <w:proofErr w:type="gramEnd"/>
     </w:p>
     <w:p>
       <w:pPr>
         <w:pStyle w:val="FigureDescription"/>
       </w:pPr>
       <w:r>
-        <w:t xml:space="preserve">CREATE PROCEDURE </w:t>
-      </w:r>
-      <w:proofErr w:type="spellStart"/>
-      <w:r>
-        <w:t>insert_</w:t>
-      </w:r>
-      <w:proofErr w:type="gramStart"/>
-      <w:r>
-        <w:t>category</w:t>
-      </w:r>
-      <w:proofErr w:type="spellEnd"/>
-      <w:proofErr w:type="gramEnd"/>
+        <w:t>CREATE PROCEDURE insert_category</w:t>
+      </w:r>
     </w:p>
     <w:p>
       <w:pPr>
@@ -1037,7 +1004,7 @@
           <w:noProof/>
         </w:rPr>
         <w:drawing>
-          <wp:inline distT="0" distB="0" distL="0" distR="0" wp14:anchorId="319A440A" wp14:editId="17EB67E4">
+          <wp:inline distT="0" distB="0" distL="0" distR="0">
             <wp:extent cx="5038344" cy="2834640"/>
             <wp:effectExtent l="0" t="0" r="0" b="0"/>
             <wp:docPr id="2003217080" name="Picture 2003217080"/>
@@ -1055,7 +1022,7 @@
                     <a:blip r:embed="rId11" cstate="print">
                       <a:extLst>
                         <a:ext uri="{28A0092B-C50C-407E-A947-70E740481C1C}">
-                          <a14:useLocalDpi xmlns:a14="http://schemas.microsoft.com/office/drawing/2010/main" val="0"/>
+                          <a14:useLocalDpi xmlns:a14="http://schemas.microsoft.com/office/drawing/2010/main" xmlns:wps="http://schemas.microsoft.com/office/word/2010/wordprocessingShape" xmlns:wpi="http://schemas.microsoft.com/office/word/2010/wordprocessingInk" xmlns:wpg="http://schemas.microsoft.com/office/word/2010/wordprocessingGroup" xmlns:w16se="http://schemas.microsoft.com/office/word/2015/wordml/symex" xmlns:w16sdtdh="http://schemas.microsoft.com/office/word/2020/wordml/sdtdatahash" xmlns:w16="http://schemas.microsoft.com/office/word/2018/wordml" xmlns:w16cid="http://schemas.microsoft.com/office/word/2016/wordml/cid" xmlns:w16cex="http://schemas.microsoft.com/office/word/2018/wordml/cex" xmlns:w15="http://schemas.microsoft.com/office/word/2012/wordml" xmlns:w14="http://schemas.microsoft.com/office/word/2010/wordml" xmlns:w="http://schemas.openxmlformats.org/wordprocessingml/2006/main" xmlns:w10="urn:schemas-microsoft-com:office:word" xmlns:wp14="http://schemas.microsoft.com/office/word/2010/wordprocessingDrawing" xmlns:v="urn:schemas-microsoft-com:vml" xmlns:oel="http://schemas.microsoft.com/office/2019/extlst" xmlns:o="urn:schemas-microsoft-com:office:office" xmlns:am3d="http://schemas.microsoft.com/office/drawing/2017/model3d" xmlns:aink="http://schemas.microsoft.com/office/drawing/2016/ink" xmlns:mc="http://schemas.openxmlformats.org/markup-compatibility/2006" xmlns:cx8="http://schemas.microsoft.com/office/drawing/2016/5/14/chartex" xmlns:cx7="http://schemas.microsoft.com/office/drawing/2016/5/13/chartex" xmlns:cx6="http://schemas.microsoft.com/office/drawing/2016/5/12/chartex" xmlns:cx5="http://schemas.microsoft.com/office/drawing/2016/5/11/chartex" xmlns:cx4="http://schemas.microsoft.com/office/drawing/2016/5/10/chartex" xmlns:cx3="http://schemas.microsoft.com/office/drawing/2016/5/9/chartex" xmlns:cx2="http://schemas.microsoft.com/office/drawing/2015/10/21/chartex" xmlns:cx1="http://schemas.microsoft.com/office/drawing/2015/9/8/chartex" xmlns:cx="http://schemas.microsoft.com/office/drawing/2014/chartex" xmlns:wpc="http://schemas.microsoft.com/office/word/2010/wordprocessingCanvas" xmlns="" val="0"/>
                         </a:ext>
                       </a:extLst>
                     </a:blip>
@@ -1097,7 +1064,7 @@
       <w:tblPr>
         <w:tblStyle w:val="TableGrid"/>
         <w:tblW w:w="0" w:type="auto"/>
-        <w:tblLook w:val="04A0" w:firstRow="1" w:lastRow="0" w:firstColumn="1" w:lastColumn="0" w:noHBand="0" w:noVBand="1"/>
+        <w:tblLook w:val="04A0"/>
       </w:tblPr>
       <w:tblGrid>
         <w:gridCol w:w="9576"/>
@@ -1121,7 +1088,6 @@
               </w:rPr>
               <w:t xml:space="preserve">CALL </w:t>
             </w:r>
-            <w:proofErr w:type="spellStart"/>
             <w:r>
               <w:rPr>
                 <w:i/>
@@ -1130,7 +1096,6 @@
               </w:rPr>
               <w:t>insert_category</w:t>
             </w:r>
-            <w:proofErr w:type="spellEnd"/>
             <w:r>
               <w:rPr>
                 <w:color w:val="080808"/>
@@ -1159,46 +1124,28 @@
         <w:spacing w:before="240"/>
       </w:pPr>
       <w:r>
-        <w:t xml:space="preserve">Figure </w:t>
-      </w:r>
-      <w:proofErr w:type="gramStart"/>
-      <w:r>
-        <w:t>1</w:t>
+        <w:t>Figure 1</w:t>
       </w:r>
       <w:r>
         <w:t>b</w:t>
       </w:r>
-      <w:proofErr w:type="gramEnd"/>
     </w:p>
     <w:p>
       <w:pPr>
         <w:pStyle w:val="FigureDescription"/>
       </w:pPr>
       <w:r>
-        <w:t xml:space="preserve">CALL </w:t>
-      </w:r>
-      <w:proofErr w:type="spellStart"/>
-      <w:r>
-        <w:t>insert_category</w:t>
-      </w:r>
-      <w:proofErr w:type="spellEnd"/>
-      <w:r>
-        <w:t>('</w:t>
+        <w:t>CALL insert_category('</w:t>
       </w:r>
       <w:r>
         <w:t>Woodwinds</w:t>
       </w:r>
       <w:r>
-        <w:t>'</w:t>
-      </w:r>
-      <w:proofErr w:type="gramStart"/>
-      <w:r>
-        <w:t>)</w:t>
+        <w:t>')</w:t>
       </w:r>
       <w:r>
         <w:t>;</w:t>
       </w:r>
-      <w:proofErr w:type="gramEnd"/>
     </w:p>
     <w:p>
       <w:pPr>
@@ -1219,7 +1166,7 @@
           <w:noProof/>
         </w:rPr>
         <w:drawing>
-          <wp:inline distT="0" distB="0" distL="0" distR="0" wp14:anchorId="6520F8C9" wp14:editId="1EB4C4B7">
+          <wp:inline distT="0" distB="0" distL="0" distR="0">
             <wp:extent cx="5038344" cy="2834640"/>
             <wp:effectExtent l="0" t="0" r="0" b="0"/>
             <wp:docPr id="1832285528" name="Picture 1832285528"/>
@@ -1237,7 +1184,7 @@
                     <a:blip r:embed="rId12" cstate="print">
                       <a:extLst>
                         <a:ext uri="{28A0092B-C50C-407E-A947-70E740481C1C}">
-                          <a14:useLocalDpi xmlns:a14="http://schemas.microsoft.com/office/drawing/2010/main" val="0"/>
+                          <a14:useLocalDpi xmlns:a14="http://schemas.microsoft.com/office/drawing/2010/main" xmlns:wps="http://schemas.microsoft.com/office/word/2010/wordprocessingShape" xmlns:wpi="http://schemas.microsoft.com/office/word/2010/wordprocessingInk" xmlns:wpg="http://schemas.microsoft.com/office/word/2010/wordprocessingGroup" xmlns:w16se="http://schemas.microsoft.com/office/word/2015/wordml/symex" xmlns:w16sdtdh="http://schemas.microsoft.com/office/word/2020/wordml/sdtdatahash" xmlns:w16="http://schemas.microsoft.com/office/word/2018/wordml" xmlns:w16cid="http://schemas.microsoft.com/office/word/2016/wordml/cid" xmlns:w16cex="http://schemas.microsoft.com/office/word/2018/wordml/cex" xmlns:w15="http://schemas.microsoft.com/office/word/2012/wordml" xmlns:w14="http://schemas.microsoft.com/office/word/2010/wordml" xmlns:w="http://schemas.openxmlformats.org/wordprocessingml/2006/main" xmlns:w10="urn:schemas-microsoft-com:office:word" xmlns:wp14="http://schemas.microsoft.com/office/word/2010/wordprocessingDrawing" xmlns:v="urn:schemas-microsoft-com:vml" xmlns:oel="http://schemas.microsoft.com/office/2019/extlst" xmlns:o="urn:schemas-microsoft-com:office:office" xmlns:am3d="http://schemas.microsoft.com/office/drawing/2017/model3d" xmlns:aink="http://schemas.microsoft.com/office/drawing/2016/ink" xmlns:mc="http://schemas.openxmlformats.org/markup-compatibility/2006" xmlns:cx8="http://schemas.microsoft.com/office/drawing/2016/5/14/chartex" xmlns:cx7="http://schemas.microsoft.com/office/drawing/2016/5/13/chartex" xmlns:cx6="http://schemas.microsoft.com/office/drawing/2016/5/12/chartex" xmlns:cx5="http://schemas.microsoft.com/office/drawing/2016/5/11/chartex" xmlns:cx4="http://schemas.microsoft.com/office/drawing/2016/5/10/chartex" xmlns:cx3="http://schemas.microsoft.com/office/drawing/2016/5/9/chartex" xmlns:cx2="http://schemas.microsoft.com/office/drawing/2015/10/21/chartex" xmlns:cx1="http://schemas.microsoft.com/office/drawing/2015/9/8/chartex" xmlns:cx="http://schemas.microsoft.com/office/drawing/2014/chartex" xmlns:wpc="http://schemas.microsoft.com/office/word/2010/wordprocessingCanvas" xmlns="" val="0"/>
                         </a:ext>
                       </a:extLst>
                     </a:blip>
@@ -1301,7 +1248,6 @@
       <w:r>
         <w:t xml:space="preserve">, and the discount price using the stored </w:t>
       </w:r>
-      <w:proofErr w:type="spellStart"/>
       <w:r>
         <w:rPr>
           <w:rFonts w:ascii="Courier New" w:hAnsi="Courier New" w:cs="Courier New"/>
@@ -1310,7 +1256,6 @@
         </w:rPr>
         <w:t>discount_price</w:t>
       </w:r>
-      <w:proofErr w:type="spellEnd"/>
       <w:r>
         <w:t xml:space="preserve"> function</w:t>
       </w:r>
@@ -1339,7 +1284,7 @@
       <w:tblPr>
         <w:tblStyle w:val="TableGrid"/>
         <w:tblW w:w="0" w:type="auto"/>
-        <w:tblLook w:val="04A0" w:firstRow="1" w:lastRow="0" w:firstColumn="1" w:lastColumn="0" w:noHBand="0" w:noVBand="1"/>
+        <w:tblLook w:val="04A0"/>
       </w:tblPr>
       <w:tblGrid>
         <w:gridCol w:w="9576"/>
@@ -1407,14 +1352,12 @@
               </w:rPr>
               <w:t xml:space="preserve">FROM </w:t>
             </w:r>
-            <w:proofErr w:type="spellStart"/>
             <w:r>
               <w:rPr>
                 <w:color w:val="000000"/>
               </w:rPr>
               <w:t>order_items</w:t>
             </w:r>
-            <w:proofErr w:type="spellEnd"/>
             <w:r>
               <w:rPr>
                 <w:color w:val="080808"/>
@@ -1439,7 +1382,6 @@
               </w:rPr>
               <w:t xml:space="preserve">DROP FUNCTION IF EXISTS </w:t>
             </w:r>
-            <w:proofErr w:type="spellStart"/>
             <w:r>
               <w:rPr>
                 <w:i/>
@@ -1448,7 +1390,6 @@
               </w:rPr>
               <w:t>discount_price</w:t>
             </w:r>
-            <w:proofErr w:type="spellEnd"/>
             <w:r>
               <w:rPr>
                 <w:color w:val="080808"/>
@@ -1491,7 +1432,6 @@
               </w:rPr>
               <w:t xml:space="preserve">CREATE FUNCTION </w:t>
             </w:r>
-            <w:proofErr w:type="spellStart"/>
             <w:r>
               <w:rPr>
                 <w:i/>
@@ -1500,464 +1440,401 @@
               </w:rPr>
               <w:t>discount_price</w:t>
             </w:r>
-            <w:proofErr w:type="spellEnd"/>
             <w:r>
               <w:rPr>
                 <w:color w:val="080808"/>
               </w:rPr>
               <w:t>(</w:t>
             </w:r>
-            <w:proofErr w:type="spellStart"/>
             <w:r>
               <w:rPr>
                 <w:color w:val="000000"/>
               </w:rPr>
+              <w:t xml:space="preserve">order_item_id </w:t>
+            </w:r>
+            <w:r>
+              <w:rPr>
+                <w:color w:val="0033B3"/>
+              </w:rPr>
+              <w:t>INT</w:t>
+            </w:r>
+            <w:r>
+              <w:rPr>
+                <w:color w:val="080808"/>
+              </w:rPr>
+              <w:t>)</w:t>
+            </w:r>
+            <w:r>
+              <w:rPr>
+                <w:color w:val="080808"/>
+              </w:rPr>
+              <w:br/>
+            </w:r>
+            <w:r>
+              <w:rPr>
+                <w:color w:val="0033B3"/>
+              </w:rPr>
+              <w:t>RETURNS DECIMAL</w:t>
+            </w:r>
+            <w:r>
+              <w:rPr>
+                <w:color w:val="080808"/>
+              </w:rPr>
+              <w:t>(</w:t>
+            </w:r>
+            <w:r>
+              <w:rPr>
+                <w:color w:val="1750EB"/>
+              </w:rPr>
+              <w:t>10</w:t>
+            </w:r>
+            <w:r>
+              <w:rPr>
+                <w:color w:val="080808"/>
+              </w:rPr>
+              <w:t>,</w:t>
+            </w:r>
+            <w:r>
+              <w:rPr>
+                <w:color w:val="1750EB"/>
+              </w:rPr>
+              <w:t>2</w:t>
+            </w:r>
+            <w:r>
+              <w:rPr>
+                <w:color w:val="080808"/>
+              </w:rPr>
+              <w:t>)</w:t>
+            </w:r>
+            <w:r>
+              <w:rPr>
+                <w:color w:val="080808"/>
+              </w:rPr>
+              <w:br/>
+            </w:r>
+            <w:r>
+              <w:rPr>
+                <w:color w:val="0033B3"/>
+              </w:rPr>
+              <w:t>DETERMINISTIC</w:t>
+            </w:r>
+            <w:r>
+              <w:rPr>
+                <w:color w:val="0033B3"/>
+              </w:rPr>
+              <w:br/>
+              <w:t>BEGIN</w:t>
+            </w:r>
+            <w:r>
+              <w:rPr>
+                <w:color w:val="0033B3"/>
+              </w:rPr>
+              <w:br/>
+              <w:t xml:space="preserve">    DECLARE </w:t>
+            </w:r>
+            <w:r>
+              <w:rPr>
+                <w:color w:val="000000"/>
+              </w:rPr>
+              <w:t xml:space="preserve">actual_price </w:t>
+            </w:r>
+            <w:r>
+              <w:rPr>
+                <w:color w:val="0033B3"/>
+              </w:rPr>
+              <w:t>DECIMAL</w:t>
+            </w:r>
+            <w:r>
+              <w:rPr>
+                <w:color w:val="080808"/>
+              </w:rPr>
+              <w:t>(</w:t>
+            </w:r>
+            <w:r>
+              <w:rPr>
+                <w:color w:val="1750EB"/>
+              </w:rPr>
+              <w:t>10</w:t>
+            </w:r>
+            <w:r>
+              <w:rPr>
+                <w:color w:val="080808"/>
+              </w:rPr>
+              <w:t>,</w:t>
+            </w:r>
+            <w:r>
+              <w:rPr>
+                <w:color w:val="1750EB"/>
+              </w:rPr>
+              <w:t>2</w:t>
+            </w:r>
+            <w:r>
+              <w:rPr>
+                <w:color w:val="080808"/>
+              </w:rPr>
+              <w:t>);</w:t>
+            </w:r>
+            <w:r>
+              <w:rPr>
+                <w:color w:val="080808"/>
+              </w:rPr>
+              <w:br/>
+              <w:t xml:space="preserve">    </w:t>
+            </w:r>
+            <w:r>
+              <w:rPr>
+                <w:color w:val="0033B3"/>
+              </w:rPr>
+              <w:t xml:space="preserve">SELECT </w:t>
+            </w:r>
+            <w:r>
+              <w:rPr>
+                <w:color w:val="080808"/>
+              </w:rPr>
+              <w:t>(</w:t>
+            </w:r>
+            <w:r>
+              <w:rPr>
+                <w:color w:val="871094"/>
+              </w:rPr>
+              <w:t xml:space="preserve">item_price </w:t>
+            </w:r>
+            <w:r>
+              <w:rPr>
+                <w:color w:val="080808"/>
+              </w:rPr>
+              <w:t xml:space="preserve">- </w:t>
+            </w:r>
+            <w:r>
+              <w:rPr>
+                <w:color w:val="871094"/>
+              </w:rPr>
+              <w:t>discount_amount</w:t>
+            </w:r>
+            <w:r>
+              <w:rPr>
+                <w:color w:val="080808"/>
+              </w:rPr>
+              <w:t xml:space="preserve">) </w:t>
+            </w:r>
+            <w:r>
+              <w:rPr>
+                <w:color w:val="0033B3"/>
+              </w:rPr>
+              <w:t xml:space="preserve">INTO </w:t>
+            </w:r>
+            <w:r>
+              <w:rPr>
+                <w:color w:val="000000"/>
+              </w:rPr>
+              <w:t>actual_price</w:t>
+            </w:r>
+            <w:r>
+              <w:rPr>
+                <w:color w:val="000000"/>
+              </w:rPr>
+              <w:br/>
+              <w:t xml:space="preserve">    </w:t>
+            </w:r>
+            <w:r>
+              <w:rPr>
+                <w:color w:val="0033B3"/>
+              </w:rPr>
+              <w:t xml:space="preserve">FROM </w:t>
+            </w:r>
+            <w:r>
+              <w:rPr>
+                <w:color w:val="000000"/>
+              </w:rPr>
+              <w:t xml:space="preserve">order_items </w:t>
+            </w:r>
+            <w:r>
+              <w:rPr>
+                <w:color w:val="0033B3"/>
+              </w:rPr>
+              <w:t xml:space="preserve">WHERE </w:t>
+            </w:r>
+            <w:r>
+              <w:rPr>
+                <w:color w:val="871094"/>
+              </w:rPr>
+              <w:t xml:space="preserve">item_id </w:t>
+            </w:r>
+            <w:r>
+              <w:rPr>
+                <w:color w:val="080808"/>
+              </w:rPr>
+              <w:t xml:space="preserve">= </w:t>
+            </w:r>
+            <w:r>
+              <w:rPr>
+                <w:color w:val="000000"/>
+              </w:rPr>
               <w:t>order_item_id</w:t>
             </w:r>
-            <w:proofErr w:type="spellEnd"/>
+            <w:r>
+              <w:rPr>
+                <w:color w:val="080808"/>
+              </w:rPr>
+              <w:t>;</w:t>
+            </w:r>
+            <w:r>
+              <w:rPr>
+                <w:color w:val="080808"/>
+              </w:rPr>
+              <w:br/>
+              <w:t xml:space="preserve">    </w:t>
+            </w:r>
+            <w:r>
+              <w:rPr>
+                <w:color w:val="0033B3"/>
+              </w:rPr>
+              <w:t xml:space="preserve">RETURN </w:t>
+            </w:r>
             <w:r>
               <w:rPr>
                 <w:color w:val="000000"/>
               </w:rPr>
-              <w:t xml:space="preserve"> </w:t>
-            </w:r>
-            <w:r>
-              <w:rPr>
-                <w:color w:val="0033B3"/>
-              </w:rPr>
-              <w:t>INT</w:t>
-            </w:r>
-            <w:r>
-              <w:rPr>
-                <w:color w:val="080808"/>
-              </w:rPr>
-              <w:t>)</w:t>
-            </w:r>
-            <w:r>
-              <w:rPr>
-                <w:color w:val="080808"/>
-              </w:rPr>
-              <w:br/>
-            </w:r>
-            <w:r>
-              <w:rPr>
-                <w:color w:val="0033B3"/>
-              </w:rPr>
-              <w:t>RETURNS DECIMAL</w:t>
-            </w:r>
-            <w:r>
-              <w:rPr>
-                <w:color w:val="080808"/>
-              </w:rPr>
-              <w:t>(</w:t>
-            </w:r>
-            <w:r>
-              <w:rPr>
-                <w:color w:val="1750EB"/>
-              </w:rPr>
-              <w:t>10</w:t>
-            </w:r>
-            <w:r>
-              <w:rPr>
-                <w:color w:val="080808"/>
-              </w:rPr>
-              <w:t>,</w:t>
-            </w:r>
-            <w:r>
-              <w:rPr>
-                <w:color w:val="1750EB"/>
-              </w:rPr>
-              <w:t>2</w:t>
-            </w:r>
-            <w:r>
-              <w:rPr>
-                <w:color w:val="080808"/>
-              </w:rPr>
-              <w:t>)</w:t>
-            </w:r>
-            <w:r>
-              <w:rPr>
-                <w:color w:val="080808"/>
-              </w:rPr>
-              <w:br/>
-            </w:r>
-            <w:r>
-              <w:rPr>
-                <w:color w:val="0033B3"/>
-              </w:rPr>
-              <w:t>DETERMINISTIC</w:t>
-            </w:r>
-            <w:r>
-              <w:rPr>
-                <w:color w:val="0033B3"/>
-              </w:rPr>
-              <w:br/>
-              <w:t>BEGIN</w:t>
-            </w:r>
-            <w:r>
-              <w:rPr>
-                <w:color w:val="0033B3"/>
-              </w:rPr>
-              <w:br/>
-              <w:t xml:space="preserve">    DECLARE </w:t>
-            </w:r>
-            <w:proofErr w:type="spellStart"/>
+              <w:t>actual_price</w:t>
+            </w:r>
+            <w:r>
+              <w:rPr>
+                <w:color w:val="080808"/>
+              </w:rPr>
+              <w:t>;</w:t>
+            </w:r>
+            <w:r>
+              <w:rPr>
+                <w:color w:val="080808"/>
+              </w:rPr>
+              <w:br/>
+            </w:r>
+            <w:r>
+              <w:rPr>
+                <w:color w:val="0033B3"/>
+              </w:rPr>
+              <w:t>END</w:t>
+            </w:r>
+            <w:r>
+              <w:rPr>
+                <w:color w:val="080808"/>
+              </w:rPr>
+              <w:t>//</w:t>
+            </w:r>
+            <w:r>
+              <w:rPr>
+                <w:color w:val="080808"/>
+              </w:rPr>
+              <w:br/>
+            </w:r>
+            <w:r>
+              <w:rPr>
+                <w:color w:val="0033B3"/>
+              </w:rPr>
+              <w:t xml:space="preserve">DELIMITER </w:t>
+            </w:r>
+            <w:r>
+              <w:rPr>
+                <w:color w:val="080808"/>
+              </w:rPr>
+              <w:t>;</w:t>
+            </w:r>
+            <w:r>
+              <w:rPr>
+                <w:color w:val="080808"/>
+              </w:rPr>
+              <w:br/>
+            </w:r>
+            <w:r>
+              <w:rPr>
+                <w:color w:val="080808"/>
+              </w:rPr>
+              <w:br/>
+            </w:r>
+            <w:r>
+              <w:rPr>
+                <w:color w:val="0033B3"/>
+              </w:rPr>
+              <w:t xml:space="preserve">SELECT </w:t>
+            </w:r>
             <w:r>
               <w:rPr>
                 <w:color w:val="000000"/>
               </w:rPr>
-              <w:t>actual_price</w:t>
-            </w:r>
-            <w:proofErr w:type="spellEnd"/>
+              <w:t>o</w:t>
+            </w:r>
+            <w:r>
+              <w:rPr>
+                <w:color w:val="080808"/>
+              </w:rPr>
+              <w:t>.</w:t>
+            </w:r>
+            <w:r>
+              <w:rPr>
+                <w:color w:val="871094"/>
+              </w:rPr>
+              <w:t xml:space="preserve">item_id </w:t>
+            </w:r>
+            <w:r>
+              <w:rPr>
+                <w:color w:val="0033B3"/>
+              </w:rPr>
+              <w:t xml:space="preserve">AS </w:t>
+            </w:r>
             <w:r>
               <w:rPr>
                 <w:color w:val="000000"/>
               </w:rPr>
-              <w:t xml:space="preserve"> </w:t>
-            </w:r>
-            <w:r>
-              <w:rPr>
-                <w:color w:val="0033B3"/>
-              </w:rPr>
-              <w:t>DECIMAL</w:t>
-            </w:r>
-            <w:r>
-              <w:rPr>
-                <w:color w:val="080808"/>
-              </w:rPr>
-              <w:t>(</w:t>
-            </w:r>
-            <w:r>
-              <w:rPr>
-                <w:color w:val="1750EB"/>
-              </w:rPr>
-              <w:t>10</w:t>
-            </w:r>
-            <w:r>
-              <w:rPr>
-                <w:color w:val="080808"/>
-              </w:rPr>
-              <w:t>,</w:t>
-            </w:r>
-            <w:r>
-              <w:rPr>
-                <w:color w:val="1750EB"/>
-              </w:rPr>
-              <w:t>2</w:t>
-            </w:r>
-            <w:r>
-              <w:rPr>
-                <w:color w:val="080808"/>
-              </w:rPr>
-              <w:t>);</w:t>
-            </w:r>
-            <w:r>
-              <w:rPr>
-                <w:color w:val="080808"/>
-              </w:rPr>
-              <w:br/>
-              <w:t xml:space="preserve">    </w:t>
-            </w:r>
-            <w:r>
-              <w:rPr>
-                <w:color w:val="0033B3"/>
-              </w:rPr>
-              <w:t xml:space="preserve">SELECT </w:t>
-            </w:r>
-            <w:r>
-              <w:rPr>
-                <w:color w:val="080808"/>
-              </w:rPr>
-              <w:t>(</w:t>
-            </w:r>
-            <w:proofErr w:type="spellStart"/>
+              <w:t>order_item_id</w:t>
+            </w:r>
+            <w:r>
+              <w:rPr>
+                <w:color w:val="080808"/>
+              </w:rPr>
+              <w:t xml:space="preserve">, </w:t>
+            </w:r>
+            <w:r>
+              <w:rPr>
+                <w:color w:val="000000"/>
+              </w:rPr>
+              <w:t>p</w:t>
+            </w:r>
+            <w:r>
+              <w:rPr>
+                <w:color w:val="080808"/>
+              </w:rPr>
+              <w:t>.</w:t>
+            </w:r>
             <w:r>
               <w:rPr>
                 <w:color w:val="871094"/>
               </w:rPr>
+              <w:t>product_name</w:t>
+            </w:r>
+            <w:r>
+              <w:rPr>
+                <w:color w:val="080808"/>
+              </w:rPr>
+              <w:t xml:space="preserve">, </w:t>
+            </w:r>
+            <w:r>
+              <w:rPr>
+                <w:color w:val="000000"/>
+              </w:rPr>
+              <w:t>o</w:t>
+            </w:r>
+            <w:r>
+              <w:rPr>
+                <w:color w:val="080808"/>
+              </w:rPr>
+              <w:t>.</w:t>
+            </w:r>
+            <w:r>
+              <w:rPr>
+                <w:color w:val="871094"/>
+              </w:rPr>
               <w:t>item_price</w:t>
             </w:r>
-            <w:proofErr w:type="spellEnd"/>
-            <w:r>
-              <w:rPr>
-                <w:color w:val="871094"/>
-              </w:rPr>
-              <w:t xml:space="preserve"> </w:t>
-            </w:r>
-            <w:r>
-              <w:rPr>
-                <w:color w:val="080808"/>
-              </w:rPr>
-              <w:t xml:space="preserve">- </w:t>
-            </w:r>
-            <w:proofErr w:type="spellStart"/>
-            <w:r>
-              <w:rPr>
-                <w:color w:val="871094"/>
-              </w:rPr>
-              <w:t>discount_amount</w:t>
-            </w:r>
-            <w:proofErr w:type="spellEnd"/>
-            <w:r>
-              <w:rPr>
-                <w:color w:val="080808"/>
-              </w:rPr>
-              <w:t xml:space="preserve">) </w:t>
-            </w:r>
-            <w:r>
-              <w:rPr>
-                <w:color w:val="0033B3"/>
-              </w:rPr>
-              <w:t xml:space="preserve">INTO </w:t>
-            </w:r>
-            <w:proofErr w:type="spellStart"/>
-            <w:r>
-              <w:rPr>
-                <w:color w:val="000000"/>
-              </w:rPr>
-              <w:t>actual_price</w:t>
-            </w:r>
-            <w:proofErr w:type="spellEnd"/>
-            <w:r>
-              <w:rPr>
-                <w:color w:val="000000"/>
-              </w:rPr>
-              <w:br/>
-              <w:t xml:space="preserve">    </w:t>
-            </w:r>
-            <w:r>
-              <w:rPr>
-                <w:color w:val="0033B3"/>
-              </w:rPr>
-              <w:t xml:space="preserve">FROM </w:t>
-            </w:r>
-            <w:proofErr w:type="spellStart"/>
-            <w:r>
-              <w:rPr>
-                <w:color w:val="000000"/>
-              </w:rPr>
-              <w:t>order_items</w:t>
-            </w:r>
-            <w:proofErr w:type="spellEnd"/>
-            <w:r>
-              <w:rPr>
-                <w:color w:val="000000"/>
-              </w:rPr>
-              <w:t xml:space="preserve"> </w:t>
-            </w:r>
-            <w:r>
-              <w:rPr>
-                <w:color w:val="0033B3"/>
-              </w:rPr>
-              <w:t xml:space="preserve">WHERE </w:t>
-            </w:r>
-            <w:proofErr w:type="spellStart"/>
-            <w:r>
-              <w:rPr>
-                <w:color w:val="871094"/>
-              </w:rPr>
-              <w:t>item_id</w:t>
-            </w:r>
-            <w:proofErr w:type="spellEnd"/>
-            <w:r>
-              <w:rPr>
-                <w:color w:val="871094"/>
-              </w:rPr>
-              <w:t xml:space="preserve"> </w:t>
-            </w:r>
-            <w:r>
-              <w:rPr>
-                <w:color w:val="080808"/>
-              </w:rPr>
-              <w:t xml:space="preserve">= </w:t>
-            </w:r>
-            <w:proofErr w:type="spellStart"/>
-            <w:r>
-              <w:rPr>
-                <w:color w:val="000000"/>
-              </w:rPr>
-              <w:t>order_item_id</w:t>
-            </w:r>
-            <w:proofErr w:type="spellEnd"/>
-            <w:r>
-              <w:rPr>
-                <w:color w:val="080808"/>
-              </w:rPr>
-              <w:t>;</w:t>
-            </w:r>
-            <w:r>
-              <w:rPr>
-                <w:color w:val="080808"/>
-              </w:rPr>
-              <w:br/>
-              <w:t xml:space="preserve">    </w:t>
-            </w:r>
-            <w:r>
-              <w:rPr>
-                <w:color w:val="0033B3"/>
-              </w:rPr>
-              <w:t xml:space="preserve">RETURN </w:t>
-            </w:r>
-            <w:proofErr w:type="spellStart"/>
-            <w:r>
-              <w:rPr>
-                <w:color w:val="000000"/>
-              </w:rPr>
-              <w:t>actual_price</w:t>
-            </w:r>
-            <w:proofErr w:type="spellEnd"/>
-            <w:r>
-              <w:rPr>
-                <w:color w:val="080808"/>
-              </w:rPr>
-              <w:t>;</w:t>
-            </w:r>
-            <w:r>
-              <w:rPr>
-                <w:color w:val="080808"/>
-              </w:rPr>
-              <w:br/>
-            </w:r>
-            <w:r>
-              <w:rPr>
-                <w:color w:val="0033B3"/>
-              </w:rPr>
-              <w:t>END</w:t>
-            </w:r>
-            <w:r>
-              <w:rPr>
-                <w:color w:val="080808"/>
-              </w:rPr>
-              <w:t>//</w:t>
-            </w:r>
-            <w:r>
-              <w:rPr>
-                <w:color w:val="080808"/>
-              </w:rPr>
-              <w:br/>
-            </w:r>
-            <w:r>
-              <w:rPr>
-                <w:color w:val="0033B3"/>
-              </w:rPr>
-              <w:t xml:space="preserve">DELIMITER </w:t>
-            </w:r>
-            <w:r>
-              <w:rPr>
-                <w:color w:val="080808"/>
-              </w:rPr>
-              <w:t>;</w:t>
-            </w:r>
-            <w:r>
-              <w:rPr>
-                <w:color w:val="080808"/>
-              </w:rPr>
-              <w:br/>
-            </w:r>
-            <w:r>
-              <w:rPr>
-                <w:color w:val="080808"/>
-              </w:rPr>
-              <w:br/>
-            </w:r>
-            <w:r>
-              <w:rPr>
-                <w:color w:val="0033B3"/>
-              </w:rPr>
-              <w:t xml:space="preserve">SELECT </w:t>
-            </w:r>
-            <w:proofErr w:type="spellStart"/>
-            <w:r>
-              <w:rPr>
-                <w:color w:val="000000"/>
-              </w:rPr>
-              <w:t>o</w:t>
-            </w:r>
-            <w:r>
-              <w:rPr>
-                <w:color w:val="080808"/>
-              </w:rPr>
-              <w:t>.</w:t>
-            </w:r>
-            <w:r>
-              <w:rPr>
-                <w:color w:val="871094"/>
-              </w:rPr>
-              <w:t>item_id</w:t>
-            </w:r>
-            <w:proofErr w:type="spellEnd"/>
-            <w:r>
-              <w:rPr>
-                <w:color w:val="871094"/>
-              </w:rPr>
-              <w:t xml:space="preserve"> </w:t>
-            </w:r>
-            <w:r>
-              <w:rPr>
-                <w:color w:val="0033B3"/>
-              </w:rPr>
-              <w:t xml:space="preserve">AS </w:t>
-            </w:r>
-            <w:proofErr w:type="spellStart"/>
-            <w:r>
-              <w:rPr>
-                <w:color w:val="000000"/>
-              </w:rPr>
-              <w:t>order_item_id</w:t>
-            </w:r>
-            <w:proofErr w:type="spellEnd"/>
-            <w:r>
-              <w:rPr>
-                <w:color w:val="080808"/>
-              </w:rPr>
-              <w:t xml:space="preserve">, </w:t>
-            </w:r>
-            <w:proofErr w:type="spellStart"/>
-            <w:r>
-              <w:rPr>
-                <w:color w:val="000000"/>
-              </w:rPr>
-              <w:t>p</w:t>
-            </w:r>
-            <w:r>
-              <w:rPr>
-                <w:color w:val="080808"/>
-              </w:rPr>
-              <w:t>.</w:t>
-            </w:r>
-            <w:r>
-              <w:rPr>
-                <w:color w:val="871094"/>
-              </w:rPr>
-              <w:t>product_name</w:t>
-            </w:r>
-            <w:proofErr w:type="spellEnd"/>
-            <w:r>
-              <w:rPr>
-                <w:color w:val="080808"/>
-              </w:rPr>
-              <w:t xml:space="preserve">, </w:t>
-            </w:r>
-            <w:proofErr w:type="spellStart"/>
-            <w:r>
-              <w:rPr>
-                <w:color w:val="000000"/>
-              </w:rPr>
-              <w:t>o</w:t>
-            </w:r>
-            <w:r>
-              <w:rPr>
-                <w:color w:val="080808"/>
-              </w:rPr>
-              <w:t>.</w:t>
-            </w:r>
-            <w:r>
-              <w:rPr>
-                <w:color w:val="871094"/>
-              </w:rPr>
-              <w:t>item_price</w:t>
-            </w:r>
-            <w:proofErr w:type="spellEnd"/>
             <w:r>
               <w:rPr>
                 <w:color w:val="080808"/>
@@ -1979,7 +1856,6 @@
               </w:rPr>
               <w:t xml:space="preserve">       </w:t>
             </w:r>
-            <w:proofErr w:type="spellStart"/>
             <w:r>
               <w:rPr>
                 <w:color w:val="000000"/>
@@ -1998,7 +1874,6 @@
               </w:rPr>
               <w:t>discount_amount</w:t>
             </w:r>
-            <w:proofErr w:type="spellEnd"/>
             <w:r>
               <w:rPr>
                 <w:color w:val="080808"/>
@@ -2011,7 +1886,6 @@
               </w:rPr>
               <w:t xml:space="preserve"> </w:t>
             </w:r>
-            <w:proofErr w:type="spellStart"/>
             <w:r>
               <w:rPr>
                 <w:i/>
@@ -2020,21 +1894,18 @@
               </w:rPr>
               <w:t>discount_price</w:t>
             </w:r>
-            <w:proofErr w:type="spellEnd"/>
             <w:r>
               <w:rPr>
                 <w:color w:val="080808"/>
               </w:rPr>
               <w:t>(</w:t>
             </w:r>
-            <w:proofErr w:type="spellStart"/>
             <w:r>
               <w:rPr>
                 <w:color w:val="871094"/>
               </w:rPr>
               <w:t>item_id</w:t>
             </w:r>
-            <w:proofErr w:type="spellEnd"/>
             <w:r>
               <w:rPr>
                 <w:color w:val="080808"/>
@@ -2047,14 +1918,12 @@
               </w:rPr>
               <w:t xml:space="preserve">AS </w:t>
             </w:r>
-            <w:proofErr w:type="spellStart"/>
             <w:r>
               <w:rPr>
                 <w:color w:val="000000"/>
               </w:rPr>
               <w:t>discount_price</w:t>
             </w:r>
-            <w:proofErr w:type="spellEnd"/>
             <w:r>
               <w:rPr>
                 <w:color w:val="000000"/>
@@ -2067,141 +1936,113 @@
               </w:rPr>
               <w:t xml:space="preserve">FROM </w:t>
             </w:r>
-            <w:proofErr w:type="spellStart"/>
             <w:r>
               <w:rPr>
                 <w:color w:val="000000"/>
               </w:rPr>
-              <w:t>order_items</w:t>
-            </w:r>
-            <w:proofErr w:type="spellEnd"/>
+              <w:t>order_items o</w:t>
+            </w:r>
             <w:r>
               <w:rPr>
                 <w:color w:val="000000"/>
               </w:rPr>
-              <w:t xml:space="preserve"> </w:t>
-            </w:r>
-            <w:proofErr w:type="spellStart"/>
+              <w:br/>
+            </w:r>
+            <w:r>
+              <w:rPr>
+                <w:color w:val="0033B3"/>
+              </w:rPr>
+              <w:t xml:space="preserve">JOIN </w:t>
+            </w:r>
             <w:r>
               <w:rPr>
                 <w:color w:val="000000"/>
               </w:rPr>
+              <w:t xml:space="preserve">products p </w:t>
+            </w:r>
+            <w:r>
+              <w:rPr>
+                <w:color w:val="0033B3"/>
+              </w:rPr>
+              <w:t xml:space="preserve">USING </w:t>
+            </w:r>
+            <w:r>
+              <w:rPr>
+                <w:color w:val="080808"/>
+              </w:rPr>
+              <w:t>(</w:t>
+            </w:r>
+            <w:r>
+              <w:rPr>
+                <w:color w:val="871094"/>
+              </w:rPr>
+              <w:t>product_id</w:t>
+            </w:r>
+            <w:r>
+              <w:rPr>
+                <w:color w:val="080808"/>
+              </w:rPr>
+              <w:t>)</w:t>
+            </w:r>
+            <w:r>
+              <w:rPr>
+                <w:color w:val="080808"/>
+              </w:rPr>
+              <w:br/>
+            </w:r>
+            <w:r>
+              <w:rPr>
+                <w:color w:val="0033B3"/>
+              </w:rPr>
+              <w:t xml:space="preserve">ORDER BY </w:t>
+            </w:r>
+            <w:r>
+              <w:rPr>
+                <w:color w:val="000000"/>
+              </w:rPr>
               <w:t>o</w:t>
             </w:r>
-            <w:proofErr w:type="spellEnd"/>
-            <w:r>
-              <w:rPr>
-                <w:color w:val="000000"/>
-              </w:rPr>
-              <w:br/>
-            </w:r>
-            <w:r>
-              <w:rPr>
-                <w:color w:val="0033B3"/>
-              </w:rPr>
-              <w:t xml:space="preserve">JOIN </w:t>
-            </w:r>
-            <w:r>
-              <w:rPr>
-                <w:color w:val="000000"/>
-              </w:rPr>
-              <w:t xml:space="preserve">products p </w:t>
-            </w:r>
-            <w:r>
-              <w:rPr>
-                <w:color w:val="0033B3"/>
-              </w:rPr>
-              <w:t xml:space="preserve">USING </w:t>
-            </w:r>
-            <w:r>
-              <w:rPr>
-                <w:color w:val="080808"/>
-              </w:rPr>
-              <w:t>(</w:t>
-            </w:r>
-            <w:proofErr w:type="spellStart"/>
+            <w:r>
+              <w:rPr>
+                <w:color w:val="080808"/>
+              </w:rPr>
+              <w:t>.</w:t>
+            </w:r>
             <w:r>
               <w:rPr>
                 <w:color w:val="871094"/>
               </w:rPr>
-              <w:t>product_id</w:t>
-            </w:r>
-            <w:proofErr w:type="spellEnd"/>
-            <w:r>
-              <w:rPr>
-                <w:color w:val="080808"/>
-              </w:rPr>
-              <w:t>)</w:t>
-            </w:r>
-            <w:r>
-              <w:rPr>
-                <w:color w:val="080808"/>
-              </w:rPr>
-              <w:br/>
-            </w:r>
-            <w:r>
-              <w:rPr>
-                <w:color w:val="0033B3"/>
-              </w:rPr>
-              <w:t xml:space="preserve">ORDER BY </w:t>
-            </w:r>
-            <w:proofErr w:type="spellStart"/>
-            <w:r>
-              <w:rPr>
-                <w:color w:val="000000"/>
-              </w:rPr>
-              <w:t>o</w:t>
-            </w:r>
-            <w:r>
-              <w:rPr>
-                <w:color w:val="080808"/>
-              </w:rPr>
-              <w:t>.</w:t>
+              <w:t>item_id</w:t>
+            </w:r>
+            <w:r>
+              <w:rPr>
+                <w:color w:val="080808"/>
+              </w:rPr>
+              <w:t>;</w:t>
+            </w:r>
+            <w:r>
+              <w:rPr>
+                <w:color w:val="080808"/>
+              </w:rPr>
+              <w:br/>
+            </w:r>
+            <w:r>
+              <w:rPr>
+                <w:color w:val="080808"/>
+              </w:rPr>
+              <w:br/>
+            </w:r>
+            <w:r>
+              <w:rPr>
+                <w:color w:val="0033B3"/>
+              </w:rPr>
+              <w:t xml:space="preserve">SHOW FUNCTION STATUS WHERE </w:t>
             </w:r>
             <w:r>
               <w:rPr>
                 <w:color w:val="871094"/>
               </w:rPr>
-              <w:t>item_id</w:t>
-            </w:r>
-            <w:proofErr w:type="spellEnd"/>
-            <w:r>
-              <w:rPr>
-                <w:color w:val="080808"/>
-              </w:rPr>
-              <w:t>;</w:t>
-            </w:r>
-            <w:r>
-              <w:rPr>
-                <w:color w:val="080808"/>
-              </w:rPr>
-              <w:br/>
-            </w:r>
-            <w:r>
-              <w:rPr>
-                <w:color w:val="080808"/>
-              </w:rPr>
-              <w:br/>
-            </w:r>
-            <w:r>
-              <w:rPr>
-                <w:color w:val="0033B3"/>
-              </w:rPr>
-              <w:t xml:space="preserve">SHOW FUNCTION STATUS WHERE </w:t>
-            </w:r>
-            <w:proofErr w:type="spellStart"/>
-            <w:r>
-              <w:rPr>
-                <w:color w:val="871094"/>
-              </w:rPr>
-              <w:t>db</w:t>
-            </w:r>
-            <w:proofErr w:type="spellEnd"/>
-            <w:r>
-              <w:rPr>
-                <w:color w:val="871094"/>
-              </w:rPr>
-              <w:t xml:space="preserve"> </w:t>
+              <w:t xml:space="preserve">db </w:t>
             </w:r>
             <w:r>
               <w:rPr>
@@ -2252,35 +2093,23 @@
         <w:lastRenderedPageBreak/>
         <w:t xml:space="preserve">Figure </w:t>
       </w:r>
-      <w:proofErr w:type="gramStart"/>
       <w:r>
         <w:t>2</w:t>
       </w:r>
       <w:r>
         <w:t>a</w:t>
       </w:r>
-      <w:proofErr w:type="gramEnd"/>
     </w:p>
     <w:p>
       <w:pPr>
         <w:pStyle w:val="FigureDescription"/>
       </w:pPr>
       <w:r>
-        <w:t xml:space="preserve">CREATE FUNCTION </w:t>
-      </w:r>
-      <w:proofErr w:type="spellStart"/>
-      <w:r>
-        <w:t>discount_</w:t>
-      </w:r>
-      <w:proofErr w:type="gramStart"/>
-      <w:r>
-        <w:t>price</w:t>
-      </w:r>
-      <w:proofErr w:type="spellEnd"/>
+        <w:t>CREATE FUNCTION discount_price</w:t>
+      </w:r>
       <w:r>
         <w:t>;</w:t>
       </w:r>
-      <w:proofErr w:type="gramEnd"/>
     </w:p>
     <w:p>
       <w:pPr>
@@ -2301,7 +2130,7 @@
           <w:noProof/>
         </w:rPr>
         <w:drawing>
-          <wp:inline distT="0" distB="0" distL="0" distR="0" wp14:anchorId="319A440C" wp14:editId="32E5387C">
+          <wp:inline distT="0" distB="0" distL="0" distR="0">
             <wp:extent cx="5171928" cy="2907789"/>
             <wp:effectExtent l="0" t="0" r="0" b="0"/>
             <wp:docPr id="1031687601" name="Picture 1031687601"/>
@@ -2319,7 +2148,7 @@
                     <a:blip r:embed="rId13" cstate="print">
                       <a:extLst>
                         <a:ext uri="{28A0092B-C50C-407E-A947-70E740481C1C}">
-                          <a14:useLocalDpi xmlns:a14="http://schemas.microsoft.com/office/drawing/2010/main" val="0"/>
+                          <a14:useLocalDpi xmlns:a14="http://schemas.microsoft.com/office/drawing/2010/main" xmlns:wps="http://schemas.microsoft.com/office/word/2010/wordprocessingShape" xmlns:wpi="http://schemas.microsoft.com/office/word/2010/wordprocessingInk" xmlns:wpg="http://schemas.microsoft.com/office/word/2010/wordprocessingGroup" xmlns:w16se="http://schemas.microsoft.com/office/word/2015/wordml/symex" xmlns:w16sdtdh="http://schemas.microsoft.com/office/word/2020/wordml/sdtdatahash" xmlns:w16="http://schemas.microsoft.com/office/word/2018/wordml" xmlns:w16cid="http://schemas.microsoft.com/office/word/2016/wordml/cid" xmlns:w16cex="http://schemas.microsoft.com/office/word/2018/wordml/cex" xmlns:w15="http://schemas.microsoft.com/office/word/2012/wordml" xmlns:w14="http://schemas.microsoft.com/office/word/2010/wordml" xmlns:w="http://schemas.openxmlformats.org/wordprocessingml/2006/main" xmlns:w10="urn:schemas-microsoft-com:office:word" xmlns:wp14="http://schemas.microsoft.com/office/word/2010/wordprocessingDrawing" xmlns:v="urn:schemas-microsoft-com:vml" xmlns:oel="http://schemas.microsoft.com/office/2019/extlst" xmlns:o="urn:schemas-microsoft-com:office:office" xmlns:am3d="http://schemas.microsoft.com/office/drawing/2017/model3d" xmlns:aink="http://schemas.microsoft.com/office/drawing/2016/ink" xmlns:mc="http://schemas.openxmlformats.org/markup-compatibility/2006" xmlns:cx8="http://schemas.microsoft.com/office/drawing/2016/5/14/chartex" xmlns:cx7="http://schemas.microsoft.com/office/drawing/2016/5/13/chartex" xmlns:cx6="http://schemas.microsoft.com/office/drawing/2016/5/12/chartex" xmlns:cx5="http://schemas.microsoft.com/office/drawing/2016/5/11/chartex" xmlns:cx4="http://schemas.microsoft.com/office/drawing/2016/5/10/chartex" xmlns:cx3="http://schemas.microsoft.com/office/drawing/2016/5/9/chartex" xmlns:cx2="http://schemas.microsoft.com/office/drawing/2015/10/21/chartex" xmlns:cx1="http://schemas.microsoft.com/office/drawing/2015/9/8/chartex" xmlns:cx="http://schemas.microsoft.com/office/drawing/2014/chartex" xmlns:wpc="http://schemas.microsoft.com/office/word/2010/wordprocessingCanvas" xmlns="" val="0"/>
                         </a:ext>
                       </a:extLst>
                     </a:blip>
@@ -2351,14 +2180,12 @@
       <w:r>
         <w:t xml:space="preserve">Figure </w:t>
       </w:r>
-      <w:proofErr w:type="gramStart"/>
       <w:r>
         <w:t>2</w:t>
       </w:r>
       <w:r>
         <w:t>b</w:t>
       </w:r>
-      <w:proofErr w:type="gramEnd"/>
     </w:p>
     <w:p>
       <w:pPr>
@@ -2367,13 +2194,8 @@
       <w:r>
         <w:t xml:space="preserve">Result of SELECT </w:t>
       </w:r>
-      <w:proofErr w:type="spellStart"/>
-      <w:r>
-        <w:t>discount_price</w:t>
-      </w:r>
-      <w:proofErr w:type="spellEnd"/>
-      <w:r>
-        <w:t xml:space="preserve"> </w:t>
+      <w:r>
+        <w:t xml:space="preserve">discount_price </w:t>
       </w:r>
       <w:r>
         <w:t>query.</w:t>
@@ -2398,7 +2220,7 @@
           <w:noProof/>
         </w:rPr>
         <w:drawing>
-          <wp:inline distT="0" distB="0" distL="0" distR="0" wp14:anchorId="333B77AB" wp14:editId="3C2BFD3C">
+          <wp:inline distT="0" distB="0" distL="0" distR="0">
             <wp:extent cx="5171928" cy="1990823"/>
             <wp:effectExtent l="0" t="0" r="0" b="0"/>
             <wp:docPr id="134095718" name="Picture 134095718"/>
@@ -2413,10 +2235,10 @@
                     <pic:cNvPicPr/>
                   </pic:nvPicPr>
                   <pic:blipFill>
-                    <a:blip r:embed="rId14">
+                    <a:blip r:embed="rId14" cstate="print">
                       <a:extLst>
                         <a:ext uri="{28A0092B-C50C-407E-A947-70E740481C1C}">
-                          <a14:useLocalDpi xmlns:a14="http://schemas.microsoft.com/office/drawing/2010/main" val="0"/>
+                          <a14:useLocalDpi xmlns:a14="http://schemas.microsoft.com/office/drawing/2010/main" xmlns:wps="http://schemas.microsoft.com/office/word/2010/wordprocessingShape" xmlns:wpi="http://schemas.microsoft.com/office/word/2010/wordprocessingInk" xmlns:wpg="http://schemas.microsoft.com/office/word/2010/wordprocessingGroup" xmlns:w16se="http://schemas.microsoft.com/office/word/2015/wordml/symex" xmlns:w16sdtdh="http://schemas.microsoft.com/office/word/2020/wordml/sdtdatahash" xmlns:w16="http://schemas.microsoft.com/office/word/2018/wordml" xmlns:w16cid="http://schemas.microsoft.com/office/word/2016/wordml/cid" xmlns:w16cex="http://schemas.microsoft.com/office/word/2018/wordml/cex" xmlns:w15="http://schemas.microsoft.com/office/word/2012/wordml" xmlns:w14="http://schemas.microsoft.com/office/word/2010/wordml" xmlns:w="http://schemas.openxmlformats.org/wordprocessingml/2006/main" xmlns:w10="urn:schemas-microsoft-com:office:word" xmlns:wp14="http://schemas.microsoft.com/office/word/2010/wordprocessingDrawing" xmlns:v="urn:schemas-microsoft-com:vml" xmlns:oel="http://schemas.microsoft.com/office/2019/extlst" xmlns:o="urn:schemas-microsoft-com:office:office" xmlns:am3d="http://schemas.microsoft.com/office/drawing/2017/model3d" xmlns:aink="http://schemas.microsoft.com/office/drawing/2016/ink" xmlns:mc="http://schemas.openxmlformats.org/markup-compatibility/2006" xmlns:cx8="http://schemas.microsoft.com/office/drawing/2016/5/14/chartex" xmlns:cx7="http://schemas.microsoft.com/office/drawing/2016/5/13/chartex" xmlns:cx6="http://schemas.microsoft.com/office/drawing/2016/5/12/chartex" xmlns:cx5="http://schemas.microsoft.com/office/drawing/2016/5/11/chartex" xmlns:cx4="http://schemas.microsoft.com/office/drawing/2016/5/10/chartex" xmlns:cx3="http://schemas.microsoft.com/office/drawing/2016/5/9/chartex" xmlns:cx2="http://schemas.microsoft.com/office/drawing/2015/10/21/chartex" xmlns:cx1="http://schemas.microsoft.com/office/drawing/2015/9/8/chartex" xmlns:cx="http://schemas.microsoft.com/office/drawing/2014/chartex" xmlns:wpc="http://schemas.microsoft.com/office/word/2010/wordprocessingCanvas" xmlns="" val="0"/>
                         </a:ext>
                       </a:extLst>
                     </a:blip>
@@ -2504,7 +2326,6 @@
       <w:r>
         <w:t xml:space="preserve"> using the stored </w:t>
       </w:r>
-      <w:proofErr w:type="spellStart"/>
       <w:r>
         <w:rPr>
           <w:rFonts w:ascii="Courier New" w:hAnsi="Courier New" w:cs="Courier New"/>
@@ -2513,7 +2334,6 @@
         </w:rPr>
         <w:t>discount_price</w:t>
       </w:r>
-      <w:proofErr w:type="spellEnd"/>
       <w:r>
         <w:t xml:space="preserve"> function</w:t>
       </w:r>
@@ -2526,7 +2346,6 @@
       <w:r>
         <w:t xml:space="preserve"> using the stored </w:t>
       </w:r>
-      <w:proofErr w:type="spellStart"/>
       <w:r>
         <w:rPr>
           <w:rFonts w:ascii="Courier New" w:hAnsi="Courier New" w:cs="Courier New"/>
@@ -2535,20 +2354,23 @@
         </w:rPr>
         <w:t>item_total</w:t>
       </w:r>
-      <w:proofErr w:type="spellEnd"/>
       <w:r>
         <w:t xml:space="preserve"> function ordered by order id.</w:t>
       </w:r>
       <w:r>
         <w:t xml:space="preserve"> The function can be seen in action looking at </w:t>
       </w:r>
-      <w:proofErr w:type="spellStart"/>
-      <w:r>
-        <w:t>order_id</w:t>
-      </w:r>
-      <w:proofErr w:type="spellEnd"/>
-      <w:r>
-        <w:t xml:space="preserve"> 5, where 2 Gibson Les Paul’s are ordered</w:t>
+      <w:r>
+        <w:t>order</w:t>
+      </w:r>
+      <w:r>
+        <w:t xml:space="preserve"> </w:t>
+      </w:r>
+      <w:r>
+        <w:t>id 5, where 2 Gibson Les Paul</w:t>
+      </w:r>
+      <w:r>
+        <w:t>s are ordered</w:t>
       </w:r>
       <w:r>
         <w:t xml:space="preserve"> at the discount price of </w:t>
@@ -2578,7 +2400,7 @@
       <w:tblPr>
         <w:tblStyle w:val="TableGrid"/>
         <w:tblW w:w="0" w:type="auto"/>
-        <w:tblLook w:val="04A0" w:firstRow="1" w:lastRow="0" w:firstColumn="1" w:lastColumn="0" w:noHBand="0" w:noVBand="1"/>
+        <w:tblLook w:val="04A0"/>
       </w:tblPr>
       <w:tblGrid>
         <w:gridCol w:w="9576"/>
@@ -2646,14 +2468,12 @@
               </w:rPr>
               <w:t xml:space="preserve">FROM </w:t>
             </w:r>
-            <w:proofErr w:type="spellStart"/>
             <w:r>
               <w:rPr>
                 <w:color w:val="000000"/>
               </w:rPr>
               <w:t>order_items</w:t>
             </w:r>
-            <w:proofErr w:type="spellEnd"/>
             <w:r>
               <w:rPr>
                 <w:color w:val="080808"/>
@@ -2678,7 +2498,6 @@
               </w:rPr>
               <w:t xml:space="preserve">DROP FUNCTION IF EXISTS </w:t>
             </w:r>
-            <w:proofErr w:type="spellStart"/>
             <w:r>
               <w:rPr>
                 <w:i/>
@@ -2687,7 +2506,6 @@
               </w:rPr>
               <w:t>item_total</w:t>
             </w:r>
-            <w:proofErr w:type="spellEnd"/>
             <w:r>
               <w:rPr>
                 <w:color w:val="080808"/>
@@ -2730,7 +2548,6 @@
               </w:rPr>
               <w:t xml:space="preserve">CREATE FUNCTION </w:t>
             </w:r>
-            <w:proofErr w:type="spellStart"/>
             <w:r>
               <w:rPr>
                 <w:i/>
@@ -2739,50 +2556,109 @@
               </w:rPr>
               <w:t>item_total</w:t>
             </w:r>
-            <w:proofErr w:type="spellEnd"/>
             <w:r>
               <w:rPr>
                 <w:color w:val="080808"/>
               </w:rPr>
               <w:t>(</w:t>
             </w:r>
-            <w:proofErr w:type="spellStart"/>
             <w:r>
               <w:rPr>
                 <w:color w:val="000000"/>
               </w:rPr>
-              <w:t>order_item_id</w:t>
-            </w:r>
-            <w:proofErr w:type="spellEnd"/>
+              <w:t xml:space="preserve">order_item_id </w:t>
+            </w:r>
+            <w:r>
+              <w:rPr>
+                <w:color w:val="0033B3"/>
+              </w:rPr>
+              <w:t>INT</w:t>
+            </w:r>
+            <w:r>
+              <w:rPr>
+                <w:color w:val="080808"/>
+              </w:rPr>
+              <w:t>)</w:t>
+            </w:r>
+            <w:r>
+              <w:rPr>
+                <w:color w:val="080808"/>
+              </w:rPr>
+              <w:br/>
+            </w:r>
+            <w:r>
+              <w:rPr>
+                <w:color w:val="0033B3"/>
+              </w:rPr>
+              <w:t>RETURNS DECIMAL</w:t>
+            </w:r>
+            <w:r>
+              <w:rPr>
+                <w:color w:val="080808"/>
+              </w:rPr>
+              <w:t>(</w:t>
+            </w:r>
+            <w:r>
+              <w:rPr>
+                <w:color w:val="1750EB"/>
+              </w:rPr>
+              <w:t>10</w:t>
+            </w:r>
+            <w:r>
+              <w:rPr>
+                <w:color w:val="080808"/>
+              </w:rPr>
+              <w:t>,</w:t>
+            </w:r>
+            <w:r>
+              <w:rPr>
+                <w:color w:val="1750EB"/>
+              </w:rPr>
+              <w:t>2</w:t>
+            </w:r>
+            <w:r>
+              <w:rPr>
+                <w:color w:val="080808"/>
+              </w:rPr>
+              <w:t>)</w:t>
+            </w:r>
+            <w:r>
+              <w:rPr>
+                <w:color w:val="080808"/>
+              </w:rPr>
+              <w:br/>
+            </w:r>
+            <w:r>
+              <w:rPr>
+                <w:color w:val="0033B3"/>
+              </w:rPr>
+              <w:t>DETERMINISTIC</w:t>
+            </w:r>
+            <w:r>
+              <w:rPr>
+                <w:color w:val="0033B3"/>
+              </w:rPr>
+              <w:br/>
+              <w:t>BEGIN</w:t>
+            </w:r>
+            <w:r>
+              <w:rPr>
+                <w:color w:val="0033B3"/>
+              </w:rPr>
+              <w:br/>
+              <w:t xml:space="preserve">    DECLARE </w:t>
+            </w:r>
             <w:r>
               <w:rPr>
                 <w:color w:val="000000"/>
               </w:rPr>
-              <w:t xml:space="preserve"> </w:t>
-            </w:r>
-            <w:r>
-              <w:rPr>
-                <w:color w:val="0033B3"/>
-              </w:rPr>
-              <w:t>INT</w:t>
-            </w:r>
-            <w:r>
-              <w:rPr>
-                <w:color w:val="080808"/>
-              </w:rPr>
-              <w:t>)</w:t>
-            </w:r>
-            <w:r>
-              <w:rPr>
-                <w:color w:val="080808"/>
-              </w:rPr>
-              <w:br/>
-            </w:r>
-            <w:r>
-              <w:rPr>
-                <w:color w:val="0033B3"/>
-              </w:rPr>
-              <w:t>RETURNS DECIMAL</w:t>
+              <w:t xml:space="preserve">line_items_total </w:t>
+            </w:r>
+            <w:r>
+              <w:rPr>
+                <w:color w:val="0033B3"/>
+              </w:rPr>
+              <w:t>DECIMAL</w:t>
             </w:r>
             <w:r>
               <w:rPr>
@@ -2812,53 +2688,20 @@
               <w:rPr>
                 <w:color w:val="080808"/>
               </w:rPr>
-              <w:t>)</w:t>
-            </w:r>
-            <w:r>
-              <w:rPr>
-                <w:color w:val="080808"/>
-              </w:rPr>
-              <w:br/>
-            </w:r>
-            <w:r>
-              <w:rPr>
-                <w:color w:val="0033B3"/>
-              </w:rPr>
-              <w:t>DETERMINISTIC</w:t>
-            </w:r>
-            <w:r>
-              <w:rPr>
-                <w:color w:val="0033B3"/>
-              </w:rPr>
-              <w:br/>
-              <w:t>BEGIN</w:t>
-            </w:r>
-            <w:r>
-              <w:rPr>
-                <w:color w:val="0033B3"/>
-              </w:rPr>
-              <w:br/>
-              <w:t xml:space="preserve">    DECLARE </w:t>
-            </w:r>
-            <w:proofErr w:type="spellStart"/>
-            <w:r>
-              <w:rPr>
-                <w:color w:val="000000"/>
-              </w:rPr>
-              <w:t>line_items_total</w:t>
-            </w:r>
-            <w:proofErr w:type="spellEnd"/>
-            <w:r>
-              <w:rPr>
-                <w:color w:val="000000"/>
-              </w:rPr>
-              <w:t xml:space="preserve"> </w:t>
-            </w:r>
-            <w:r>
-              <w:rPr>
-                <w:color w:val="0033B3"/>
-              </w:rPr>
-              <w:t>DECIMAL</w:t>
+              <w:t>);</w:t>
+            </w:r>
+            <w:r>
+              <w:rPr>
+                <w:color w:val="080808"/>
+              </w:rPr>
+              <w:br/>
+              <w:t xml:space="preserve">    </w:t>
+            </w:r>
+            <w:r>
+              <w:rPr>
+                <w:color w:val="0033B3"/>
+              </w:rPr>
+              <w:t xml:space="preserve">SELECT </w:t>
             </w:r>
             <w:r>
               <w:rPr>
@@ -2866,50 +2709,6 @@
               </w:rPr>
               <w:t>(</w:t>
             </w:r>
-            <w:r>
-              <w:rPr>
-                <w:color w:val="1750EB"/>
-              </w:rPr>
-              <w:t>10</w:t>
-            </w:r>
-            <w:r>
-              <w:rPr>
-                <w:color w:val="080808"/>
-              </w:rPr>
-              <w:t>,</w:t>
-            </w:r>
-            <w:r>
-              <w:rPr>
-                <w:color w:val="1750EB"/>
-              </w:rPr>
-              <w:t>2</w:t>
-            </w:r>
-            <w:r>
-              <w:rPr>
-                <w:color w:val="080808"/>
-              </w:rPr>
-              <w:t>);</w:t>
-            </w:r>
-            <w:r>
-              <w:rPr>
-                <w:color w:val="080808"/>
-              </w:rPr>
-              <w:br/>
-              <w:t xml:space="preserve">    </w:t>
-            </w:r>
-            <w:r>
-              <w:rPr>
-                <w:color w:val="0033B3"/>
-              </w:rPr>
-              <w:t xml:space="preserve">SELECT </w:t>
-            </w:r>
-            <w:r>
-              <w:rPr>
-                <w:color w:val="080808"/>
-              </w:rPr>
-              <w:t>(</w:t>
-            </w:r>
-            <w:proofErr w:type="spellStart"/>
             <w:r>
               <w:rPr>
                 <w:i/>
@@ -2918,21 +2717,18 @@
               </w:rPr>
               <w:t>discount_price</w:t>
             </w:r>
-            <w:proofErr w:type="spellEnd"/>
             <w:r>
               <w:rPr>
                 <w:color w:val="080808"/>
               </w:rPr>
               <w:t>(</w:t>
             </w:r>
-            <w:proofErr w:type="spellStart"/>
             <w:r>
               <w:rPr>
                 <w:color w:val="000000"/>
               </w:rPr>
               <w:t>order_item_id</w:t>
             </w:r>
-            <w:proofErr w:type="spellEnd"/>
             <w:r>
               <w:rPr>
                 <w:color w:val="080808"/>
@@ -2957,14 +2753,12 @@
               </w:rPr>
               <w:t xml:space="preserve">INTO </w:t>
             </w:r>
-            <w:proofErr w:type="spellStart"/>
             <w:r>
               <w:rPr>
                 <w:color w:val="000000"/>
               </w:rPr>
               <w:t>line_items_total</w:t>
             </w:r>
-            <w:proofErr w:type="spellEnd"/>
             <w:r>
               <w:rPr>
                 <w:color w:val="000000"/>
@@ -2978,146 +2772,216 @@
               </w:rPr>
               <w:t xml:space="preserve">FROM </w:t>
             </w:r>
-            <w:proofErr w:type="spellStart"/>
             <w:r>
               <w:rPr>
                 <w:color w:val="000000"/>
               </w:rPr>
-              <w:t>order_items</w:t>
-            </w:r>
-            <w:proofErr w:type="spellEnd"/>
+              <w:t xml:space="preserve">order_items </w:t>
+            </w:r>
+            <w:r>
+              <w:rPr>
+                <w:color w:val="0033B3"/>
+              </w:rPr>
+              <w:t xml:space="preserve">WHERE </w:t>
+            </w:r>
+            <w:r>
+              <w:rPr>
+                <w:color w:val="871094"/>
+              </w:rPr>
+              <w:t xml:space="preserve">item_id </w:t>
+            </w:r>
+            <w:r>
+              <w:rPr>
+                <w:color w:val="080808"/>
+              </w:rPr>
+              <w:t xml:space="preserve">= </w:t>
+            </w:r>
             <w:r>
               <w:rPr>
                 <w:color w:val="000000"/>
               </w:rPr>
-              <w:t xml:space="preserve"> </w:t>
-            </w:r>
-            <w:r>
-              <w:rPr>
-                <w:color w:val="0033B3"/>
-              </w:rPr>
-              <w:t xml:space="preserve">WHERE </w:t>
-            </w:r>
-            <w:proofErr w:type="spellStart"/>
+              <w:t>order_item_id</w:t>
+            </w:r>
+            <w:r>
+              <w:rPr>
+                <w:color w:val="080808"/>
+              </w:rPr>
+              <w:t>;</w:t>
+            </w:r>
+            <w:r>
+              <w:rPr>
+                <w:color w:val="080808"/>
+              </w:rPr>
+              <w:br/>
+              <w:t xml:space="preserve">    </w:t>
+            </w:r>
+            <w:r>
+              <w:rPr>
+                <w:color w:val="0033B3"/>
+              </w:rPr>
+              <w:t xml:space="preserve">RETURN </w:t>
+            </w:r>
+            <w:r>
+              <w:rPr>
+                <w:color w:val="000000"/>
+              </w:rPr>
+              <w:t>line_items_total</w:t>
+            </w:r>
+            <w:r>
+              <w:rPr>
+                <w:color w:val="080808"/>
+              </w:rPr>
+              <w:t>;</w:t>
+            </w:r>
+            <w:r>
+              <w:rPr>
+                <w:color w:val="080808"/>
+              </w:rPr>
+              <w:br/>
+            </w:r>
+            <w:r>
+              <w:rPr>
+                <w:color w:val="0033B3"/>
+              </w:rPr>
+              <w:t>END</w:t>
+            </w:r>
+            <w:r>
+              <w:rPr>
+                <w:color w:val="080808"/>
+              </w:rPr>
+              <w:t>//</w:t>
+            </w:r>
+            <w:r>
+              <w:rPr>
+                <w:color w:val="080808"/>
+              </w:rPr>
+              <w:br/>
+            </w:r>
+            <w:r>
+              <w:rPr>
+                <w:color w:val="0033B3"/>
+              </w:rPr>
+              <w:t xml:space="preserve">DELIMITER </w:t>
+            </w:r>
+            <w:r>
+              <w:rPr>
+                <w:color w:val="080808"/>
+              </w:rPr>
+              <w:t>;</w:t>
+            </w:r>
+            <w:r>
+              <w:rPr>
+                <w:color w:val="080808"/>
+              </w:rPr>
+              <w:br/>
+            </w:r>
+            <w:r>
+              <w:rPr>
+                <w:color w:val="080808"/>
+              </w:rPr>
+              <w:br/>
+            </w:r>
+            <w:r>
+              <w:rPr>
+                <w:color w:val="0033B3"/>
+              </w:rPr>
+              <w:t xml:space="preserve">SELECT </w:t>
+            </w:r>
+            <w:r>
+              <w:rPr>
+                <w:color w:val="000000"/>
+              </w:rPr>
+              <w:t>o</w:t>
+            </w:r>
+            <w:r>
+              <w:rPr>
+                <w:color w:val="080808"/>
+              </w:rPr>
+              <w:t>.</w:t>
+            </w:r>
             <w:r>
               <w:rPr>
                 <w:color w:val="871094"/>
               </w:rPr>
-              <w:t>item_id</w:t>
-            </w:r>
-            <w:proofErr w:type="spellEnd"/>
+              <w:t xml:space="preserve">item_id </w:t>
+            </w:r>
+            <w:r>
+              <w:rPr>
+                <w:color w:val="0033B3"/>
+              </w:rPr>
+              <w:t xml:space="preserve">AS </w:t>
+            </w:r>
+            <w:r>
+              <w:rPr>
+                <w:color w:val="000000"/>
+              </w:rPr>
+              <w:t>order_item_id</w:t>
+            </w:r>
+            <w:r>
+              <w:rPr>
+                <w:color w:val="080808"/>
+              </w:rPr>
+              <w:t xml:space="preserve">, </w:t>
+            </w:r>
+            <w:r>
+              <w:rPr>
+                <w:color w:val="000000"/>
+              </w:rPr>
+              <w:t>p</w:t>
+            </w:r>
+            <w:r>
+              <w:rPr>
+                <w:color w:val="080808"/>
+              </w:rPr>
+              <w:t>.</w:t>
+            </w:r>
             <w:r>
               <w:rPr>
                 <w:color w:val="871094"/>
               </w:rPr>
-              <w:t xml:space="preserve"> </w:t>
-            </w:r>
-            <w:r>
-              <w:rPr>
-                <w:color w:val="080808"/>
-              </w:rPr>
-              <w:t xml:space="preserve">= </w:t>
-            </w:r>
-            <w:proofErr w:type="spellStart"/>
+              <w:t>product_name</w:t>
+            </w:r>
+            <w:r>
+              <w:rPr>
+                <w:color w:val="080808"/>
+              </w:rPr>
+              <w:t xml:space="preserve">, </w:t>
+            </w:r>
             <w:r>
               <w:rPr>
                 <w:color w:val="000000"/>
               </w:rPr>
-              <w:t>order_item_id</w:t>
-            </w:r>
-            <w:proofErr w:type="spellEnd"/>
-            <w:r>
-              <w:rPr>
-                <w:color w:val="080808"/>
-              </w:rPr>
-              <w:t>;</w:t>
-            </w:r>
-            <w:r>
-              <w:rPr>
-                <w:color w:val="080808"/>
-              </w:rPr>
-              <w:br/>
-              <w:t xml:space="preserve">    </w:t>
-            </w:r>
-            <w:r>
-              <w:rPr>
-                <w:color w:val="0033B3"/>
-              </w:rPr>
-              <w:t xml:space="preserve">RETURN </w:t>
-            </w:r>
-            <w:proofErr w:type="spellStart"/>
+              <w:t>o</w:t>
+            </w:r>
+            <w:r>
+              <w:rPr>
+                <w:color w:val="080808"/>
+              </w:rPr>
+              <w:t>.</w:t>
+            </w:r>
+            <w:r>
+              <w:rPr>
+                <w:color w:val="871094"/>
+              </w:rPr>
+              <w:t>item_price</w:t>
+            </w:r>
+            <w:r>
+              <w:rPr>
+                <w:color w:val="080808"/>
+              </w:rPr>
+              <w:t xml:space="preserve">, </w:t>
+            </w:r>
+            <w:r>
+              <w:rPr>
+                <w:color w:val="080808"/>
+              </w:rPr>
+              <w:br/>
+              <w:t xml:space="preserve">       </w:t>
+            </w:r>
             <w:r>
               <w:rPr>
                 <w:color w:val="000000"/>
               </w:rPr>
-              <w:t>line_items_total</w:t>
-            </w:r>
-            <w:proofErr w:type="spellEnd"/>
-            <w:r>
-              <w:rPr>
-                <w:color w:val="080808"/>
-              </w:rPr>
-              <w:t>;</w:t>
-            </w:r>
-            <w:r>
-              <w:rPr>
-                <w:color w:val="080808"/>
-              </w:rPr>
-              <w:br/>
-            </w:r>
-            <w:r>
-              <w:rPr>
-                <w:color w:val="0033B3"/>
-              </w:rPr>
-              <w:t>END</w:t>
-            </w:r>
-            <w:r>
-              <w:rPr>
-                <w:color w:val="080808"/>
-              </w:rPr>
-              <w:t>//</w:t>
-            </w:r>
-            <w:r>
-              <w:rPr>
-                <w:color w:val="080808"/>
-              </w:rPr>
-              <w:br/>
-            </w:r>
-            <w:r>
-              <w:rPr>
-                <w:color w:val="0033B3"/>
-              </w:rPr>
-              <w:t xml:space="preserve">DELIMITER </w:t>
-            </w:r>
-            <w:r>
-              <w:rPr>
-                <w:color w:val="080808"/>
-              </w:rPr>
-              <w:t>;</w:t>
-            </w:r>
-            <w:r>
-              <w:rPr>
-                <w:color w:val="080808"/>
-              </w:rPr>
-              <w:br/>
-            </w:r>
-            <w:r>
-              <w:rPr>
-                <w:color w:val="080808"/>
-              </w:rPr>
-              <w:br/>
-            </w:r>
-            <w:r>
-              <w:rPr>
-                <w:color w:val="0033B3"/>
-              </w:rPr>
-              <w:t xml:space="preserve">SELECT </w:t>
-            </w:r>
-            <w:proofErr w:type="spellStart"/>
-            <w:r>
-              <w:rPr>
-                <w:color w:val="000000"/>
-              </w:rPr>
               <w:t>o</w:t>
             </w:r>
             <w:r>
@@ -3130,121 +2994,14 @@
               <w:rPr>
                 <w:color w:val="871094"/>
               </w:rPr>
-              <w:t>item_id</w:t>
-            </w:r>
-            <w:proofErr w:type="spellEnd"/>
-            <w:r>
-              <w:rPr>
-                <w:color w:val="871094"/>
-              </w:rPr>
-              <w:t xml:space="preserve"> </w:t>
-            </w:r>
-            <w:r>
-              <w:rPr>
-                <w:color w:val="0033B3"/>
-              </w:rPr>
-              <w:t xml:space="preserve">AS </w:t>
-            </w:r>
-            <w:proofErr w:type="spellStart"/>
-            <w:r>
-              <w:rPr>
-                <w:color w:val="000000"/>
-              </w:rPr>
-              <w:t>order_item_id</w:t>
-            </w:r>
-            <w:proofErr w:type="spellEnd"/>
+              <w:t>discount_amount</w:t>
+            </w:r>
             <w:r>
               <w:rPr>
                 <w:color w:val="080808"/>
               </w:rPr>
               <w:t xml:space="preserve">, </w:t>
             </w:r>
-            <w:proofErr w:type="spellStart"/>
-            <w:r>
-              <w:rPr>
-                <w:color w:val="000000"/>
-              </w:rPr>
-              <w:t>p</w:t>
-            </w:r>
-            <w:r>
-              <w:rPr>
-                <w:color w:val="080808"/>
-              </w:rPr>
-              <w:t>.</w:t>
-            </w:r>
-            <w:r>
-              <w:rPr>
-                <w:color w:val="871094"/>
-              </w:rPr>
-              <w:t>product_name</w:t>
-            </w:r>
-            <w:proofErr w:type="spellEnd"/>
-            <w:r>
-              <w:rPr>
-                <w:color w:val="080808"/>
-              </w:rPr>
-              <w:t xml:space="preserve">, </w:t>
-            </w:r>
-            <w:proofErr w:type="spellStart"/>
-            <w:r>
-              <w:rPr>
-                <w:color w:val="000000"/>
-              </w:rPr>
-              <w:t>o</w:t>
-            </w:r>
-            <w:r>
-              <w:rPr>
-                <w:color w:val="080808"/>
-              </w:rPr>
-              <w:t>.</w:t>
-            </w:r>
-            <w:r>
-              <w:rPr>
-                <w:color w:val="871094"/>
-              </w:rPr>
-              <w:t>item_price</w:t>
-            </w:r>
-            <w:proofErr w:type="spellEnd"/>
-            <w:r>
-              <w:rPr>
-                <w:color w:val="080808"/>
-              </w:rPr>
-              <w:t xml:space="preserve">, </w:t>
-            </w:r>
-            <w:r>
-              <w:rPr>
-                <w:color w:val="080808"/>
-              </w:rPr>
-              <w:br/>
-              <w:t xml:space="preserve">       </w:t>
-            </w:r>
-            <w:proofErr w:type="spellStart"/>
-            <w:r>
-              <w:rPr>
-                <w:color w:val="000000"/>
-              </w:rPr>
-              <w:t>o</w:t>
-            </w:r>
-            <w:r>
-              <w:rPr>
-                <w:color w:val="080808"/>
-              </w:rPr>
-              <w:t>.</w:t>
-            </w:r>
-            <w:r>
-              <w:rPr>
-                <w:color w:val="871094"/>
-              </w:rPr>
-              <w:t>discount_amount</w:t>
-            </w:r>
-            <w:proofErr w:type="spellEnd"/>
-            <w:r>
-              <w:rPr>
-                <w:color w:val="080808"/>
-              </w:rPr>
-              <w:t xml:space="preserve">, </w:t>
-            </w:r>
-            <w:proofErr w:type="spellStart"/>
             <w:r>
               <w:rPr>
                 <w:i/>
@@ -3253,21 +3010,18 @@
               </w:rPr>
               <w:t>discount_price</w:t>
             </w:r>
-            <w:proofErr w:type="spellEnd"/>
             <w:r>
               <w:rPr>
                 <w:color w:val="080808"/>
               </w:rPr>
               <w:t>(</w:t>
             </w:r>
-            <w:proofErr w:type="spellStart"/>
             <w:r>
               <w:rPr>
                 <w:color w:val="871094"/>
               </w:rPr>
               <w:t>item_id</w:t>
             </w:r>
-            <w:proofErr w:type="spellEnd"/>
             <w:r>
               <w:rPr>
                 <w:color w:val="080808"/>
@@ -3280,14 +3034,12 @@
               </w:rPr>
               <w:t xml:space="preserve">AS </w:t>
             </w:r>
-            <w:proofErr w:type="spellStart"/>
             <w:r>
               <w:rPr>
                 <w:color w:val="000000"/>
               </w:rPr>
               <w:t>discount_price</w:t>
             </w:r>
-            <w:proofErr w:type="spellEnd"/>
             <w:r>
               <w:rPr>
                 <w:color w:val="080808"/>
@@ -3301,7 +3053,6 @@
               <w:br/>
               <w:t xml:space="preserve">       </w:t>
             </w:r>
-            <w:proofErr w:type="spellStart"/>
             <w:r>
               <w:rPr>
                 <w:color w:val="000000"/>
@@ -3320,14 +3071,12 @@
               </w:rPr>
               <w:t>quantity</w:t>
             </w:r>
-            <w:proofErr w:type="spellEnd"/>
             <w:r>
               <w:rPr>
                 <w:color w:val="080808"/>
               </w:rPr>
               <w:t xml:space="preserve">, </w:t>
             </w:r>
-            <w:proofErr w:type="spellStart"/>
             <w:r>
               <w:rPr>
                 <w:i/>
@@ -3336,21 +3085,18 @@
               </w:rPr>
               <w:t>item_total</w:t>
             </w:r>
-            <w:proofErr w:type="spellEnd"/>
             <w:r>
               <w:rPr>
                 <w:color w:val="080808"/>
               </w:rPr>
               <w:t>(</w:t>
             </w:r>
-            <w:proofErr w:type="spellStart"/>
             <w:r>
               <w:rPr>
                 <w:color w:val="871094"/>
               </w:rPr>
               <w:t>item_id</w:t>
             </w:r>
-            <w:proofErr w:type="spellEnd"/>
             <w:r>
               <w:rPr>
                 <w:color w:val="080808"/>
@@ -3363,14 +3109,12 @@
               </w:rPr>
               <w:t xml:space="preserve">AS </w:t>
             </w:r>
-            <w:proofErr w:type="spellStart"/>
             <w:r>
               <w:rPr>
                 <w:color w:val="000000"/>
               </w:rPr>
               <w:t>item_total</w:t>
             </w:r>
-            <w:proofErr w:type="spellEnd"/>
             <w:r>
               <w:rPr>
                 <w:color w:val="000000"/>
@@ -3383,141 +3127,113 @@
               </w:rPr>
               <w:t xml:space="preserve">FROM </w:t>
             </w:r>
-            <w:proofErr w:type="spellStart"/>
             <w:r>
               <w:rPr>
                 <w:color w:val="000000"/>
               </w:rPr>
-              <w:t>order_items</w:t>
-            </w:r>
-            <w:proofErr w:type="spellEnd"/>
+              <w:t>order_items o</w:t>
+            </w:r>
             <w:r>
               <w:rPr>
                 <w:color w:val="000000"/>
               </w:rPr>
-              <w:t xml:space="preserve"> </w:t>
-            </w:r>
-            <w:proofErr w:type="spellStart"/>
+              <w:br/>
+            </w:r>
+            <w:r>
+              <w:rPr>
+                <w:color w:val="0033B3"/>
+              </w:rPr>
+              <w:t xml:space="preserve">JOIN </w:t>
+            </w:r>
             <w:r>
               <w:rPr>
                 <w:color w:val="000000"/>
               </w:rPr>
+              <w:t xml:space="preserve">products p </w:t>
+            </w:r>
+            <w:r>
+              <w:rPr>
+                <w:color w:val="0033B3"/>
+              </w:rPr>
+              <w:t xml:space="preserve">USING </w:t>
+            </w:r>
+            <w:r>
+              <w:rPr>
+                <w:color w:val="080808"/>
+              </w:rPr>
+              <w:t>(</w:t>
+            </w:r>
+            <w:r>
+              <w:rPr>
+                <w:color w:val="871094"/>
+              </w:rPr>
+              <w:t>product_id</w:t>
+            </w:r>
+            <w:r>
+              <w:rPr>
+                <w:color w:val="080808"/>
+              </w:rPr>
+              <w:t>)</w:t>
+            </w:r>
+            <w:r>
+              <w:rPr>
+                <w:color w:val="080808"/>
+              </w:rPr>
+              <w:br/>
+            </w:r>
+            <w:r>
+              <w:rPr>
+                <w:color w:val="0033B3"/>
+              </w:rPr>
+              <w:t xml:space="preserve">ORDER BY </w:t>
+            </w:r>
+            <w:r>
+              <w:rPr>
+                <w:color w:val="000000"/>
+              </w:rPr>
               <w:t>o</w:t>
             </w:r>
-            <w:proofErr w:type="spellEnd"/>
-            <w:r>
-              <w:rPr>
-                <w:color w:val="000000"/>
-              </w:rPr>
-              <w:br/>
-            </w:r>
-            <w:r>
-              <w:rPr>
-                <w:color w:val="0033B3"/>
-              </w:rPr>
-              <w:t xml:space="preserve">JOIN </w:t>
-            </w:r>
-            <w:r>
-              <w:rPr>
-                <w:color w:val="000000"/>
-              </w:rPr>
-              <w:t xml:space="preserve">products p </w:t>
-            </w:r>
-            <w:r>
-              <w:rPr>
-                <w:color w:val="0033B3"/>
-              </w:rPr>
-              <w:t xml:space="preserve">USING </w:t>
-            </w:r>
-            <w:r>
-              <w:rPr>
-                <w:color w:val="080808"/>
-              </w:rPr>
-              <w:t>(</w:t>
-            </w:r>
-            <w:proofErr w:type="spellStart"/>
+            <w:r>
+              <w:rPr>
+                <w:color w:val="080808"/>
+              </w:rPr>
+              <w:t>.</w:t>
+            </w:r>
             <w:r>
               <w:rPr>
                 <w:color w:val="871094"/>
               </w:rPr>
-              <w:t>product_id</w:t>
-            </w:r>
-            <w:proofErr w:type="spellEnd"/>
-            <w:r>
-              <w:rPr>
-                <w:color w:val="080808"/>
-              </w:rPr>
-              <w:t>)</w:t>
-            </w:r>
-            <w:r>
-              <w:rPr>
-                <w:color w:val="080808"/>
-              </w:rPr>
-              <w:br/>
-            </w:r>
-            <w:r>
-              <w:rPr>
-                <w:color w:val="0033B3"/>
-              </w:rPr>
-              <w:t xml:space="preserve">ORDER BY </w:t>
-            </w:r>
-            <w:proofErr w:type="spellStart"/>
-            <w:r>
-              <w:rPr>
-                <w:color w:val="000000"/>
-              </w:rPr>
-              <w:t>o</w:t>
-            </w:r>
-            <w:r>
-              <w:rPr>
-                <w:color w:val="080808"/>
-              </w:rPr>
-              <w:t>.</w:t>
+              <w:t>item_id</w:t>
+            </w:r>
+            <w:r>
+              <w:rPr>
+                <w:color w:val="080808"/>
+              </w:rPr>
+              <w:t>;</w:t>
+            </w:r>
+            <w:r>
+              <w:rPr>
+                <w:color w:val="080808"/>
+              </w:rPr>
+              <w:br/>
+            </w:r>
+            <w:r>
+              <w:rPr>
+                <w:color w:val="080808"/>
+              </w:rPr>
+              <w:br/>
+            </w:r>
+            <w:r>
+              <w:rPr>
+                <w:color w:val="0033B3"/>
+              </w:rPr>
+              <w:t xml:space="preserve">SHOW FUNCTION STATUS WHERE </w:t>
             </w:r>
             <w:r>
               <w:rPr>
                 <w:color w:val="871094"/>
               </w:rPr>
-              <w:t>item_id</w:t>
-            </w:r>
-            <w:proofErr w:type="spellEnd"/>
-            <w:r>
-              <w:rPr>
-                <w:color w:val="080808"/>
-              </w:rPr>
-              <w:t>;</w:t>
-            </w:r>
-            <w:r>
-              <w:rPr>
-                <w:color w:val="080808"/>
-              </w:rPr>
-              <w:br/>
-            </w:r>
-            <w:r>
-              <w:rPr>
-                <w:color w:val="080808"/>
-              </w:rPr>
-              <w:br/>
-            </w:r>
-            <w:r>
-              <w:rPr>
-                <w:color w:val="0033B3"/>
-              </w:rPr>
-              <w:t xml:space="preserve">SHOW FUNCTION STATUS WHERE </w:t>
-            </w:r>
-            <w:proofErr w:type="spellStart"/>
-            <w:r>
-              <w:rPr>
-                <w:color w:val="871094"/>
-              </w:rPr>
-              <w:t>db</w:t>
-            </w:r>
-            <w:proofErr w:type="spellEnd"/>
-            <w:r>
-              <w:rPr>
-                <w:color w:val="871094"/>
-              </w:rPr>
-              <w:t xml:space="preserve"> </w:t>
+              <w:t xml:space="preserve">db </w:t>
             </w:r>
             <w:r>
               <w:rPr>
@@ -3584,19 +3300,12 @@
       <w:r>
         <w:t xml:space="preserve">CREATE FUNCTION </w:t>
       </w:r>
-      <w:proofErr w:type="spellStart"/>
-      <w:r>
-        <w:t>item_</w:t>
-      </w:r>
-      <w:proofErr w:type="gramStart"/>
-      <w:r>
-        <w:t>total</w:t>
-      </w:r>
-      <w:proofErr w:type="spellEnd"/>
+      <w:r>
+        <w:t>item_total</w:t>
+      </w:r>
       <w:r>
         <w:t>;</w:t>
       </w:r>
-      <w:proofErr w:type="gramEnd"/>
     </w:p>
     <w:p>
       <w:pPr>
@@ -3617,7 +3326,7 @@
           <w:noProof/>
         </w:rPr>
         <w:drawing>
-          <wp:inline distT="0" distB="0" distL="0" distR="0" wp14:anchorId="319A440E" wp14:editId="46E74F97">
+          <wp:inline distT="0" distB="0" distL="0" distR="0">
             <wp:extent cx="5171926" cy="2907789"/>
             <wp:effectExtent l="0" t="0" r="0" b="0"/>
             <wp:docPr id="2071837667" name="Picture 2071837667"/>
@@ -3635,7 +3344,7 @@
                     <a:blip r:embed="rId15" cstate="print">
                       <a:extLst>
                         <a:ext uri="{28A0092B-C50C-407E-A947-70E740481C1C}">
-                          <a14:useLocalDpi xmlns:a14="http://schemas.microsoft.com/office/drawing/2010/main" val="0"/>
+                          <a14:useLocalDpi xmlns:a14="http://schemas.microsoft.com/office/drawing/2010/main" xmlns:wps="http://schemas.microsoft.com/office/word/2010/wordprocessingShape" xmlns:wpi="http://schemas.microsoft.com/office/word/2010/wordprocessingInk" xmlns:wpg="http://schemas.microsoft.com/office/word/2010/wordprocessingGroup" xmlns:w16se="http://schemas.microsoft.com/office/word/2015/wordml/symex" xmlns:w16sdtdh="http://schemas.microsoft.com/office/word/2020/wordml/sdtdatahash" xmlns:w16="http://schemas.microsoft.com/office/word/2018/wordml" xmlns:w16cid="http://schemas.microsoft.com/office/word/2016/wordml/cid" xmlns:w16cex="http://schemas.microsoft.com/office/word/2018/wordml/cex" xmlns:w15="http://schemas.microsoft.com/office/word/2012/wordml" xmlns:w14="http://schemas.microsoft.com/office/word/2010/wordml" xmlns:w="http://schemas.openxmlformats.org/wordprocessingml/2006/main" xmlns:w10="urn:schemas-microsoft-com:office:word" xmlns:wp14="http://schemas.microsoft.com/office/word/2010/wordprocessingDrawing" xmlns:v="urn:schemas-microsoft-com:vml" xmlns:oel="http://schemas.microsoft.com/office/2019/extlst" xmlns:o="urn:schemas-microsoft-com:office:office" xmlns:am3d="http://schemas.microsoft.com/office/drawing/2017/model3d" xmlns:aink="http://schemas.microsoft.com/office/drawing/2016/ink" xmlns:mc="http://schemas.openxmlformats.org/markup-compatibility/2006" xmlns:cx8="http://schemas.microsoft.com/office/drawing/2016/5/14/chartex" xmlns:cx7="http://schemas.microsoft.com/office/drawing/2016/5/13/chartex" xmlns:cx6="http://schemas.microsoft.com/office/drawing/2016/5/12/chartex" xmlns:cx5="http://schemas.microsoft.com/office/drawing/2016/5/11/chartex" xmlns:cx4="http://schemas.microsoft.com/office/drawing/2016/5/10/chartex" xmlns:cx3="http://schemas.microsoft.com/office/drawing/2016/5/9/chartex" xmlns:cx2="http://schemas.microsoft.com/office/drawing/2015/10/21/chartex" xmlns:cx1="http://schemas.microsoft.com/office/drawing/2015/9/8/chartex" xmlns:cx="http://schemas.microsoft.com/office/drawing/2014/chartex" xmlns:wpc="http://schemas.microsoft.com/office/word/2010/wordprocessingCanvas" xmlns="" val="0"/>
                         </a:ext>
                       </a:extLst>
                     </a:blip>
@@ -3691,7 +3400,7 @@
 </file>
 
 <file path=word/endnotes.xml><?xml version="1.0" encoding="utf-8"?>
-<w:endnotes xmlns:wpc="http://schemas.microsoft.com/office/word/2010/wordprocessingCanvas" xmlns:cx="http://schemas.microsoft.com/office/drawing/2014/chartex" xmlns:cx1="http://schemas.microsoft.com/office/drawing/2015/9/8/chartex" xmlns:cx2="http://schemas.microsoft.com/office/drawing/2015/10/21/chartex" xmlns:cx3="http://schemas.microsoft.com/office/drawing/2016/5/9/chartex" xmlns:cx4="http://schemas.microsoft.com/office/drawing/2016/5/10/chartex" xmlns:cx5="http://schemas.microsoft.com/office/drawing/2016/5/11/chartex" xmlns:cx6="http://schemas.microsoft.com/office/drawing/2016/5/12/chartex" xmlns:cx7="http://schemas.microsoft.com/office/drawing/2016/5/13/chartex" xmlns:cx8="http://schemas.microsoft.com/office/drawing/2016/5/14/chartex" xmlns:mc="http://schemas.openxmlformats.org/markup-compatibility/2006" xmlns:aink="http://schemas.microsoft.com/office/drawing/2016/ink" xmlns:am3d="http://schemas.microsoft.com/office/drawing/2017/model3d" xmlns:o="urn:schemas-microsoft-com:office:office" xmlns:oel="http://schemas.microsoft.com/office/2019/extlst" xmlns:r="http://schemas.openxmlformats.org/officeDocument/2006/relationships" xmlns:m="http://schemas.openxmlformats.org/officeDocument/2006/math" xmlns:v="urn:schemas-microsoft-com:vml" xmlns:wp14="http://schemas.microsoft.com/office/word/2010/wordprocessingDrawing" xmlns:wp="http://schemas.openxmlformats.org/drawingml/2006/wordprocessingDrawing" xmlns:w10="urn:schemas-microsoft-com:office:word" xmlns:w="http://schemas.openxmlformats.org/wordprocessingml/2006/main" xmlns:w14="http://schemas.microsoft.com/office/word/2010/wordml" xmlns:w15="http://schemas.microsoft.com/office/word/2012/wordml" xmlns:w16cex="http://schemas.microsoft.com/office/word/2018/wordml/cex" xmlns:w16cid="http://schemas.microsoft.com/office/word/2016/wordml/cid" xmlns:w16="http://schemas.microsoft.com/office/word/2018/wordml" xmlns:w16sdtdh="http://schemas.microsoft.com/office/word/2020/wordml/sdtdatahash" xmlns:w16se="http://schemas.microsoft.com/office/word/2015/wordml/symex" xmlns:wpg="http://schemas.microsoft.com/office/word/2010/wordprocessingGroup" xmlns:wpi="http://schemas.microsoft.com/office/word/2010/wordprocessingInk" xmlns:wne="http://schemas.microsoft.com/office/word/2006/wordml" xmlns:wps="http://schemas.microsoft.com/office/word/2010/wordprocessingShape" mc:Ignorable="w14 w15 w16se w16cid w16 w16cex w16sdtdh wp14">
+<w:endnotes xmlns:ve="http://schemas.openxmlformats.org/markup-compatibility/2006" xmlns:o="urn:schemas-microsoft-com:office:office" xmlns:r="http://schemas.openxmlformats.org/officeDocument/2006/relationships" xmlns:m="http://schemas.openxmlformats.org/officeDocument/2006/math" xmlns:v="urn:schemas-microsoft-com:vml" xmlns:wp="http://schemas.openxmlformats.org/drawingml/2006/wordprocessingDrawing" xmlns:w10="urn:schemas-microsoft-com:office:word" xmlns:w="http://schemas.openxmlformats.org/wordprocessingml/2006/main" xmlns:wne="http://schemas.microsoft.com/office/word/2006/wordml">
   <w:endnote w:type="separator" w:id="-1">
     <w:p>
       <w:pPr>
@@ -3725,7 +3434,7 @@
 </file>
 
 <file path=word/footnotes.xml><?xml version="1.0" encoding="utf-8"?>
-<w:footnotes xmlns:wpc="http://schemas.microsoft.com/office/word/2010/wordprocessingCanvas" xmlns:cx="http://schemas.microsoft.com/office/drawing/2014/chartex" xmlns:cx1="http://schemas.microsoft.com/office/drawing/2015/9/8/chartex" xmlns:cx2="http://schemas.microsoft.com/office/drawing/2015/10/21/chartex" xmlns:cx3="http://schemas.microsoft.com/office/drawing/2016/5/9/chartex" xmlns:cx4="http://schemas.microsoft.com/office/drawing/2016/5/10/chartex" xmlns:cx5="http://schemas.microsoft.com/office/drawing/2016/5/11/chartex" xmlns:cx6="http://schemas.microsoft.com/office/drawing/2016/5/12/chartex" xmlns:cx7="http://schemas.microsoft.com/office/drawing/2016/5/13/chartex" xmlns:cx8="http://schemas.microsoft.com/office/drawing/2016/5/14/chartex" xmlns:mc="http://schemas.openxmlformats.org/markup-compatibility/2006" xmlns:aink="http://schemas.microsoft.com/office/drawing/2016/ink" xmlns:am3d="http://schemas.microsoft.com/office/drawing/2017/model3d" xmlns:o="urn:schemas-microsoft-com:office:office" xmlns:oel="http://schemas.microsoft.com/office/2019/extlst" xmlns:r="http://schemas.openxmlformats.org/officeDocument/2006/relationships" xmlns:m="http://schemas.openxmlformats.org/officeDocument/2006/math" xmlns:v="urn:schemas-microsoft-com:vml" xmlns:wp14="http://schemas.microsoft.com/office/word/2010/wordprocessingDrawing" xmlns:wp="http://schemas.openxmlformats.org/drawingml/2006/wordprocessingDrawing" xmlns:w10="urn:schemas-microsoft-com:office:word" xmlns:w="http://schemas.openxmlformats.org/wordprocessingml/2006/main" xmlns:w14="http://schemas.microsoft.com/office/word/2010/wordml" xmlns:w15="http://schemas.microsoft.com/office/word/2012/wordml" xmlns:w16cex="http://schemas.microsoft.com/office/word/2018/wordml/cex" xmlns:w16cid="http://schemas.microsoft.com/office/word/2016/wordml/cid" xmlns:w16="http://schemas.microsoft.com/office/word/2018/wordml" xmlns:w16sdtdh="http://schemas.microsoft.com/office/word/2020/wordml/sdtdatahash" xmlns:w16se="http://schemas.microsoft.com/office/word/2015/wordml/symex" xmlns:wpg="http://schemas.microsoft.com/office/word/2010/wordprocessingGroup" xmlns:wpi="http://schemas.microsoft.com/office/word/2010/wordprocessingInk" xmlns:wne="http://schemas.microsoft.com/office/word/2006/wordml" xmlns:wps="http://schemas.microsoft.com/office/word/2010/wordprocessingShape" mc:Ignorable="w14 w15 w16se w16cid w16 w16cex w16sdtdh wp14">
+<w:footnotes xmlns:ve="http://schemas.openxmlformats.org/markup-compatibility/2006" xmlns:o="urn:schemas-microsoft-com:office:office" xmlns:r="http://schemas.openxmlformats.org/officeDocument/2006/relationships" xmlns:m="http://schemas.openxmlformats.org/officeDocument/2006/math" xmlns:v="urn:schemas-microsoft-com:vml" xmlns:wp="http://schemas.openxmlformats.org/drawingml/2006/wordprocessingDrawing" xmlns:w10="urn:schemas-microsoft-com:office:word" xmlns:w="http://schemas.openxmlformats.org/wordprocessingml/2006/main" xmlns:wne="http://schemas.microsoft.com/office/word/2006/wordml">
   <w:footnote w:type="separator" w:id="-1">
     <w:p>
       <w:pPr>
@@ -3759,7 +3468,7 @@
 </file>
 
 <file path=word/header1.xml><?xml version="1.0" encoding="utf-8"?>
-<w:hdr xmlns:wpc="http://schemas.microsoft.com/office/word/2010/wordprocessingCanvas" xmlns:cx="http://schemas.microsoft.com/office/drawing/2014/chartex" xmlns:cx1="http://schemas.microsoft.com/office/drawing/2015/9/8/chartex" xmlns:cx2="http://schemas.microsoft.com/office/drawing/2015/10/21/chartex" xmlns:cx3="http://schemas.microsoft.com/office/drawing/2016/5/9/chartex" xmlns:cx4="http://schemas.microsoft.com/office/drawing/2016/5/10/chartex" xmlns:cx5="http://schemas.microsoft.com/office/drawing/2016/5/11/chartex" xmlns:cx6="http://schemas.microsoft.com/office/drawing/2016/5/12/chartex" xmlns:cx7="http://schemas.microsoft.com/office/drawing/2016/5/13/chartex" xmlns:cx8="http://schemas.microsoft.com/office/drawing/2016/5/14/chartex" xmlns:mc="http://schemas.openxmlformats.org/markup-compatibility/2006" xmlns:aink="http://schemas.microsoft.com/office/drawing/2016/ink" xmlns:am3d="http://schemas.microsoft.com/office/drawing/2017/model3d" xmlns:o="urn:schemas-microsoft-com:office:office" xmlns:oel="http://schemas.microsoft.com/office/2019/extlst" xmlns:r="http://schemas.openxmlformats.org/officeDocument/2006/relationships" xmlns:m="http://schemas.openxmlformats.org/officeDocument/2006/math" xmlns:v="urn:schemas-microsoft-com:vml" xmlns:wp14="http://schemas.microsoft.com/office/word/2010/wordprocessingDrawing" xmlns:wp="http://schemas.openxmlformats.org/drawingml/2006/wordprocessingDrawing" xmlns:w10="urn:schemas-microsoft-com:office:word" xmlns:w="http://schemas.openxmlformats.org/wordprocessingml/2006/main" xmlns:w14="http://schemas.microsoft.com/office/word/2010/wordml" xmlns:w15="http://schemas.microsoft.com/office/word/2012/wordml" xmlns:w16cex="http://schemas.microsoft.com/office/word/2018/wordml/cex" xmlns:w16cid="http://schemas.microsoft.com/office/word/2016/wordml/cid" xmlns:w16="http://schemas.microsoft.com/office/word/2018/wordml" xmlns:w16sdtdh="http://schemas.microsoft.com/office/word/2020/wordml/sdtdatahash" xmlns:w16se="http://schemas.microsoft.com/office/word/2015/wordml/symex" xmlns:wpg="http://schemas.microsoft.com/office/word/2010/wordprocessingGroup" xmlns:wpi="http://schemas.microsoft.com/office/word/2010/wordprocessingInk" xmlns:wne="http://schemas.microsoft.com/office/word/2006/wordml" xmlns:wps="http://schemas.microsoft.com/office/word/2010/wordprocessingShape" mc:Ignorable="w14 w15 w16se w16cid w16 w16cex w16sdtdh wp14">
+<w:hdr xmlns:ve="http://schemas.openxmlformats.org/markup-compatibility/2006" xmlns:o="urn:schemas-microsoft-com:office:office" xmlns:r="http://schemas.openxmlformats.org/officeDocument/2006/relationships" xmlns:m="http://schemas.openxmlformats.org/officeDocument/2006/math" xmlns:v="urn:schemas-microsoft-com:vml" xmlns:wp="http://schemas.openxmlformats.org/drawingml/2006/wordprocessingDrawing" xmlns:w10="urn:schemas-microsoft-com:office:word" xmlns:w="http://schemas.openxmlformats.org/wordprocessingml/2006/main" xmlns:wne="http://schemas.microsoft.com/office/word/2006/wordml">
   <w:p>
     <w:pPr>
       <w:pStyle w:val="Header"/>
@@ -3816,7 +3525,7 @@
         <w:sz w:val="24"/>
         <w:szCs w:val="24"/>
       </w:rPr>
-      <w:t>2</w:t>
+      <w:t>6</w:t>
     </w:r>
     <w:r>
       <w:rPr>
@@ -3832,7 +3541,7 @@
 </file>
 
 <file path=word/header2.xml><?xml version="1.0" encoding="utf-8"?>
-<w:hdr xmlns:wpc="http://schemas.microsoft.com/office/word/2010/wordprocessingCanvas" xmlns:cx="http://schemas.microsoft.com/office/drawing/2014/chartex" xmlns:cx1="http://schemas.microsoft.com/office/drawing/2015/9/8/chartex" xmlns:cx2="http://schemas.microsoft.com/office/drawing/2015/10/21/chartex" xmlns:cx3="http://schemas.microsoft.com/office/drawing/2016/5/9/chartex" xmlns:cx4="http://schemas.microsoft.com/office/drawing/2016/5/10/chartex" xmlns:cx5="http://schemas.microsoft.com/office/drawing/2016/5/11/chartex" xmlns:cx6="http://schemas.microsoft.com/office/drawing/2016/5/12/chartex" xmlns:cx7="http://schemas.microsoft.com/office/drawing/2016/5/13/chartex" xmlns:cx8="http://schemas.microsoft.com/office/drawing/2016/5/14/chartex" xmlns:mc="http://schemas.openxmlformats.org/markup-compatibility/2006" xmlns:aink="http://schemas.microsoft.com/office/drawing/2016/ink" xmlns:am3d="http://schemas.microsoft.com/office/drawing/2017/model3d" xmlns:o="urn:schemas-microsoft-com:office:office" xmlns:oel="http://schemas.microsoft.com/office/2019/extlst" xmlns:r="http://schemas.openxmlformats.org/officeDocument/2006/relationships" xmlns:m="http://schemas.openxmlformats.org/officeDocument/2006/math" xmlns:v="urn:schemas-microsoft-com:vml" xmlns:wp14="http://schemas.microsoft.com/office/word/2010/wordprocessingDrawing" xmlns:wp="http://schemas.openxmlformats.org/drawingml/2006/wordprocessingDrawing" xmlns:w10="urn:schemas-microsoft-com:office:word" xmlns:w="http://schemas.openxmlformats.org/wordprocessingml/2006/main" xmlns:w14="http://schemas.microsoft.com/office/word/2010/wordml" xmlns:w15="http://schemas.microsoft.com/office/word/2012/wordml" xmlns:w16cex="http://schemas.microsoft.com/office/word/2018/wordml/cex" xmlns:w16cid="http://schemas.microsoft.com/office/word/2016/wordml/cid" xmlns:w16="http://schemas.microsoft.com/office/word/2018/wordml" xmlns:w16sdtdh="http://schemas.microsoft.com/office/word/2020/wordml/sdtdatahash" xmlns:w16se="http://schemas.microsoft.com/office/word/2015/wordml/symex" xmlns:wpg="http://schemas.microsoft.com/office/word/2010/wordprocessingGroup" xmlns:wpi="http://schemas.microsoft.com/office/word/2010/wordprocessingInk" xmlns:wne="http://schemas.microsoft.com/office/word/2006/wordml" xmlns:wps="http://schemas.microsoft.com/office/word/2010/wordprocessingShape" mc:Ignorable="w14 w15 w16se w16cid w16 w16cex w16sdtdh wp14">
+<w:hdr xmlns:ve="http://schemas.openxmlformats.org/markup-compatibility/2006" xmlns:o="urn:schemas-microsoft-com:office:office" xmlns:r="http://schemas.openxmlformats.org/officeDocument/2006/relationships" xmlns:m="http://schemas.openxmlformats.org/officeDocument/2006/math" xmlns:v="urn:schemas-microsoft-com:vml" xmlns:wp="http://schemas.openxmlformats.org/drawingml/2006/wordprocessingDrawing" xmlns:w10="urn:schemas-microsoft-com:office:word" xmlns:w="http://schemas.openxmlformats.org/wordprocessingml/2006/main" xmlns:wne="http://schemas.microsoft.com/office/word/2006/wordml">
   <w:p>
     <w:pPr>
       <w:pStyle w:val="Header"/>
@@ -3903,8 +3612,8 @@
 </file>
 
 <file path=word/numbering.xml><?xml version="1.0" encoding="utf-8"?>
-<w:numbering xmlns:wpc="http://schemas.microsoft.com/office/word/2010/wordprocessingCanvas" xmlns:cx="http://schemas.microsoft.com/office/drawing/2014/chartex" xmlns:cx1="http://schemas.microsoft.com/office/drawing/2015/9/8/chartex" xmlns:cx2="http://schemas.microsoft.com/office/drawing/2015/10/21/chartex" xmlns:cx3="http://schemas.microsoft.com/office/drawing/2016/5/9/chartex" xmlns:cx4="http://schemas.microsoft.com/office/drawing/2016/5/10/chartex" xmlns:cx5="http://schemas.microsoft.com/office/drawing/2016/5/11/chartex" xmlns:cx6="http://schemas.microsoft.com/office/drawing/2016/5/12/chartex" xmlns:cx7="http://schemas.microsoft.com/office/drawing/2016/5/13/chartex" xmlns:cx8="http://schemas.microsoft.com/office/drawing/2016/5/14/chartex" xmlns:mc="http://schemas.openxmlformats.org/markup-compatibility/2006" xmlns:aink="http://schemas.microsoft.com/office/drawing/2016/ink" xmlns:am3d="http://schemas.microsoft.com/office/drawing/2017/model3d" xmlns:o="urn:schemas-microsoft-com:office:office" xmlns:oel="http://schemas.microsoft.com/office/2019/extlst" xmlns:r="http://schemas.openxmlformats.org/officeDocument/2006/relationships" xmlns:m="http://schemas.openxmlformats.org/officeDocument/2006/math" xmlns:v="urn:schemas-microsoft-com:vml" xmlns:wp14="http://schemas.microsoft.com/office/word/2010/wordprocessingDrawing" xmlns:wp="http://schemas.openxmlformats.org/drawingml/2006/wordprocessingDrawing" xmlns:w10="urn:schemas-microsoft-com:office:word" xmlns:w="http://schemas.openxmlformats.org/wordprocessingml/2006/main" xmlns:w14="http://schemas.microsoft.com/office/word/2010/wordml" xmlns:w15="http://schemas.microsoft.com/office/word/2012/wordml" xmlns:w16cex="http://schemas.microsoft.com/office/word/2018/wordml/cex" xmlns:w16cid="http://schemas.microsoft.com/office/word/2016/wordml/cid" xmlns:w16="http://schemas.microsoft.com/office/word/2018/wordml" xmlns:w16sdtdh="http://schemas.microsoft.com/office/word/2020/wordml/sdtdatahash" xmlns:w16se="http://schemas.microsoft.com/office/word/2015/wordml/symex" xmlns:wpg="http://schemas.microsoft.com/office/word/2010/wordprocessingGroup" xmlns:wpi="http://schemas.microsoft.com/office/word/2010/wordprocessingInk" xmlns:wne="http://schemas.microsoft.com/office/word/2006/wordml" xmlns:wps="http://schemas.microsoft.com/office/word/2010/wordprocessingShape" mc:Ignorable="w14 w15 w16se w16cid w16 w16cex w16sdtdh wp14">
-  <w:abstractNum w:abstractNumId="0" w15:restartNumberingAfterBreak="0">
+<w:numbering xmlns:ve="http://schemas.openxmlformats.org/markup-compatibility/2006" xmlns:o="urn:schemas-microsoft-com:office:office" xmlns:r="http://schemas.openxmlformats.org/officeDocument/2006/relationships" xmlns:m="http://schemas.openxmlformats.org/officeDocument/2006/math" xmlns:v="urn:schemas-microsoft-com:vml" xmlns:wp="http://schemas.openxmlformats.org/drawingml/2006/wordprocessingDrawing" xmlns:w10="urn:schemas-microsoft-com:office:word" xmlns:w="http://schemas.openxmlformats.org/wordprocessingml/2006/main" xmlns:wne="http://schemas.microsoft.com/office/word/2006/wordml">
+  <w:abstractNum w:abstractNumId="0">
     <w:nsid w:val="211E4010"/>
     <w:multiLevelType w:val="hybridMultilevel"/>
     <w:tmpl w:val="C0609A66"/>
@@ -4017,7 +3726,7 @@
       </w:rPr>
     </w:lvl>
   </w:abstractNum>
-  <w:abstractNum w:abstractNumId="1" w15:restartNumberingAfterBreak="0">
+  <w:abstractNum w:abstractNumId="1">
     <w:nsid w:val="2C65584B"/>
     <w:multiLevelType w:val="hybridMultilevel"/>
     <w:tmpl w:val="E16CA088"/>
@@ -4130,7 +3839,7 @@
       </w:rPr>
     </w:lvl>
   </w:abstractNum>
-  <w:abstractNum w:abstractNumId="2" w15:restartNumberingAfterBreak="0">
+  <w:abstractNum w:abstractNumId="2">
     <w:nsid w:val="348B763B"/>
     <w:multiLevelType w:val="hybridMultilevel"/>
     <w:tmpl w:val="F3F6D7C6"/>
@@ -4243,7 +3952,7 @@
       </w:rPr>
     </w:lvl>
   </w:abstractNum>
-  <w:abstractNum w:abstractNumId="3" w15:restartNumberingAfterBreak="0">
+  <w:abstractNum w:abstractNumId="3">
     <w:nsid w:val="439E4836"/>
     <w:multiLevelType w:val="hybridMultilevel"/>
     <w:tmpl w:val="08B2DC22"/>
@@ -4357,7 +4066,7 @@
       </w:rPr>
     </w:lvl>
   </w:abstractNum>
-  <w:abstractNum w:abstractNumId="4" w15:restartNumberingAfterBreak="0">
+  <w:abstractNum w:abstractNumId="4">
     <w:nsid w:val="48176D45"/>
     <w:multiLevelType w:val="hybridMultilevel"/>
     <w:tmpl w:val="7D826D3A"/>
@@ -4470,7 +4179,7 @@
       </w:rPr>
     </w:lvl>
   </w:abstractNum>
-  <w:abstractNum w:abstractNumId="5" w15:restartNumberingAfterBreak="0">
+  <w:abstractNum w:abstractNumId="5">
     <w:nsid w:val="4AC07E80"/>
     <w:multiLevelType w:val="hybridMultilevel"/>
     <w:tmpl w:val="B066E894"/>
@@ -4583,7 +4292,7 @@
       </w:rPr>
     </w:lvl>
   </w:abstractNum>
-  <w:abstractNum w:abstractNumId="6" w15:restartNumberingAfterBreak="0">
+  <w:abstractNum w:abstractNumId="6">
     <w:nsid w:val="52F14011"/>
     <w:multiLevelType w:val="hybridMultilevel"/>
     <w:tmpl w:val="8BB66B98"/>
@@ -4696,7 +4405,7 @@
       </w:rPr>
     </w:lvl>
   </w:abstractNum>
-  <w:abstractNum w:abstractNumId="7" w15:restartNumberingAfterBreak="0">
+  <w:abstractNum w:abstractNumId="7">
     <w:nsid w:val="56A256CA"/>
     <w:multiLevelType w:val="hybridMultilevel"/>
     <w:tmpl w:val="9392C72E"/>
@@ -4809,7 +4518,7 @@
       </w:rPr>
     </w:lvl>
   </w:abstractNum>
-  <w:abstractNum w:abstractNumId="8" w15:restartNumberingAfterBreak="0">
+  <w:abstractNum w:abstractNumId="8">
     <w:nsid w:val="5A966975"/>
     <w:multiLevelType w:val="hybridMultilevel"/>
     <w:tmpl w:val="08C4A9C6"/>
@@ -4922,7 +4631,7 @@
       </w:rPr>
     </w:lvl>
   </w:abstractNum>
-  <w:abstractNum w:abstractNumId="9" w15:restartNumberingAfterBreak="0">
+  <w:abstractNum w:abstractNumId="9">
     <w:nsid w:val="5F982051"/>
     <w:multiLevelType w:val="hybridMultilevel"/>
     <w:tmpl w:val="F09C47B2"/>
@@ -5035,7 +4744,7 @@
       </w:rPr>
     </w:lvl>
   </w:abstractNum>
-  <w:abstractNum w:abstractNumId="10" w15:restartNumberingAfterBreak="0">
+  <w:abstractNum w:abstractNumId="10">
     <w:nsid w:val="75FB69C0"/>
     <w:multiLevelType w:val="hybridMultilevel"/>
     <w:tmpl w:val="7BD8A5EA"/>
@@ -5148,7 +4857,7 @@
       </w:rPr>
     </w:lvl>
   </w:abstractNum>
-  <w:abstractNum w:abstractNumId="11" w15:restartNumberingAfterBreak="0">
+  <w:abstractNum w:abstractNumId="11">
     <w:nsid w:val="7EE90E26"/>
     <w:multiLevelType w:val="hybridMultilevel"/>
     <w:tmpl w:val="F1865DAA"/>
@@ -5261,47 +4970,47 @@
       </w:rPr>
     </w:lvl>
   </w:abstractNum>
-  <w:num w:numId="1" w16cid:durableId="708065702">
+  <w:num w:numId="1">
     <w:abstractNumId w:val="9"/>
   </w:num>
-  <w:num w:numId="2" w16cid:durableId="1487866953">
+  <w:num w:numId="2">
     <w:abstractNumId w:val="6"/>
   </w:num>
-  <w:num w:numId="3" w16cid:durableId="330261985">
+  <w:num w:numId="3">
     <w:abstractNumId w:val="7"/>
   </w:num>
-  <w:num w:numId="4" w16cid:durableId="809710847">
+  <w:num w:numId="4">
     <w:abstractNumId w:val="10"/>
   </w:num>
-  <w:num w:numId="5" w16cid:durableId="293871802">
+  <w:num w:numId="5">
     <w:abstractNumId w:val="11"/>
   </w:num>
-  <w:num w:numId="6" w16cid:durableId="306053300">
+  <w:num w:numId="6">
     <w:abstractNumId w:val="3"/>
   </w:num>
-  <w:num w:numId="7" w16cid:durableId="2048093683">
+  <w:num w:numId="7">
     <w:abstractNumId w:val="4"/>
   </w:num>
-  <w:num w:numId="8" w16cid:durableId="1610044937">
+  <w:num w:numId="8">
     <w:abstractNumId w:val="8"/>
   </w:num>
-  <w:num w:numId="9" w16cid:durableId="674722932">
+  <w:num w:numId="9">
     <w:abstractNumId w:val="2"/>
   </w:num>
-  <w:num w:numId="10" w16cid:durableId="872155181">
+  <w:num w:numId="10">
     <w:abstractNumId w:val="5"/>
   </w:num>
-  <w:num w:numId="11" w16cid:durableId="1656764820">
+  <w:num w:numId="11">
     <w:abstractNumId w:val="1"/>
   </w:num>
-  <w:num w:numId="12" w16cid:durableId="702050292">
+  <w:num w:numId="12">
     <w:abstractNumId w:val="0"/>
   </w:num>
 </w:numbering>
 </file>
 
 <file path=word/styles.xml><?xml version="1.0" encoding="utf-8"?>
-<w:styles xmlns:mc="http://schemas.openxmlformats.org/markup-compatibility/2006" xmlns:r="http://schemas.openxmlformats.org/officeDocument/2006/relationships" xmlns:w="http://schemas.openxmlformats.org/wordprocessingml/2006/main" xmlns:w14="http://schemas.microsoft.com/office/word/2010/wordml" xmlns:w15="http://schemas.microsoft.com/office/word/2012/wordml" xmlns:w16cex="http://schemas.microsoft.com/office/word/2018/wordml/cex" xmlns:w16cid="http://schemas.microsoft.com/office/word/2016/wordml/cid" xmlns:w16="http://schemas.microsoft.com/office/word/2018/wordml" xmlns:w16sdtdh="http://schemas.microsoft.com/office/word/2020/wordml/sdtdatahash" xmlns:w16se="http://schemas.microsoft.com/office/word/2015/wordml/symex" mc:Ignorable="w14 w15 w16se w16cid w16 w16cex w16sdtdh">
+<w:styles xmlns:r="http://schemas.openxmlformats.org/officeDocument/2006/relationships" xmlns:w="http://schemas.openxmlformats.org/wordprocessingml/2006/main">
   <w:docDefaults>
     <w:rPrDefault>
       <w:rPr>
@@ -5311,383 +5020,145 @@
     </w:rPrDefault>
     <w:pPrDefault/>
   </w:docDefaults>
-  <w:latentStyles w:defLockedState="0" w:defUIPriority="99" w:defSemiHidden="0" w:defUnhideWhenUsed="0" w:defQFormat="0" w:count="376">
-    <w:lsdException w:name="Normal" w:uiPriority="0" w:qFormat="1"/>
-    <w:lsdException w:name="heading 1" w:uiPriority="9" w:qFormat="1"/>
-    <w:lsdException w:name="heading 2" w:semiHidden="1" w:uiPriority="9" w:unhideWhenUsed="1" w:qFormat="1"/>
-    <w:lsdException w:name="heading 3" w:semiHidden="1" w:uiPriority="9" w:unhideWhenUsed="1" w:qFormat="1"/>
-    <w:lsdException w:name="heading 4" w:semiHidden="1" w:uiPriority="9" w:unhideWhenUsed="1" w:qFormat="1"/>
-    <w:lsdException w:name="heading 5" w:semiHidden="1" w:uiPriority="9" w:unhideWhenUsed="1" w:qFormat="1"/>
-    <w:lsdException w:name="heading 6" w:semiHidden="1" w:uiPriority="9" w:unhideWhenUsed="1" w:qFormat="1"/>
-    <w:lsdException w:name="heading 7" w:semiHidden="1" w:uiPriority="9" w:unhideWhenUsed="1" w:qFormat="1"/>
-    <w:lsdException w:name="heading 8" w:semiHidden="1" w:uiPriority="9" w:unhideWhenUsed="1" w:qFormat="1"/>
-    <w:lsdException w:name="heading 9" w:semiHidden="1" w:uiPriority="9" w:unhideWhenUsed="1" w:qFormat="1"/>
-    <w:lsdException w:name="index 1" w:semiHidden="1" w:unhideWhenUsed="1"/>
-    <w:lsdException w:name="index 2" w:semiHidden="1" w:unhideWhenUsed="1"/>
-    <w:lsdException w:name="index 3" w:semiHidden="1" w:unhideWhenUsed="1"/>
-    <w:lsdException w:name="index 4" w:semiHidden="1" w:unhideWhenUsed="1"/>
-    <w:lsdException w:name="index 5" w:semiHidden="1" w:unhideWhenUsed="1"/>
-    <w:lsdException w:name="index 6" w:semiHidden="1" w:unhideWhenUsed="1"/>
-    <w:lsdException w:name="index 7" w:semiHidden="1" w:unhideWhenUsed="1"/>
-    <w:lsdException w:name="index 8" w:semiHidden="1" w:unhideWhenUsed="1"/>
-    <w:lsdException w:name="index 9" w:semiHidden="1" w:unhideWhenUsed="1"/>
-    <w:lsdException w:name="toc 1" w:semiHidden="1" w:uiPriority="39" w:unhideWhenUsed="1"/>
-    <w:lsdException w:name="toc 2" w:semiHidden="1" w:uiPriority="39" w:unhideWhenUsed="1"/>
-    <w:lsdException w:name="toc 3" w:semiHidden="1" w:uiPriority="39" w:unhideWhenUsed="1"/>
-    <w:lsdException w:name="toc 4" w:semiHidden="1" w:uiPriority="39" w:unhideWhenUsed="1"/>
-    <w:lsdException w:name="toc 5" w:semiHidden="1" w:uiPriority="39" w:unhideWhenUsed="1"/>
-    <w:lsdException w:name="toc 6" w:semiHidden="1" w:uiPriority="39" w:unhideWhenUsed="1"/>
-    <w:lsdException w:name="toc 7" w:semiHidden="1" w:uiPriority="39" w:unhideWhenUsed="1"/>
-    <w:lsdException w:name="toc 8" w:semiHidden="1" w:uiPriority="39" w:unhideWhenUsed="1"/>
-    <w:lsdException w:name="toc 9" w:semiHidden="1" w:uiPriority="39" w:unhideWhenUsed="1"/>
-    <w:lsdException w:name="Normal Indent" w:semiHidden="1" w:unhideWhenUsed="1"/>
-    <w:lsdException w:name="footnote text" w:semiHidden="1" w:unhideWhenUsed="1"/>
-    <w:lsdException w:name="annotation text" w:semiHidden="1" w:unhideWhenUsed="1"/>
-    <w:lsdException w:name="header" w:semiHidden="1" w:unhideWhenUsed="1"/>
-    <w:lsdException w:name="footer" w:semiHidden="1" w:unhideWhenUsed="1"/>
-    <w:lsdException w:name="index heading" w:semiHidden="1" w:unhideWhenUsed="1"/>
-    <w:lsdException w:name="caption" w:semiHidden="1" w:uiPriority="35" w:unhideWhenUsed="1" w:qFormat="1"/>
-    <w:lsdException w:name="table of figures" w:semiHidden="1" w:unhideWhenUsed="1"/>
-    <w:lsdException w:name="envelope address" w:semiHidden="1" w:unhideWhenUsed="1"/>
-    <w:lsdException w:name="envelope return" w:semiHidden="1" w:unhideWhenUsed="1"/>
-    <w:lsdException w:name="footnote reference" w:semiHidden="1" w:unhideWhenUsed="1"/>
-    <w:lsdException w:name="annotation reference" w:semiHidden="1" w:unhideWhenUsed="1"/>
-    <w:lsdException w:name="line number" w:semiHidden="1" w:unhideWhenUsed="1"/>
-    <w:lsdException w:name="page number" w:semiHidden="1" w:unhideWhenUsed="1"/>
-    <w:lsdException w:name="endnote reference" w:semiHidden="1" w:unhideWhenUsed="1"/>
-    <w:lsdException w:name="endnote text" w:semiHidden="1" w:unhideWhenUsed="1"/>
-    <w:lsdException w:name="table of authorities" w:semiHidden="1" w:unhideWhenUsed="1"/>
-    <w:lsdException w:name="macro" w:semiHidden="1" w:unhideWhenUsed="1"/>
-    <w:lsdException w:name="toa heading" w:semiHidden="1" w:unhideWhenUsed="1"/>
-    <w:lsdException w:name="List" w:semiHidden="1" w:unhideWhenUsed="1"/>
-    <w:lsdException w:name="List Bullet" w:semiHidden="1" w:unhideWhenUsed="1"/>
-    <w:lsdException w:name="List Number" w:semiHidden="1" w:unhideWhenUsed="1"/>
-    <w:lsdException w:name="List 2" w:semiHidden="1" w:unhideWhenUsed="1"/>
-    <w:lsdException w:name="List 3" w:semiHidden="1" w:unhideWhenUsed="1"/>
-    <w:lsdException w:name="List 4" w:semiHidden="1" w:unhideWhenUsed="1"/>
-    <w:lsdException w:name="List 5" w:semiHidden="1" w:unhideWhenUsed="1"/>
-    <w:lsdException w:name="List Bullet 2" w:semiHidden="1" w:unhideWhenUsed="1"/>
-    <w:lsdException w:name="List Bullet 3" w:semiHidden="1" w:unhideWhenUsed="1"/>
-    <w:lsdException w:name="List Bullet 4" w:semiHidden="1" w:unhideWhenUsed="1"/>
-    <w:lsdException w:name="List Bullet 5" w:semiHidden="1" w:unhideWhenUsed="1"/>
-    <w:lsdException w:name="List Number 2" w:semiHidden="1" w:unhideWhenUsed="1"/>
-    <w:lsdException w:name="List Number 3" w:semiHidden="1" w:unhideWhenUsed="1"/>
-    <w:lsdException w:name="List Number 4" w:semiHidden="1" w:unhideWhenUsed="1"/>
-    <w:lsdException w:name="List Number 5" w:semiHidden="1" w:unhideWhenUsed="1"/>
-    <w:lsdException w:name="Title" w:uiPriority="10" w:qFormat="1"/>
-    <w:lsdException w:name="Closing" w:semiHidden="1" w:unhideWhenUsed="1"/>
-    <w:lsdException w:name="Signature" w:semiHidden="1" w:unhideWhenUsed="1"/>
-    <w:lsdException w:name="Default Paragraph Font" w:semiHidden="1" w:uiPriority="1" w:unhideWhenUsed="1"/>
-    <w:lsdException w:name="Body Text" w:semiHidden="1" w:unhideWhenUsed="1"/>
-    <w:lsdException w:name="Body Text Indent" w:semiHidden="1" w:unhideWhenUsed="1"/>
-    <w:lsdException w:name="List Continue" w:semiHidden="1" w:unhideWhenUsed="1"/>
-    <w:lsdException w:name="List Continue 2" w:semiHidden="1" w:unhideWhenUsed="1"/>
-    <w:lsdException w:name="List Continue 3" w:semiHidden="1" w:unhideWhenUsed="1"/>
-    <w:lsdException w:name="List Continue 4" w:semiHidden="1" w:unhideWhenUsed="1"/>
-    <w:lsdException w:name="List Continue 5" w:semiHidden="1" w:unhideWhenUsed="1"/>
-    <w:lsdException w:name="Message Header" w:semiHidden="1" w:unhideWhenUsed="1"/>
-    <w:lsdException w:name="Subtitle" w:uiPriority="11" w:qFormat="1"/>
-    <w:lsdException w:name="Salutation" w:semiHidden="1" w:unhideWhenUsed="1"/>
-    <w:lsdException w:name="Date" w:semiHidden="1" w:unhideWhenUsed="1"/>
-    <w:lsdException w:name="Body Text First Indent" w:semiHidden="1" w:unhideWhenUsed="1"/>
-    <w:lsdException w:name="Body Text First Indent 2" w:semiHidden="1" w:unhideWhenUsed="1"/>
-    <w:lsdException w:name="Note Heading" w:semiHidden="1" w:unhideWhenUsed="1"/>
-    <w:lsdException w:name="Body Text 2" w:semiHidden="1" w:unhideWhenUsed="1"/>
-    <w:lsdException w:name="Body Text 3" w:semiHidden="1" w:unhideWhenUsed="1"/>
-    <w:lsdException w:name="Body Text Indent 2" w:semiHidden="1" w:unhideWhenUsed="1"/>
-    <w:lsdException w:name="Body Text Indent 3" w:semiHidden="1" w:unhideWhenUsed="1"/>
-    <w:lsdException w:name="Block Text" w:semiHidden="1" w:unhideWhenUsed="1"/>
-    <w:lsdException w:name="Hyperlink" w:semiHidden="1" w:uiPriority="0" w:unhideWhenUsed="1"/>
-    <w:lsdException w:name="FollowedHyperlink" w:semiHidden="1" w:unhideWhenUsed="1"/>
-    <w:lsdException w:name="Strong" w:uiPriority="22" w:qFormat="1"/>
-    <w:lsdException w:name="Emphasis" w:uiPriority="20" w:qFormat="1"/>
-    <w:lsdException w:name="Document Map" w:semiHidden="1" w:unhideWhenUsed="1"/>
-    <w:lsdException w:name="Plain Text" w:semiHidden="1" w:unhideWhenUsed="1"/>
-    <w:lsdException w:name="E-mail Signature" w:semiHidden="1" w:unhideWhenUsed="1"/>
-    <w:lsdException w:name="HTML Top of Form" w:semiHidden="1" w:unhideWhenUsed="1"/>
-    <w:lsdException w:name="HTML Bottom of Form" w:semiHidden="1" w:unhideWhenUsed="1"/>
-    <w:lsdException w:name="Normal (Web)" w:semiHidden="1" w:uiPriority="0" w:unhideWhenUsed="1"/>
-    <w:lsdException w:name="HTML Acronym" w:semiHidden="1" w:unhideWhenUsed="1"/>
-    <w:lsdException w:name="HTML Address" w:semiHidden="1" w:unhideWhenUsed="1"/>
-    <w:lsdException w:name="HTML Cite" w:semiHidden="1" w:unhideWhenUsed="1"/>
-    <w:lsdException w:name="HTML Code" w:semiHidden="1" w:unhideWhenUsed="1"/>
-    <w:lsdException w:name="HTML Definition" w:semiHidden="1" w:unhideWhenUsed="1"/>
-    <w:lsdException w:name="HTML Keyboard" w:semiHidden="1" w:unhideWhenUsed="1"/>
-    <w:lsdException w:name="HTML Preformatted" w:semiHidden="1" w:unhideWhenUsed="1"/>
-    <w:lsdException w:name="HTML Sample" w:semiHidden="1" w:unhideWhenUsed="1"/>
-    <w:lsdException w:name="HTML Typewriter" w:semiHidden="1" w:unhideWhenUsed="1"/>
-    <w:lsdException w:name="HTML Variable" w:semiHidden="1" w:unhideWhenUsed="1"/>
-    <w:lsdException w:name="Normal Table" w:semiHidden="1" w:unhideWhenUsed="1"/>
-    <w:lsdException w:name="annotation subject" w:semiHidden="1" w:unhideWhenUsed="1"/>
-    <w:lsdException w:name="No List" w:semiHidden="1" w:unhideWhenUsed="1"/>
-    <w:lsdException w:name="Outline List 1" w:semiHidden="1" w:unhideWhenUsed="1"/>
-    <w:lsdException w:name="Outline List 2" w:semiHidden="1" w:unhideWhenUsed="1"/>
-    <w:lsdException w:name="Outline List 3" w:semiHidden="1" w:unhideWhenUsed="1"/>
-    <w:lsdException w:name="Table Simple 1" w:semiHidden="1" w:unhideWhenUsed="1"/>
-    <w:lsdException w:name="Table Simple 2" w:semiHidden="1" w:unhideWhenUsed="1"/>
-    <w:lsdException w:name="Table Simple 3" w:semiHidden="1" w:unhideWhenUsed="1"/>
-    <w:lsdException w:name="Table Classic 1" w:semiHidden="1" w:unhideWhenUsed="1"/>
-    <w:lsdException w:name="Table Classic 2" w:semiHidden="1" w:unhideWhenUsed="1"/>
-    <w:lsdException w:name="Table Classic 3" w:semiHidden="1" w:unhideWhenUsed="1"/>
-    <w:lsdException w:name="Table Classic 4" w:semiHidden="1" w:unhideWhenUsed="1"/>
-    <w:lsdException w:name="Table Colorful 1" w:semiHidden="1" w:unhideWhenUsed="1"/>
-    <w:lsdException w:name="Table Colorful 2" w:semiHidden="1" w:unhideWhenUsed="1"/>
-    <w:lsdException w:name="Table Colorful 3" w:semiHidden="1" w:unhideWhenUsed="1"/>
-    <w:lsdException w:name="Table Columns 1" w:semiHidden="1" w:unhideWhenUsed="1"/>
-    <w:lsdException w:name="Table Columns 2" w:semiHidden="1" w:unhideWhenUsed="1"/>
-    <w:lsdException w:name="Table Columns 3" w:semiHidden="1" w:unhideWhenUsed="1"/>
-    <w:lsdException w:name="Table Columns 4" w:semiHidden="1" w:unhideWhenUsed="1"/>
-    <w:lsdException w:name="Table Columns 5" w:semiHidden="1" w:unhideWhenUsed="1"/>
-    <w:lsdException w:name="Table Grid 1" w:semiHidden="1" w:unhideWhenUsed="1"/>
-    <w:lsdException w:name="Table Grid 2" w:semiHidden="1" w:unhideWhenUsed="1"/>
-    <w:lsdException w:name="Table Grid 3" w:semiHidden="1" w:unhideWhenUsed="1"/>
-    <w:lsdException w:name="Table Grid 4" w:semiHidden="1" w:unhideWhenUsed="1"/>
-    <w:lsdException w:name="Table Grid 5" w:semiHidden="1" w:unhideWhenUsed="1"/>
-    <w:lsdException w:name="Table Grid 6" w:semiHidden="1" w:unhideWhenUsed="1"/>
-    <w:lsdException w:name="Table Grid 7" w:semiHidden="1" w:unhideWhenUsed="1"/>
-    <w:lsdException w:name="Table Grid 8" w:semiHidden="1" w:unhideWhenUsed="1"/>
-    <w:lsdException w:name="Table List 1" w:semiHidden="1" w:unhideWhenUsed="1"/>
-    <w:lsdException w:name="Table List 2" w:semiHidden="1" w:unhideWhenUsed="1"/>
-    <w:lsdException w:name="Table List 3" w:semiHidden="1" w:unhideWhenUsed="1"/>
-    <w:lsdException w:name="Table List 4" w:semiHidden="1" w:unhideWhenUsed="1"/>
-    <w:lsdException w:name="Table List 5" w:semiHidden="1" w:unhideWhenUsed="1"/>
-    <w:lsdException w:name="Table List 6" w:semiHidden="1" w:unhideWhenUsed="1"/>
-    <w:lsdException w:name="Table List 7" w:semiHidden="1" w:unhideWhenUsed="1"/>
-    <w:lsdException w:name="Table List 8" w:semiHidden="1" w:unhideWhenUsed="1"/>
-    <w:lsdException w:name="Table 3D effects 1" w:semiHidden="1" w:unhideWhenUsed="1"/>
-    <w:lsdException w:name="Table 3D effects 2" w:semiHidden="1" w:unhideWhenUsed="1"/>
-    <w:lsdException w:name="Table 3D effects 3" w:semiHidden="1" w:unhideWhenUsed="1"/>
-    <w:lsdException w:name="Table Contemporary" w:semiHidden="1" w:unhideWhenUsed="1"/>
-    <w:lsdException w:name="Table Elegant" w:semiHidden="1" w:unhideWhenUsed="1"/>
-    <w:lsdException w:name="Table Professional" w:semiHidden="1" w:unhideWhenUsed="1"/>
-    <w:lsdException w:name="Table Subtle 1" w:semiHidden="1" w:unhideWhenUsed="1"/>
-    <w:lsdException w:name="Table Subtle 2" w:semiHidden="1" w:unhideWhenUsed="1"/>
-    <w:lsdException w:name="Table Web 1" w:semiHidden="1" w:unhideWhenUsed="1"/>
-    <w:lsdException w:name="Table Web 2" w:semiHidden="1" w:unhideWhenUsed="1"/>
-    <w:lsdException w:name="Table Web 3" w:semiHidden="1" w:unhideWhenUsed="1"/>
-    <w:lsdException w:name="Balloon Text" w:semiHidden="1" w:unhideWhenUsed="1"/>
-    <w:lsdException w:name="Table Grid" w:uiPriority="59"/>
-    <w:lsdException w:name="Table Theme" w:semiHidden="1" w:unhideWhenUsed="1"/>
-    <w:lsdException w:name="Placeholder Text" w:semiHidden="1" w:unhideWhenUsed="1"/>
-    <w:lsdException w:name="No Spacing" w:qFormat="1"/>
-    <w:lsdException w:name="Light Shading"/>
-    <w:lsdException w:name="Light List"/>
-    <w:lsdException w:name="Light Grid"/>
-    <w:lsdException w:name="Medium Shading 1"/>
-    <w:lsdException w:name="Medium Shading 2"/>
-    <w:lsdException w:name="Medium List 1"/>
-    <w:lsdException w:name="Medium List 2"/>
-    <w:lsdException w:name="Medium Grid 1"/>
-    <w:lsdException w:name="Medium Grid 2" w:uiPriority="1" w:qFormat="1"/>
-    <w:lsdException w:name="Medium Grid 3" w:uiPriority="60"/>
-    <w:lsdException w:name="Dark List" w:uiPriority="61"/>
-    <w:lsdException w:name="Colorful Shading" w:uiPriority="62"/>
-    <w:lsdException w:name="Colorful List" w:uiPriority="63"/>
-    <w:lsdException w:name="Colorful Grid" w:uiPriority="64"/>
-    <w:lsdException w:name="Light Shading Accent 1" w:uiPriority="65"/>
-    <w:lsdException w:name="Light List Accent 1" w:uiPriority="66"/>
-    <w:lsdException w:name="Light Grid Accent 1" w:uiPriority="67"/>
-    <w:lsdException w:name="Medium Shading 1 Accent 1" w:uiPriority="68"/>
-    <w:lsdException w:name="Medium Shading 2 Accent 1" w:uiPriority="69"/>
-    <w:lsdException w:name="Medium List 1 Accent 1" w:uiPriority="70"/>
-    <w:lsdException w:name="Revision" w:uiPriority="71"/>
-    <w:lsdException w:name="List Paragraph" w:uiPriority="72" w:qFormat="1"/>
-    <w:lsdException w:name="Quote" w:uiPriority="73" w:qFormat="1"/>
-    <w:lsdException w:name="Intense Quote" w:uiPriority="60" w:qFormat="1"/>
-    <w:lsdException w:name="Medium List 2 Accent 1" w:uiPriority="61"/>
-    <w:lsdException w:name="Medium Grid 1 Accent 1" w:uiPriority="62"/>
-    <w:lsdException w:name="Medium Grid 2 Accent 1" w:uiPriority="63"/>
-    <w:lsdException w:name="Medium Grid 3 Accent 1" w:uiPriority="64"/>
-    <w:lsdException w:name="Dark List Accent 1" w:uiPriority="65"/>
-    <w:lsdException w:name="Colorful Shading Accent 1"/>
-    <w:lsdException w:name="Colorful List Accent 1" w:uiPriority="34" w:qFormat="1"/>
-    <w:lsdException w:name="Colorful Grid Accent 1" w:uiPriority="29" w:qFormat="1"/>
-    <w:lsdException w:name="Light Shading Accent 2" w:uiPriority="30" w:qFormat="1"/>
-    <w:lsdException w:name="Light List Accent 2" w:uiPriority="66"/>
-    <w:lsdException w:name="Light Grid Accent 2" w:uiPriority="67"/>
-    <w:lsdException w:name="Medium Shading 1 Accent 2" w:uiPriority="68"/>
-    <w:lsdException w:name="Medium Shading 2 Accent 2" w:uiPriority="69"/>
-    <w:lsdException w:name="Medium List 1 Accent 2" w:uiPriority="70"/>
-    <w:lsdException w:name="Medium List 2 Accent 2" w:uiPriority="71"/>
-    <w:lsdException w:name="Medium Grid 1 Accent 2" w:uiPriority="72"/>
-    <w:lsdException w:name="Medium Grid 2 Accent 2" w:uiPriority="73"/>
-    <w:lsdException w:name="Medium Grid 3 Accent 2" w:uiPriority="60"/>
-    <w:lsdException w:name="Dark List Accent 2" w:uiPriority="61"/>
-    <w:lsdException w:name="Colorful Shading Accent 2" w:uiPriority="62"/>
-    <w:lsdException w:name="Colorful List Accent 2" w:uiPriority="63"/>
-    <w:lsdException w:name="Colorful Grid Accent 2" w:uiPriority="64"/>
-    <w:lsdException w:name="Light Shading Accent 3" w:uiPriority="65"/>
-    <w:lsdException w:name="Light List Accent 3" w:uiPriority="66"/>
-    <w:lsdException w:name="Light Grid Accent 3" w:uiPriority="67"/>
-    <w:lsdException w:name="Medium Shading 1 Accent 3" w:uiPriority="68"/>
-    <w:lsdException w:name="Medium Shading 2 Accent 3" w:uiPriority="69"/>
-    <w:lsdException w:name="Medium List 1 Accent 3" w:uiPriority="70"/>
-    <w:lsdException w:name="Medium List 2 Accent 3" w:uiPriority="71"/>
-    <w:lsdException w:name="Medium Grid 1 Accent 3" w:uiPriority="72"/>
-    <w:lsdException w:name="Medium Grid 2 Accent 3" w:uiPriority="73"/>
-    <w:lsdException w:name="Medium Grid 3 Accent 3" w:uiPriority="60"/>
-    <w:lsdException w:name="Dark List Accent 3" w:uiPriority="61"/>
-    <w:lsdException w:name="Colorful Shading Accent 3" w:uiPriority="62"/>
-    <w:lsdException w:name="Colorful List Accent 3" w:uiPriority="63"/>
-    <w:lsdException w:name="Colorful Grid Accent 3" w:uiPriority="64"/>
-    <w:lsdException w:name="Light Shading Accent 4" w:uiPriority="65"/>
-    <w:lsdException w:name="Light List Accent 4" w:uiPriority="66"/>
-    <w:lsdException w:name="Light Grid Accent 4" w:uiPriority="67"/>
-    <w:lsdException w:name="Medium Shading 1 Accent 4" w:uiPriority="68"/>
-    <w:lsdException w:name="Medium Shading 2 Accent 4" w:uiPriority="69"/>
-    <w:lsdException w:name="Medium List 1 Accent 4" w:uiPriority="70"/>
-    <w:lsdException w:name="Medium List 2 Accent 4" w:uiPriority="71"/>
-    <w:lsdException w:name="Medium Grid 1 Accent 4" w:uiPriority="72"/>
-    <w:lsdException w:name="Medium Grid 2 Accent 4" w:uiPriority="73"/>
-    <w:lsdException w:name="Medium Grid 3 Accent 4" w:uiPriority="60"/>
-    <w:lsdException w:name="Dark List Accent 4" w:uiPriority="61"/>
-    <w:lsdException w:name="Colorful Shading Accent 4" w:uiPriority="62"/>
-    <w:lsdException w:name="Colorful List Accent 4" w:uiPriority="63"/>
-    <w:lsdException w:name="Colorful Grid Accent 4" w:uiPriority="64"/>
-    <w:lsdException w:name="Light Shading Accent 5" w:uiPriority="65"/>
-    <w:lsdException w:name="Light List Accent 5" w:uiPriority="66"/>
-    <w:lsdException w:name="Light Grid Accent 5" w:uiPriority="67"/>
-    <w:lsdException w:name="Medium Shading 1 Accent 5" w:uiPriority="68"/>
-    <w:lsdException w:name="Medium Shading 2 Accent 5" w:uiPriority="69"/>
-    <w:lsdException w:name="Medium List 1 Accent 5" w:uiPriority="70"/>
-    <w:lsdException w:name="Medium List 2 Accent 5" w:uiPriority="71"/>
-    <w:lsdException w:name="Medium Grid 1 Accent 5" w:uiPriority="72"/>
-    <w:lsdException w:name="Medium Grid 2 Accent 5" w:uiPriority="73"/>
-    <w:lsdException w:name="Medium Grid 3 Accent 5" w:uiPriority="60"/>
-    <w:lsdException w:name="Dark List Accent 5" w:uiPriority="61"/>
-    <w:lsdException w:name="Colorful Shading Accent 5" w:uiPriority="62"/>
-    <w:lsdException w:name="Colorful List Accent 5" w:uiPriority="63"/>
-    <w:lsdException w:name="Colorful Grid Accent 5" w:uiPriority="64"/>
-    <w:lsdException w:name="Light Shading Accent 6" w:uiPriority="65"/>
-    <w:lsdException w:name="Light List Accent 6" w:uiPriority="66"/>
-    <w:lsdException w:name="Light Grid Accent 6" w:uiPriority="67"/>
-    <w:lsdException w:name="Medium Shading 1 Accent 6" w:uiPriority="68"/>
-    <w:lsdException w:name="Medium Shading 2 Accent 6" w:uiPriority="69"/>
-    <w:lsdException w:name="Medium List 1 Accent 6" w:uiPriority="70"/>
-    <w:lsdException w:name="Medium List 2 Accent 6" w:uiPriority="71"/>
-    <w:lsdException w:name="Medium Grid 1 Accent 6" w:uiPriority="72"/>
-    <w:lsdException w:name="Medium Grid 2 Accent 6" w:uiPriority="73"/>
-    <w:lsdException w:name="Medium Grid 3 Accent 6" w:uiPriority="60"/>
-    <w:lsdException w:name="Dark List Accent 6" w:uiPriority="61"/>
-    <w:lsdException w:name="Colorful Shading Accent 6" w:uiPriority="62"/>
-    <w:lsdException w:name="Colorful List Accent 6" w:uiPriority="63"/>
-    <w:lsdException w:name="Colorful Grid Accent 6" w:uiPriority="64"/>
-    <w:lsdException w:name="Subtle Emphasis" w:uiPriority="65" w:qFormat="1"/>
-    <w:lsdException w:name="Intense Emphasis" w:uiPriority="66" w:qFormat="1"/>
-    <w:lsdException w:name="Subtle Reference" w:uiPriority="67" w:qFormat="1"/>
-    <w:lsdException w:name="Intense Reference" w:uiPriority="68" w:qFormat="1"/>
-    <w:lsdException w:name="Book Title" w:uiPriority="69" w:qFormat="1"/>
-    <w:lsdException w:name="Bibliography" w:uiPriority="70"/>
-    <w:lsdException w:name="TOC Heading" w:semiHidden="1" w:uiPriority="71" w:unhideWhenUsed="1" w:qFormat="1"/>
-    <w:lsdException w:name="Plain Table 1" w:uiPriority="41"/>
-    <w:lsdException w:name="Plain Table 2" w:uiPriority="42"/>
-    <w:lsdException w:name="Plain Table 3" w:uiPriority="43"/>
-    <w:lsdException w:name="Plain Table 4" w:uiPriority="44"/>
-    <w:lsdException w:name="Plain Table 5" w:uiPriority="45"/>
-    <w:lsdException w:name="Grid Table Light" w:uiPriority="40"/>
-    <w:lsdException w:name="Grid Table 1 Light" w:uiPriority="46"/>
-    <w:lsdException w:name="Grid Table 2" w:uiPriority="47"/>
-    <w:lsdException w:name="Grid Table 3" w:uiPriority="48"/>
-    <w:lsdException w:name="Grid Table 4" w:uiPriority="49"/>
-    <w:lsdException w:name="Grid Table 5 Dark" w:uiPriority="50"/>
-    <w:lsdException w:name="Grid Table 6 Colorful" w:uiPriority="51"/>
-    <w:lsdException w:name="Grid Table 7 Colorful" w:uiPriority="52"/>
-    <w:lsdException w:name="Grid Table 1 Light Accent 1" w:uiPriority="46"/>
-    <w:lsdException w:name="Grid Table 2 Accent 1" w:uiPriority="47"/>
-    <w:lsdException w:name="Grid Table 3 Accent 1" w:uiPriority="48"/>
-    <w:lsdException w:name="Grid Table 4 Accent 1" w:uiPriority="49"/>
-    <w:lsdException w:name="Grid Table 5 Dark Accent 1" w:uiPriority="50"/>
-    <w:lsdException w:name="Grid Table 6 Colorful Accent 1" w:uiPriority="51"/>
-    <w:lsdException w:name="Grid Table 7 Colorful Accent 1" w:uiPriority="52"/>
-    <w:lsdException w:name="Grid Table 1 Light Accent 2" w:uiPriority="46"/>
-    <w:lsdException w:name="Grid Table 2 Accent 2" w:uiPriority="47"/>
-    <w:lsdException w:name="Grid Table 3 Accent 2" w:uiPriority="48"/>
-    <w:lsdException w:name="Grid Table 4 Accent 2" w:uiPriority="49"/>
-    <w:lsdException w:name="Grid Table 5 Dark Accent 2" w:uiPriority="50"/>
-    <w:lsdException w:name="Grid Table 6 Colorful Accent 2" w:uiPriority="51"/>
-    <w:lsdException w:name="Grid Table 7 Colorful Accent 2" w:uiPriority="52"/>
-    <w:lsdException w:name="Grid Table 1 Light Accent 3" w:uiPriority="46"/>
-    <w:lsdException w:name="Grid Table 2 Accent 3" w:uiPriority="47"/>
-    <w:lsdException w:name="Grid Table 3 Accent 3" w:uiPriority="48"/>
-    <w:lsdException w:name="Grid Table 4 Accent 3" w:uiPriority="49"/>
-    <w:lsdException w:name="Grid Table 5 Dark Accent 3" w:uiPriority="50"/>
-    <w:lsdException w:name="Grid Table 6 Colorful Accent 3" w:uiPriority="51"/>
-    <w:lsdException w:name="Grid Table 7 Colorful Accent 3" w:uiPriority="52"/>
-    <w:lsdException w:name="Grid Table 1 Light Accent 4" w:uiPriority="46"/>
-    <w:lsdException w:name="Grid Table 2 Accent 4" w:uiPriority="47"/>
-    <w:lsdException w:name="Grid Table 3 Accent 4" w:uiPriority="48"/>
-    <w:lsdException w:name="Grid Table 4 Accent 4" w:uiPriority="49"/>
-    <w:lsdException w:name="Grid Table 5 Dark Accent 4" w:uiPriority="50"/>
-    <w:lsdException w:name="Grid Table 6 Colorful Accent 4" w:uiPriority="51"/>
-    <w:lsdException w:name="Grid Table 7 Colorful Accent 4" w:uiPriority="52"/>
-    <w:lsdException w:name="Grid Table 1 Light Accent 5" w:uiPriority="46"/>
-    <w:lsdException w:name="Grid Table 2 Accent 5" w:uiPriority="47"/>
-    <w:lsdException w:name="Grid Table 3 Accent 5" w:uiPriority="48"/>
-    <w:lsdException w:name="Grid Table 4 Accent 5" w:uiPriority="49"/>
-    <w:lsdException w:name="Grid Table 5 Dark Accent 5" w:uiPriority="50"/>
-    <w:lsdException w:name="Grid Table 6 Colorful Accent 5" w:uiPriority="51"/>
-    <w:lsdException w:name="Grid Table 7 Colorful Accent 5" w:uiPriority="52"/>
-    <w:lsdException w:name="Grid Table 1 Light Accent 6" w:uiPriority="46"/>
-    <w:lsdException w:name="Grid Table 2 Accent 6" w:uiPriority="47"/>
-    <w:lsdException w:name="Grid Table 3 Accent 6" w:uiPriority="48"/>
-    <w:lsdException w:name="Grid Table 4 Accent 6" w:uiPriority="49"/>
-    <w:lsdException w:name="Grid Table 5 Dark Accent 6" w:uiPriority="50"/>
-    <w:lsdException w:name="Grid Table 6 Colorful Accent 6" w:uiPriority="51"/>
-    <w:lsdException w:name="Grid Table 7 Colorful Accent 6" w:uiPriority="52"/>
-    <w:lsdException w:name="List Table 1 Light" w:uiPriority="46"/>
-    <w:lsdException w:name="List Table 2" w:uiPriority="47"/>
-    <w:lsdException w:name="List Table 3" w:uiPriority="48"/>
-    <w:lsdException w:name="List Table 4" w:uiPriority="49"/>
-    <w:lsdException w:name="List Table 5 Dark" w:uiPriority="50"/>
-    <w:lsdException w:name="List Table 6 Colorful" w:uiPriority="51"/>
-    <w:lsdException w:name="List Table 7 Colorful" w:uiPriority="52"/>
-    <w:lsdException w:name="List Table 1 Light Accent 1" w:uiPriority="46"/>
-    <w:lsdException w:name="List Table 2 Accent 1" w:uiPriority="47"/>
-    <w:lsdException w:name="List Table 3 Accent 1" w:uiPriority="48"/>
-    <w:lsdException w:name="List Table 4 Accent 1" w:uiPriority="49"/>
-    <w:lsdException w:name="List Table 5 Dark Accent 1" w:uiPriority="50"/>
-    <w:lsdException w:name="List Table 6 Colorful Accent 1" w:uiPriority="51"/>
-    <w:lsdException w:name="List Table 7 Colorful Accent 1" w:uiPriority="52"/>
-    <w:lsdException w:name="List Table 1 Light Accent 2" w:uiPriority="46"/>
-    <w:lsdException w:name="List Table 2 Accent 2" w:uiPriority="47"/>
-    <w:lsdException w:name="List Table 3 Accent 2" w:uiPriority="48"/>
-    <w:lsdException w:name="List Table 4 Accent 2" w:uiPriority="49"/>
-    <w:lsdException w:name="List Table 5 Dark Accent 2" w:uiPriority="50"/>
-    <w:lsdException w:name="List Table 6 Colorful Accent 2" w:uiPriority="51"/>
-    <w:lsdException w:name="List Table 7 Colorful Accent 2" w:uiPriority="52"/>
-    <w:lsdException w:name="List Table 1 Light Accent 3" w:uiPriority="46"/>
-    <w:lsdException w:name="List Table 2 Accent 3" w:uiPriority="47"/>
-    <w:lsdException w:name="List Table 3 Accent 3" w:uiPriority="48"/>
-    <w:lsdException w:name="List Table 4 Accent 3" w:uiPriority="49"/>
-    <w:lsdException w:name="List Table 5 Dark Accent 3" w:uiPriority="50"/>
-    <w:lsdException w:name="List Table 6 Colorful Accent 3" w:uiPriority="51"/>
-    <w:lsdException w:name="List Table 7 Colorful Accent 3" w:uiPriority="52"/>
-    <w:lsdException w:name="List Table 1 Light Accent 4" w:uiPriority="46"/>
-    <w:lsdException w:name="List Table 2 Accent 4" w:uiPriority="47"/>
-    <w:lsdException w:name="List Table 3 Accent 4" w:uiPriority="48"/>
-    <w:lsdException w:name="List Table 4 Accent 4" w:uiPriority="49"/>
-    <w:lsdException w:name="List Table 5 Dark Accent 4" w:uiPriority="50"/>
-    <w:lsdException w:name="List Table 6 Colorful Accent 4" w:uiPriority="51"/>
-    <w:lsdException w:name="List Table 7 Colorful Accent 4" w:uiPriority="52"/>
-    <w:lsdException w:name="List Table 1 Light Accent 5" w:uiPriority="46"/>
-    <w:lsdException w:name="List Table 2 Accent 5" w:uiPriority="47"/>
-    <w:lsdException w:name="List Table 3 Accent 5" w:uiPriority="48"/>
-    <w:lsdException w:name="List Table 4 Accent 5" w:uiPriority="49"/>
-    <w:lsdException w:name="List Table 5 Dark Accent 5" w:uiPriority="50"/>
-    <w:lsdException w:name="List Table 6 Colorful Accent 5" w:uiPriority="51"/>
-    <w:lsdException w:name="List Table 7 Colorful Accent 5" w:uiPriority="52"/>
-    <w:lsdException w:name="List Table 1 Light Accent 6" w:uiPriority="46"/>
-    <w:lsdException w:name="List Table 2 Accent 6" w:uiPriority="47"/>
-    <w:lsdException w:name="List Table 3 Accent 6" w:uiPriority="48"/>
-    <w:lsdException w:name="List Table 4 Accent 6" w:uiPriority="49"/>
-    <w:lsdException w:name="List Table 5 Dark Accent 6" w:uiPriority="50"/>
-    <w:lsdException w:name="List Table 6 Colorful Accent 6" w:uiPriority="51"/>
-    <w:lsdException w:name="List Table 7 Colorful Accent 6" w:uiPriority="52"/>
-    <w:lsdException w:name="Mention" w:semiHidden="1" w:unhideWhenUsed="1"/>
-    <w:lsdException w:name="Smart Hyperlink" w:semiHidden="1" w:unhideWhenUsed="1"/>
-    <w:lsdException w:name="Hashtag" w:semiHidden="1" w:unhideWhenUsed="1"/>
-    <w:lsdException w:name="Unresolved Mention" w:semiHidden="1" w:unhideWhenUsed="1"/>
-    <w:lsdException w:name="Smart Link" w:semiHidden="1" w:unhideWhenUsed="1"/>
+  <w:latentStyles w:defLockedState="0" w:defUIPriority="99" w:defSemiHidden="1" w:defUnhideWhenUsed="1" w:defQFormat="0" w:count="267">
+    <w:lsdException w:name="Normal" w:semiHidden="0" w:uiPriority="0" w:unhideWhenUsed="0" w:qFormat="1"/>
+    <w:lsdException w:name="heading 1" w:semiHidden="0" w:uiPriority="9" w:unhideWhenUsed="0" w:qFormat="1"/>
+    <w:lsdException w:name="heading 2" w:uiPriority="9" w:qFormat="1"/>
+    <w:lsdException w:name="heading 3" w:uiPriority="9" w:qFormat="1"/>
+    <w:lsdException w:name="heading 4" w:uiPriority="9" w:qFormat="1"/>
+    <w:lsdException w:name="heading 5" w:uiPriority="9" w:qFormat="1"/>
+    <w:lsdException w:name="heading 6" w:uiPriority="9" w:qFormat="1"/>
+    <w:lsdException w:name="heading 7" w:uiPriority="9" w:qFormat="1"/>
+    <w:lsdException w:name="heading 8" w:uiPriority="9" w:qFormat="1"/>
+    <w:lsdException w:name="heading 9" w:uiPriority="9" w:qFormat="1"/>
+    <w:lsdException w:name="toc 1" w:uiPriority="39"/>
+    <w:lsdException w:name="toc 2" w:uiPriority="39"/>
+    <w:lsdException w:name="toc 3" w:uiPriority="39"/>
+    <w:lsdException w:name="toc 4" w:uiPriority="39"/>
+    <w:lsdException w:name="toc 5" w:uiPriority="39"/>
+    <w:lsdException w:name="toc 6" w:uiPriority="39"/>
+    <w:lsdException w:name="toc 7" w:uiPriority="39"/>
+    <w:lsdException w:name="toc 8" w:uiPriority="39"/>
+    <w:lsdException w:name="toc 9" w:uiPriority="39"/>
+    <w:lsdException w:name="caption" w:uiPriority="35" w:qFormat="1"/>
+    <w:lsdException w:name="Title" w:semiHidden="0" w:uiPriority="10" w:unhideWhenUsed="0" w:qFormat="1"/>
+    <w:lsdException w:name="Default Paragraph Font" w:uiPriority="1"/>
+    <w:lsdException w:name="Subtitle" w:semiHidden="0" w:uiPriority="11" w:unhideWhenUsed="0" w:qFormat="1"/>
+    <w:lsdException w:name="Hyperlink" w:uiPriority="0"/>
+    <w:lsdException w:name="Strong" w:semiHidden="0" w:uiPriority="22" w:unhideWhenUsed="0" w:qFormat="1"/>
+    <w:lsdException w:name="Emphasis" w:semiHidden="0" w:uiPriority="20" w:unhideWhenUsed="0" w:qFormat="1"/>
+    <w:lsdException w:name="Normal (Web)" w:uiPriority="0"/>
+    <w:lsdException w:name="Table Grid" w:semiHidden="0" w:uiPriority="59" w:unhideWhenUsed="0"/>
+    <w:lsdException w:name="No Spacing" w:semiHidden="0" w:unhideWhenUsed="0" w:qFormat="1"/>
+    <w:lsdException w:name="Light Shading" w:semiHidden="0" w:unhideWhenUsed="0"/>
+    <w:lsdException w:name="Light List" w:semiHidden="0" w:unhideWhenUsed="0"/>
+    <w:lsdException w:name="Light Grid" w:semiHidden="0" w:unhideWhenUsed="0"/>
+    <w:lsdException w:name="Medium Shading 1" w:semiHidden="0" w:unhideWhenUsed="0"/>
+    <w:lsdException w:name="Medium Shading 2" w:semiHidden="0" w:unhideWhenUsed="0"/>
+    <w:lsdException w:name="Medium List 1" w:semiHidden="0" w:unhideWhenUsed="0"/>
+    <w:lsdException w:name="Medium List 2" w:semiHidden="0" w:unhideWhenUsed="0"/>
+    <w:lsdException w:name="Medium Grid 1" w:semiHidden="0" w:unhideWhenUsed="0"/>
+    <w:lsdException w:name="Medium Grid 2" w:semiHidden="0" w:uiPriority="1" w:unhideWhenUsed="0" w:qFormat="1"/>
+    <w:lsdException w:name="Medium Grid 3" w:semiHidden="0" w:uiPriority="60" w:unhideWhenUsed="0"/>
+    <w:lsdException w:name="Dark List" w:semiHidden="0" w:uiPriority="61" w:unhideWhenUsed="0"/>
+    <w:lsdException w:name="Colorful Shading" w:semiHidden="0" w:uiPriority="62" w:unhideWhenUsed="0"/>
+    <w:lsdException w:name="Colorful List" w:semiHidden="0" w:uiPriority="63" w:unhideWhenUsed="0"/>
+    <w:lsdException w:name="Colorful Grid" w:semiHidden="0" w:uiPriority="64" w:unhideWhenUsed="0"/>
+    <w:lsdException w:name="Light Shading Accent 1" w:semiHidden="0" w:uiPriority="65" w:unhideWhenUsed="0"/>
+    <w:lsdException w:name="Light List Accent 1" w:semiHidden="0" w:uiPriority="66" w:unhideWhenUsed="0"/>
+    <w:lsdException w:name="Light Grid Accent 1" w:semiHidden="0" w:uiPriority="67" w:unhideWhenUsed="0"/>
+    <w:lsdException w:name="Medium Shading 1 Accent 1" w:semiHidden="0" w:uiPriority="68" w:unhideWhenUsed="0"/>
+    <w:lsdException w:name="Medium Shading 2 Accent 1" w:semiHidden="0" w:uiPriority="69" w:unhideWhenUsed="0"/>
+    <w:lsdException w:name="Medium List 1 Accent 1" w:semiHidden="0" w:uiPriority="70" w:unhideWhenUsed="0"/>
+    <w:lsdException w:name="Revision" w:semiHidden="0" w:uiPriority="71" w:unhideWhenUsed="0"/>
+    <w:lsdException w:name="List Paragraph" w:semiHidden="0" w:uiPriority="72" w:unhideWhenUsed="0" w:qFormat="1"/>
+    <w:lsdException w:name="Quote" w:semiHidden="0" w:uiPriority="73" w:unhideWhenUsed="0" w:qFormat="1"/>
+    <w:lsdException w:name="Intense Quote" w:semiHidden="0" w:uiPriority="60" w:unhideWhenUsed="0" w:qFormat="1"/>
+    <w:lsdException w:name="Medium List 2 Accent 1" w:semiHidden="0" w:uiPriority="61" w:unhideWhenUsed="0"/>
+    <w:lsdException w:name="Medium Grid 1 Accent 1" w:semiHidden="0" w:uiPriority="62" w:unhideWhenUsed="0"/>
+    <w:lsdException w:name="Medium Grid 2 Accent 1" w:semiHidden="0" w:uiPriority="63" w:unhideWhenUsed="0"/>
+    <w:lsdException w:name="Medium Grid 3 Accent 1" w:semiHidden="0" w:uiPriority="64" w:unhideWhenUsed="0"/>
+    <w:lsdException w:name="Dark List Accent 1" w:semiHidden="0" w:uiPriority="65" w:unhideWhenUsed="0"/>
+    <w:lsdException w:name="Colorful Shading Accent 1" w:semiHidden="0" w:unhideWhenUsed="0"/>
+    <w:lsdException w:name="Colorful List Accent 1" w:semiHidden="0" w:uiPriority="34" w:unhideWhenUsed="0" w:qFormat="1"/>
+    <w:lsdException w:name="Colorful Grid Accent 1" w:semiHidden="0" w:uiPriority="29" w:unhideWhenUsed="0" w:qFormat="1"/>
+    <w:lsdException w:name="Light Shading Accent 2" w:semiHidden="0" w:uiPriority="30" w:unhideWhenUsed="0" w:qFormat="1"/>
+    <w:lsdException w:name="Light List Accent 2" w:semiHidden="0" w:uiPriority="66" w:unhideWhenUsed="0"/>
+    <w:lsdException w:name="Light Grid Accent 2" w:semiHidden="0" w:uiPriority="67" w:unhideWhenUsed="0"/>
+    <w:lsdException w:name="Medium Shading 1 Accent 2" w:semiHidden="0" w:uiPriority="68" w:unhideWhenUsed="0"/>
+    <w:lsdException w:name="Medium Shading 2 Accent 2" w:semiHidden="0" w:uiPriority="69" w:unhideWhenUsed="0"/>
+    <w:lsdException w:name="Medium List 1 Accent 2" w:semiHidden="0" w:uiPriority="70" w:unhideWhenUsed="0"/>
+    <w:lsdException w:name="Medium List 2 Accent 2" w:semiHidden="0" w:uiPriority="71" w:unhideWhenUsed="0"/>
+    <w:lsdException w:name="Medium Grid 1 Accent 2" w:semiHidden="0" w:uiPriority="72" w:unhideWhenUsed="0"/>
+    <w:lsdException w:name="Medium Grid 2 Accent 2" w:semiHidden="0" w:uiPriority="73" w:unhideWhenUsed="0"/>
+    <w:lsdException w:name="Medium Grid 3 Accent 2" w:semiHidden="0" w:uiPriority="60" w:unhideWhenUsed="0"/>
+    <w:lsdException w:name="Dark List Accent 2" w:semiHidden="0" w:uiPriority="61" w:unhideWhenUsed="0"/>
+    <w:lsdException w:name="Colorful Shading Accent 2" w:semiHidden="0" w:uiPriority="62" w:unhideWhenUsed="0"/>
+    <w:lsdException w:name="Colorful List Accent 2" w:semiHidden="0" w:uiPriority="63" w:unhideWhenUsed="0"/>
+    <w:lsdException w:name="Colorful Grid Accent 2" w:semiHidden="0" w:uiPriority="64" w:unhideWhenUsed="0"/>
+    <w:lsdException w:name="Light Shading Accent 3" w:semiHidden="0" w:uiPriority="65" w:unhideWhenUsed="0"/>
+    <w:lsdException w:name="Light List Accent 3" w:semiHidden="0" w:uiPriority="66" w:unhideWhenUsed="0"/>
+    <w:lsdException w:name="Light Grid Accent 3" w:semiHidden="0" w:uiPriority="67" w:unhideWhenUsed="0"/>
+    <w:lsdException w:name="Medium Shading 1 Accent 3" w:semiHidden="0" w:uiPriority="68" w:unhideWhenUsed="0"/>
+    <w:lsdException w:name="Medium Shading 2 Accent 3" w:semiHidden="0" w:uiPriority="69" w:unhideWhenUsed="0"/>
+    <w:lsdException w:name="Medium List 1 Accent 3" w:semiHidden="0" w:uiPriority="70" w:unhideWhenUsed="0"/>
+    <w:lsdException w:name="Medium List 2 Accent 3" w:semiHidden="0" w:uiPriority="71" w:unhideWhenUsed="0"/>
+    <w:lsdException w:name="Medium Grid 1 Accent 3" w:semiHidden="0" w:uiPriority="72" w:unhideWhenUsed="0"/>
+    <w:lsdException w:name="Medium Grid 2 Accent 3" w:semiHidden="0" w:uiPriority="73" w:unhideWhenUsed="0"/>
+    <w:lsdException w:name="Medium Grid 3 Accent 3" w:semiHidden="0" w:uiPriority="60" w:unhideWhenUsed="0"/>
+    <w:lsdException w:name="Dark List Accent 3" w:semiHidden="0" w:uiPriority="61" w:unhideWhenUsed="0"/>
+    <w:lsdException w:name="Colorful Shading Accent 3" w:semiHidden="0" w:uiPriority="62" w:unhideWhenUsed="0"/>
+    <w:lsdException w:name="Colorful List Accent 3" w:semiHidden="0" w:uiPriority="63" w:unhideWhenUsed="0"/>
+    <w:lsdException w:name="Colorful Grid Accent 3" w:semiHidden="0" w:uiPriority="64" w:unhideWhenUsed="0"/>
+    <w:lsdException w:name="Light Shading Accent 4" w:semiHidden="0" w:uiPriority="65" w:unhideWhenUsed="0"/>
+    <w:lsdException w:name="Light List Accent 4" w:semiHidden="0" w:uiPriority="66" w:unhideWhenUsed="0"/>
+    <w:lsdException w:name="Light Grid Accent 4" w:semiHidden="0" w:uiPriority="67" w:unhideWhenUsed="0"/>
+    <w:lsdException w:name="Medium Shading 1 Accent 4" w:semiHidden="0" w:uiPriority="68" w:unhideWhenUsed="0"/>
+    <w:lsdException w:name="Medium Shading 2 Accent 4" w:semiHidden="0" w:uiPriority="69" w:unhideWhenUsed="0"/>
+    <w:lsdException w:name="Medium List 1 Accent 4" w:semiHidden="0" w:uiPriority="70" w:unhideWhenUsed="0"/>
+    <w:lsdException w:name="Medium List 2 Accent 4" w:semiHidden="0" w:uiPriority="71" w:unhideWhenUsed="0"/>
+    <w:lsdException w:name="Medium Grid 1 Accent 4" w:semiHidden="0" w:uiPriority="72" w:unhideWhenUsed="0"/>
+    <w:lsdException w:name="Medium Grid 2 Accent 4" w:semiHidden="0" w:uiPriority="73" w:unhideWhenUsed="0"/>
+    <w:lsdException w:name="Medium Grid 3 Accent 4" w:semiHidden="0" w:uiPriority="60" w:unhideWhenUsed="0"/>
+    <w:lsdException w:name="Dark List Accent 4" w:semiHidden="0" w:uiPriority="61" w:unhideWhenUsed="0"/>
+    <w:lsdException w:name="Colorful Shading Accent 4" w:semiHidden="0" w:uiPriority="62" w:unhideWhenUsed="0"/>
+    <w:lsdException w:name="Colorful List Accent 4" w:semiHidden="0" w:uiPriority="63" w:unhideWhenUsed="0"/>
+    <w:lsdException w:name="Colorful Grid Accent 4" w:semiHidden="0" w:uiPriority="64" w:unhideWhenUsed="0"/>
+    <w:lsdException w:name="Light Shading Accent 5" w:semiHidden="0" w:uiPriority="65" w:unhideWhenUsed="0"/>
+    <w:lsdException w:name="Light List Accent 5" w:semiHidden="0" w:uiPriority="66" w:unhideWhenUsed="0"/>
+    <w:lsdException w:name="Light Grid Accent 5" w:semiHidden="0" w:uiPriority="67" w:unhideWhenUsed="0"/>
+    <w:lsdException w:name="Medium Shading 1 Accent 5" w:semiHidden="0" w:uiPriority="68" w:unhideWhenUsed="0"/>
+    <w:lsdException w:name="Medium Shading 2 Accent 5" w:semiHidden="0" w:uiPriority="69" w:unhideWhenUsed="0"/>
+    <w:lsdException w:name="Medium List 1 Accent 5" w:semiHidden="0" w:uiPriority="70" w:unhideWhenUsed="0"/>
+    <w:lsdException w:name="Medium List 2 Accent 5" w:semiHidden="0" w:uiPriority="71" w:unhideWhenUsed="0"/>
+    <w:lsdException w:name="Medium Grid 1 Accent 5" w:semiHidden="0" w:uiPriority="72" w:unhideWhenUsed="0"/>
+    <w:lsdException w:name="Medium Grid 2 Accent 5" w:semiHidden="0" w:uiPriority="73" w:unhideWhenUsed="0"/>
+    <w:lsdException w:name="Medium Grid 3 Accent 5" w:semiHidden="0" w:uiPriority="60" w:unhideWhenUsed="0"/>
+    <w:lsdException w:name="Dark List Accent 5" w:semiHidden="0" w:uiPriority="61" w:unhideWhenUsed="0"/>
+    <w:lsdException w:name="Colorful Shading Accent 5" w:semiHidden="0" w:uiPriority="62" w:unhideWhenUsed="0"/>
+    <w:lsdException w:name="Colorful List Accent 5" w:semiHidden="0" w:uiPriority="63" w:unhideWhenUsed="0"/>
+    <w:lsdException w:name="Colorful Grid Accent 5" w:semiHidden="0" w:uiPriority="64" w:unhideWhenUsed="0"/>
+    <w:lsdException w:name="Light Shading Accent 6" w:semiHidden="0" w:uiPriority="65" w:unhideWhenUsed="0"/>
+    <w:lsdException w:name="Light List Accent 6" w:semiHidden="0" w:uiPriority="66" w:unhideWhenUsed="0"/>
+    <w:lsdException w:name="Light Grid Accent 6" w:semiHidden="0" w:uiPriority="67" w:unhideWhenUsed="0"/>
+    <w:lsdException w:name="Medium Shading 1 Accent 6" w:semiHidden="0" w:uiPriority="68" w:unhideWhenUsed="0"/>
+    <w:lsdException w:name="Medium Shading 2 Accent 6" w:semiHidden="0" w:uiPriority="69" w:unhideWhenUsed="0"/>
+    <w:lsdException w:name="Medium List 1 Accent 6" w:semiHidden="0" w:uiPriority="70" w:unhideWhenUsed="0"/>
+    <w:lsdException w:name="Medium List 2 Accent 6" w:semiHidden="0" w:uiPriority="71" w:unhideWhenUsed="0"/>
+    <w:lsdException w:name="Medium Grid 1 Accent 6" w:semiHidden="0" w:uiPriority="72" w:unhideWhenUsed="0"/>
+    <w:lsdException w:name="Medium Grid 2 Accent 6" w:semiHidden="0" w:uiPriority="73" w:unhideWhenUsed="0"/>
+    <w:lsdException w:name="Medium Grid 3 Accent 6" w:semiHidden="0" w:uiPriority="60" w:unhideWhenUsed="0"/>
+    <w:lsdException w:name="Dark List Accent 6" w:semiHidden="0" w:uiPriority="61" w:unhideWhenUsed="0"/>
+    <w:lsdException w:name="Colorful Shading Accent 6" w:semiHidden="0" w:uiPriority="62" w:unhideWhenUsed="0"/>
+    <w:lsdException w:name="Colorful List Accent 6" w:semiHidden="0" w:uiPriority="63" w:unhideWhenUsed="0"/>
+    <w:lsdException w:name="Colorful Grid Accent 6" w:semiHidden="0" w:uiPriority="64" w:unhideWhenUsed="0"/>
+    <w:lsdException w:name="Subtle Emphasis" w:semiHidden="0" w:uiPriority="65" w:unhideWhenUsed="0" w:qFormat="1"/>
+    <w:lsdException w:name="Intense Emphasis" w:semiHidden="0" w:uiPriority="66" w:unhideWhenUsed="0" w:qFormat="1"/>
+    <w:lsdException w:name="Subtle Reference" w:semiHidden="0" w:uiPriority="67" w:unhideWhenUsed="0" w:qFormat="1"/>
+    <w:lsdException w:name="Intense Reference" w:semiHidden="0" w:uiPriority="68" w:unhideWhenUsed="0" w:qFormat="1"/>
+    <w:lsdException w:name="Book Title" w:semiHidden="0" w:uiPriority="69" w:unhideWhenUsed="0" w:qFormat="1"/>
+    <w:lsdException w:name="Bibliography" w:semiHidden="0" w:uiPriority="70" w:unhideWhenUsed="0"/>
+    <w:lsdException w:name="TOC Heading" w:uiPriority="71" w:qFormat="1"/>
   </w:latentStyles>
   <w:style w:type="paragraph" w:default="1" w:styleId="Normal">
     <w:name w:val="Normal"/>
@@ -5752,6 +5223,7 @@
     <w:uiPriority w:val="99"/>
     <w:semiHidden/>
     <w:unhideWhenUsed/>
+    <w:qFormat/>
     <w:tblPr>
       <w:tblInd w:w="0" w:type="dxa"/>
       <w:tblCellMar>
@@ -6082,7 +5554,7 @@
       <w:shd w:val="clear" w:color="auto" w:fill="E1DFDD"/>
     </w:rPr>
   </w:style>
-  <w:style w:type="character" w:styleId="UnresolvedMention">
+  <w:style w:type="character" w:customStyle="1" w:styleId="UnresolvedMention">
     <w:name w:val="Unresolved Mention"/>
     <w:basedOn w:val="DefaultParagraphFont"/>
     <w:uiPriority w:val="99"/>
@@ -6100,6 +5572,7 @@
     <w:uiPriority w:val="59"/>
     <w:rsid w:val="00383492"/>
     <w:tblPr>
+      <w:tblInd w:w="0" w:type="dxa"/>
       <w:tblBorders>
         <w:top w:val="single" w:sz="4" w:space="0" w:color="auto"/>
         <w:left w:val="single" w:sz="4" w:space="0" w:color="auto"/>
@@ -6108,6 +5581,12 @@
         <w:insideH w:val="single" w:sz="4" w:space="0" w:color="auto"/>
         <w:insideV w:val="single" w:sz="4" w:space="0" w:color="auto"/>
       </w:tblBorders>
+      <w:tblCellMar>
+        <w:top w:w="0" w:type="dxa"/>
+        <w:left w:w="108" w:type="dxa"/>
+        <w:bottom w:w="0" w:type="dxa"/>
+        <w:right w:w="108" w:type="dxa"/>
+      </w:tblCellMar>
     </w:tblPr>
   </w:style>
   <w:style w:type="paragraph" w:styleId="HTMLPreformatted">
@@ -6466,7 +5945,7 @@
 </file>
 
 <file path=customXml/itemProps2.xml><?xml version="1.0" encoding="utf-8"?>
-<ds:datastoreItem xmlns:ds="http://schemas.openxmlformats.org/officeDocument/2006/customXml" ds:itemID="{81D2AB86-3B96-494F-8C2B-CFED977E0C7B}">
+<ds:datastoreItem xmlns:ds="http://schemas.openxmlformats.org/officeDocument/2006/customXml" ds:itemID="{7F7ED320-09E5-4F19-A34A-344343BFFCAD}">
   <ds:schemaRefs>
     <ds:schemaRef ds:uri="http://schemas.openxmlformats.org/officeDocument/2006/bibliography"/>
   </ds:schemaRefs>

</xml_diff>